<commit_message>
re-compile solutions.docx with ex04.Rmd questions
</commit_message>
<xml_diff>
--- a/solutions/solutions.docx
+++ b/solutions/solutions.docx
@@ -45,7 +45,7 @@
         <w:pStyle w:val="Date"/>
       </w:pPr>
       <w:r>
-        <w:t xml:space="preserve">2015-11-19</w:t>
+        <w:t xml:space="preserve">2015-11-29</w:t>
       </w:r>
     </w:p>
     <w:p>
@@ -59,9 +59,6 @@
       </w:r>
     </w:p>
     <w:p>
-      <w:pPr>
-        <w:pStyle w:val="FirstParagraph"/>
-      </w:pPr>
       <w:r>
         <w:t xml:space="preserve">These exercises are all conceptual. There are no hints or solutions.</w:t>
       </w:r>
@@ -97,9 +94,6 @@
       </w:r>
     </w:p>
     <w:p>
-      <w:pPr>
-        <w:pStyle w:val="FirstParagraph"/>
-      </w:pPr>
       <w:r>
         <w:t xml:space="preserve">The data set</w:t>
       </w:r>
@@ -147,9 +141,6 @@
       </w:r>
     </w:p>
     <w:p>
-      <w:pPr>
-        <w:pStyle w:val="FirstParagraph"/>
-      </w:pPr>
       <w:r>
         <w:t xml:space="preserve">This is a data set in the form of a frequency data.frame, so sum the</w:t>
       </w:r>
@@ -255,9 +246,6 @@
       </w:r>
     </w:p>
     <w:p>
-      <w:pPr>
-        <w:pStyle w:val="FirstParagraph"/>
-      </w:pPr>
       <w:r>
         <w:t xml:space="preserve">Use</w:t>
       </w:r>
@@ -499,9 +487,6 @@
       </w:r>
     </w:p>
     <w:p>
-      <w:pPr>
-        <w:pStyle w:val="FirstParagraph"/>
-      </w:pPr>
       <w:r>
         <w:t xml:space="preserve">Use</w:t>
       </w:r>
@@ -691,9 +676,6 @@
       </w:r>
     </w:p>
     <w:p>
-      <w:pPr>
-        <w:pStyle w:val="FirstParagraph"/>
-      </w:pPr>
       <w:r>
         <w:rPr>
           <w:rStyle w:val="VerbatimChar"/>
@@ -1016,6 +998,1367 @@
           <w:rStyle w:val="VerbatimChar"/>
         </w:rPr>
         <w:t xml:space="preserve">##                      "Unmarried"             36        32</w:t>
+      </w:r>
+    </w:p>
+    <w:p>
+      <w:pPr>
+        <w:pStyle w:val="Heading2"/>
+      </w:pPr>
+      <w:bookmarkStart w:id="25" w:name="chapter-4"/>
+      <w:bookmarkEnd w:id="25"/>
+      <w:r>
+        <w:t xml:space="preserve">Chapter 4</w:t>
+      </w:r>
+    </w:p>
+    <w:p>
+      <w:pPr>
+        <w:pStyle w:val="Heading3"/>
+      </w:pPr>
+      <w:bookmarkStart w:id="26" w:name="exercise-4.1"/>
+      <w:bookmarkEnd w:id="26"/>
+      <w:r>
+        <w:t xml:space="preserve">Exercise 4.1</w:t>
+      </w:r>
+    </w:p>
+    <w:p>
+      <w:r>
+        <w:t xml:space="preserve">The data set fat, created below, gives a</w:t>
+      </w:r>
+      <w:r>
+        <w:t xml:space="preserve"> </w:t>
+      </w:r>
+      <m:oMath>
+        <m:r>
+          <m:rPr>
+            <m:sty m:val="p"/>
+          </m:rPr>
+          <m:t>2</m:t>
+        </m:r>
+        <m:r>
+          <m:rPr>
+            <m:sty m:val="p"/>
+          </m:rPr>
+          <m:t>×</m:t>
+        </m:r>
+        <m:r>
+          <m:rPr>
+            <m:sty m:val="p"/>
+          </m:rPr>
+          <m:t>2</m:t>
+        </m:r>
+      </m:oMath>
+      <w:r>
+        <w:t xml:space="preserve"> </w:t>
+      </w:r>
+      <w:r>
+        <w:t xml:space="preserve">table recording the level of cholesterol in diet and the presence of symptoms of heart disease for a sample of 23 people.</w:t>
+      </w:r>
+    </w:p>
+    <w:p>
+      <w:pPr>
+        <w:pStyle w:val="SourceCode"/>
+      </w:pPr>
+      <w:r>
+        <w:rPr>
+          <w:rStyle w:val="NormalTok"/>
+        </w:rPr>
+        <w:t xml:space="preserve">fat &lt;-</w:t>
+      </w:r>
+      <w:r>
+        <w:rPr>
+          <w:rStyle w:val="StringTok"/>
+        </w:rPr>
+        <w:t xml:space="preserve"> </w:t>
+      </w:r>
+      <w:r>
+        <w:rPr>
+          <w:rStyle w:val="KeywordTok"/>
+        </w:rPr>
+        <w:t xml:space="preserve">matrix</w:t>
+      </w:r>
+      <w:r>
+        <w:rPr>
+          <w:rStyle w:val="NormalTok"/>
+        </w:rPr>
+        <w:t xml:space="preserve">(</w:t>
+      </w:r>
+      <w:r>
+        <w:rPr>
+          <w:rStyle w:val="KeywordTok"/>
+        </w:rPr>
+        <w:t xml:space="preserve">c</w:t>
+      </w:r>
+      <w:r>
+        <w:rPr>
+          <w:rStyle w:val="NormalTok"/>
+        </w:rPr>
+        <w:t xml:space="preserve">(</w:t>
+      </w:r>
+      <w:r>
+        <w:rPr>
+          <w:rStyle w:val="DecValTok"/>
+        </w:rPr>
+        <w:t xml:space="preserve">6</w:t>
+      </w:r>
+      <w:r>
+        <w:rPr>
+          <w:rStyle w:val="NormalTok"/>
+        </w:rPr>
+        <w:t xml:space="preserve">, </w:t>
+      </w:r>
+      <w:r>
+        <w:rPr>
+          <w:rStyle w:val="DecValTok"/>
+        </w:rPr>
+        <w:t xml:space="preserve">4</w:t>
+      </w:r>
+      <w:r>
+        <w:rPr>
+          <w:rStyle w:val="NormalTok"/>
+        </w:rPr>
+        <w:t xml:space="preserve">, </w:t>
+      </w:r>
+      <w:r>
+        <w:rPr>
+          <w:rStyle w:val="DecValTok"/>
+        </w:rPr>
+        <w:t xml:space="preserve">2</w:t>
+      </w:r>
+      <w:r>
+        <w:rPr>
+          <w:rStyle w:val="NormalTok"/>
+        </w:rPr>
+        <w:t xml:space="preserve">, </w:t>
+      </w:r>
+      <w:r>
+        <w:rPr>
+          <w:rStyle w:val="DecValTok"/>
+        </w:rPr>
+        <w:t xml:space="preserve">11</w:t>
+      </w:r>
+      <w:r>
+        <w:rPr>
+          <w:rStyle w:val="NormalTok"/>
+        </w:rPr>
+        <w:t xml:space="preserve">), </w:t>
+      </w:r>
+      <w:r>
+        <w:rPr>
+          <w:rStyle w:val="DecValTok"/>
+        </w:rPr>
+        <w:t xml:space="preserve">2</w:t>
+      </w:r>
+      <w:r>
+        <w:rPr>
+          <w:rStyle w:val="NormalTok"/>
+        </w:rPr>
+        <w:t xml:space="preserve">, </w:t>
+      </w:r>
+      <w:r>
+        <w:rPr>
+          <w:rStyle w:val="DecValTok"/>
+        </w:rPr>
+        <w:t xml:space="preserve">2</w:t>
+      </w:r>
+      <w:r>
+        <w:rPr>
+          <w:rStyle w:val="NormalTok"/>
+        </w:rPr>
+        <w:t xml:space="preserve">) </w:t>
+      </w:r>
+      <w:r>
+        <w:br w:type="textWrapping"/>
+      </w:r>
+      <w:r>
+        <w:rPr>
+          <w:rStyle w:val="KeywordTok"/>
+        </w:rPr>
+        <w:t xml:space="preserve">dimnames</w:t>
+      </w:r>
+      <w:r>
+        <w:rPr>
+          <w:rStyle w:val="NormalTok"/>
+        </w:rPr>
+        <w:t xml:space="preserve">(fat) &lt;-</w:t>
+      </w:r>
+      <w:r>
+        <w:rPr>
+          <w:rStyle w:val="StringTok"/>
+        </w:rPr>
+        <w:t xml:space="preserve"> </w:t>
+      </w:r>
+      <w:r>
+        <w:rPr>
+          <w:rStyle w:val="KeywordTok"/>
+        </w:rPr>
+        <w:t xml:space="preserve">list</w:t>
+      </w:r>
+      <w:r>
+        <w:rPr>
+          <w:rStyle w:val="NormalTok"/>
+        </w:rPr>
+        <w:t xml:space="preserve">(</w:t>
+      </w:r>
+      <w:r>
+        <w:rPr>
+          <w:rStyle w:val="DataTypeTok"/>
+        </w:rPr>
+        <w:t xml:space="preserve">diet =</w:t>
+      </w:r>
+      <w:r>
+        <w:rPr>
+          <w:rStyle w:val="NormalTok"/>
+        </w:rPr>
+        <w:t xml:space="preserve"> </w:t>
+      </w:r>
+      <w:r>
+        <w:rPr>
+          <w:rStyle w:val="KeywordTok"/>
+        </w:rPr>
+        <w:t xml:space="preserve">c</w:t>
+      </w:r>
+      <w:r>
+        <w:rPr>
+          <w:rStyle w:val="NormalTok"/>
+        </w:rPr>
+        <w:t xml:space="preserve">(</w:t>
+      </w:r>
+      <w:r>
+        <w:rPr>
+          <w:rStyle w:val="StringTok"/>
+        </w:rPr>
+        <w:t xml:space="preserve">"LoChol"</w:t>
+      </w:r>
+      <w:r>
+        <w:rPr>
+          <w:rStyle w:val="NormalTok"/>
+        </w:rPr>
+        <w:t xml:space="preserve">, </w:t>
+      </w:r>
+      <w:r>
+        <w:rPr>
+          <w:rStyle w:val="StringTok"/>
+        </w:rPr>
+        <w:t xml:space="preserve">"HiChol"</w:t>
+      </w:r>
+      <w:r>
+        <w:rPr>
+          <w:rStyle w:val="NormalTok"/>
+        </w:rPr>
+        <w:t xml:space="preserve">), </w:t>
+      </w:r>
+      <w:r>
+        <w:rPr>
+          <w:rStyle w:val="DataTypeTok"/>
+        </w:rPr>
+        <w:t xml:space="preserve">disease =</w:t>
+      </w:r>
+      <w:r>
+        <w:rPr>
+          <w:rStyle w:val="NormalTok"/>
+        </w:rPr>
+        <w:t xml:space="preserve"> </w:t>
+      </w:r>
+      <w:r>
+        <w:rPr>
+          <w:rStyle w:val="KeywordTok"/>
+        </w:rPr>
+        <w:t xml:space="preserve">c</w:t>
+      </w:r>
+      <w:r>
+        <w:rPr>
+          <w:rStyle w:val="NormalTok"/>
+        </w:rPr>
+        <w:t xml:space="preserve">(</w:t>
+      </w:r>
+      <w:r>
+        <w:rPr>
+          <w:rStyle w:val="StringTok"/>
+        </w:rPr>
+        <w:t xml:space="preserve">"No"</w:t>
+      </w:r>
+      <w:r>
+        <w:rPr>
+          <w:rStyle w:val="NormalTok"/>
+        </w:rPr>
+        <w:t xml:space="preserve">, </w:t>
+      </w:r>
+      <w:r>
+        <w:rPr>
+          <w:rStyle w:val="StringTok"/>
+        </w:rPr>
+        <w:t xml:space="preserve">"Yes"</w:t>
+      </w:r>
+      <w:r>
+        <w:rPr>
+          <w:rStyle w:val="NormalTok"/>
+        </w:rPr>
+        <w:t xml:space="preserve">)) </w:t>
+      </w:r>
+    </w:p>
+    <w:p>
+      <w:pPr>
+        <w:numPr>
+          <w:numId w:val="1005"/>
+          <w:ilvl w:val="0"/>
+        </w:numPr>
+      </w:pPr>
+      <w:r>
+        <w:t xml:space="preserve">Use</w:t>
+      </w:r>
+      <w:r>
+        <w:t xml:space="preserve"> </w:t>
+      </w:r>
+      <w:r>
+        <w:rPr>
+          <w:rStyle w:val="VerbatimChar"/>
+        </w:rPr>
+        <w:t xml:space="preserve">chisq.test(fat)</w:t>
+      </w:r>
+      <w:r>
+        <w:t xml:space="preserve"> </w:t>
+      </w:r>
+      <w:r>
+        <w:t xml:space="preserve">to test for association between diet and disease. Is there any indication that this test may not be appropriate here?</w:t>
+      </w:r>
+    </w:p>
+    <w:p>
+      <w:pPr>
+        <w:numPr>
+          <w:numId w:val="1005"/>
+          <w:ilvl w:val="0"/>
+        </w:numPr>
+      </w:pPr>
+      <w:r>
+        <w:t xml:space="preserve">Use a fourfold display to test this association visually. Experiment with the different options for standardizing the margins, using the margin argument to fourfold. What evidence is shown in different displays regarding whether the odds ratio differs significantly from 1?</w:t>
+      </w:r>
+    </w:p>
+    <w:p>
+      <w:pPr>
+        <w:numPr>
+          <w:numId w:val="1005"/>
+          <w:ilvl w:val="0"/>
+        </w:numPr>
+      </w:pPr>
+      <w:r>
+        <w:rPr>
+          <w:rStyle w:val="VerbatimChar"/>
+        </w:rPr>
+        <w:t xml:space="preserve">oddsratio(fat, log = FALSE)</w:t>
+      </w:r>
+      <w:r>
+        <w:t xml:space="preserve"> </w:t>
+      </w:r>
+      <w:r>
+        <w:t xml:space="preserve">will give you a numerical answer. How does this compare to your visual impression from fourfold displays?</w:t>
+      </w:r>
+    </w:p>
+    <w:p>
+      <w:pPr>
+        <w:numPr>
+          <w:numId w:val="1005"/>
+          <w:ilvl w:val="0"/>
+        </w:numPr>
+      </w:pPr>
+      <w:r>
+        <w:t xml:space="preserve">With such a small sample, Fisher’s exact test may be more reliable for statistical inference. Use</w:t>
+      </w:r>
+      <w:r>
+        <w:t xml:space="preserve"> </w:t>
+      </w:r>
+      <w:r>
+        <w:rPr>
+          <w:rStyle w:val="VerbatimChar"/>
+        </w:rPr>
+        <w:t xml:space="preserve">fisher.test(fat)</w:t>
+      </w:r>
+      <w:r>
+        <w:t xml:space="preserve">, and compare these results to what you have observed before.</w:t>
+      </w:r>
+    </w:p>
+    <w:p>
+      <w:pPr>
+        <w:numPr>
+          <w:numId w:val="1005"/>
+          <w:ilvl w:val="0"/>
+        </w:numPr>
+      </w:pPr>
+      <w:r>
+        <w:t xml:space="preserve">Write a one-paragraph summary of your findings and conclusions for this data set.</w:t>
+      </w:r>
+    </w:p>
+    <w:p>
+      <w:pPr>
+        <w:pStyle w:val="Heading3"/>
+      </w:pPr>
+      <w:bookmarkStart w:id="27" w:name="exercise-4.2"/>
+      <w:bookmarkEnd w:id="27"/>
+      <w:r>
+        <w:t xml:space="preserve">Exercise 4.2</w:t>
+      </w:r>
+    </w:p>
+    <w:p>
+      <w:r>
+        <w:t xml:space="preserve">The data set Abortion in vcdExtra gives a</w:t>
+      </w:r>
+      <w:r>
+        <w:t xml:space="preserve"> </w:t>
+      </w:r>
+      <m:oMath>
+        <m:r>
+          <m:rPr>
+            <m:sty m:val="p"/>
+          </m:rPr>
+          <m:t>2</m:t>
+        </m:r>
+        <m:r>
+          <m:rPr>
+            <m:sty m:val="p"/>
+          </m:rPr>
+          <m:t>×</m:t>
+        </m:r>
+        <m:r>
+          <m:rPr>
+            <m:sty m:val="p"/>
+          </m:rPr>
+          <m:t>2</m:t>
+        </m:r>
+        <m:r>
+          <m:rPr>
+            <m:sty m:val="p"/>
+          </m:rPr>
+          <m:t>×</m:t>
+        </m:r>
+        <m:r>
+          <m:rPr>
+            <m:sty m:val="p"/>
+          </m:rPr>
+          <m:t>2</m:t>
+        </m:r>
+      </m:oMath>
+      <w:r>
+        <w:t xml:space="preserve"> </w:t>
+      </w:r>
+      <w:r>
+        <w:t xml:space="preserve">table of opinions regarding abortion in relation to sex and status of the respondent. This table has the following structure:</w:t>
+      </w:r>
+    </w:p>
+    <w:p>
+      <w:pPr>
+        <w:pStyle w:val="SourceCode"/>
+      </w:pPr>
+      <w:r>
+        <w:rPr>
+          <w:rStyle w:val="KeywordTok"/>
+        </w:rPr>
+        <w:t xml:space="preserve">data</w:t>
+      </w:r>
+      <w:r>
+        <w:rPr>
+          <w:rStyle w:val="NormalTok"/>
+        </w:rPr>
+        <w:t xml:space="preserve">(</w:t>
+      </w:r>
+      <w:r>
+        <w:rPr>
+          <w:rStyle w:val="StringTok"/>
+        </w:rPr>
+        <w:t xml:space="preserve">"Abortion"</w:t>
+      </w:r>
+      <w:r>
+        <w:rPr>
+          <w:rStyle w:val="NormalTok"/>
+        </w:rPr>
+        <w:t xml:space="preserve">, </w:t>
+      </w:r>
+      <w:r>
+        <w:rPr>
+          <w:rStyle w:val="DataTypeTok"/>
+        </w:rPr>
+        <w:t xml:space="preserve">package =</w:t>
+      </w:r>
+      <w:r>
+        <w:rPr>
+          <w:rStyle w:val="NormalTok"/>
+        </w:rPr>
+        <w:t xml:space="preserve"> </w:t>
+      </w:r>
+      <w:r>
+        <w:rPr>
+          <w:rStyle w:val="StringTok"/>
+        </w:rPr>
+        <w:t xml:space="preserve">"vcdExtra"</w:t>
+      </w:r>
+      <w:r>
+        <w:rPr>
+          <w:rStyle w:val="NormalTok"/>
+        </w:rPr>
+        <w:t xml:space="preserve">) </w:t>
+      </w:r>
+      <w:r>
+        <w:br w:type="textWrapping"/>
+      </w:r>
+      <w:r>
+        <w:rPr>
+          <w:rStyle w:val="KeywordTok"/>
+        </w:rPr>
+        <w:t xml:space="preserve">str</w:t>
+      </w:r>
+      <w:r>
+        <w:rPr>
+          <w:rStyle w:val="NormalTok"/>
+        </w:rPr>
+        <w:t xml:space="preserve">(Abortion) </w:t>
+      </w:r>
+    </w:p>
+    <w:p>
+      <w:pPr>
+        <w:pStyle w:val="SourceCode"/>
+      </w:pPr>
+      <w:r>
+        <w:rPr>
+          <w:rStyle w:val="VerbatimChar"/>
+        </w:rPr>
+        <w:t xml:space="preserve">##  table [1:2, 1:2, 1:2] 171 152 138 167 79 148 112 133</w:t>
+      </w:r>
+      <w:r>
+        <w:br w:type="textWrapping"/>
+      </w:r>
+      <w:r>
+        <w:rPr>
+          <w:rStyle w:val="VerbatimChar"/>
+        </w:rPr>
+        <w:t xml:space="preserve">##  - attr(*, "dimnames")=List of 3</w:t>
+      </w:r>
+      <w:r>
+        <w:br w:type="textWrapping"/>
+      </w:r>
+      <w:r>
+        <w:rPr>
+          <w:rStyle w:val="VerbatimChar"/>
+        </w:rPr>
+        <w:t xml:space="preserve">##   ..$ Sex             : chr [1:2] "Female" "Male"</w:t>
+      </w:r>
+      <w:r>
+        <w:br w:type="textWrapping"/>
+      </w:r>
+      <w:r>
+        <w:rPr>
+          <w:rStyle w:val="VerbatimChar"/>
+        </w:rPr>
+        <w:t xml:space="preserve">##   ..$ Status          : chr [1:2] "Lo" "Hi"</w:t>
+      </w:r>
+      <w:r>
+        <w:br w:type="textWrapping"/>
+      </w:r>
+      <w:r>
+        <w:rPr>
+          <w:rStyle w:val="VerbatimChar"/>
+        </w:rPr>
+        <w:t xml:space="preserve">##   ..$ Support_Abortion: chr [1:2] "Yes" "No"</w:t>
+      </w:r>
+    </w:p>
+    <w:p>
+      <w:pPr>
+        <w:numPr>
+          <w:numId w:val="1006"/>
+          <w:ilvl w:val="0"/>
+        </w:numPr>
+      </w:pPr>
+      <w:r>
+        <w:t xml:space="preserve">Taking support for abortion as the outcome variable, produce fourfold displays showing the association with sex, stratified by status.</w:t>
+      </w:r>
+    </w:p>
+    <w:p>
+      <w:pPr>
+        <w:numPr>
+          <w:numId w:val="1006"/>
+          <w:ilvl w:val="0"/>
+        </w:numPr>
+      </w:pPr>
+      <w:r>
+        <w:t xml:space="preserve">Do the same for the association of support for abortion with status, stratified by sex.</w:t>
+      </w:r>
+    </w:p>
+    <w:p>
+      <w:pPr>
+        <w:numPr>
+          <w:numId w:val="1006"/>
+          <w:ilvl w:val="0"/>
+        </w:numPr>
+      </w:pPr>
+      <w:r>
+        <w:t xml:space="preserve">For each of the problems above, use oddsratio to calculate the numerical values of the odds ratio, as stratified in the question.</w:t>
+      </w:r>
+    </w:p>
+    <w:p>
+      <w:pPr>
+        <w:numPr>
+          <w:numId w:val="1006"/>
+          <w:ilvl w:val="0"/>
+        </w:numPr>
+      </w:pPr>
+      <w:r>
+        <w:t xml:space="preserve">Write a brief summary of how support for abortion depends on sex and status.</w:t>
+      </w:r>
+    </w:p>
+    <w:p>
+      <w:pPr>
+        <w:pStyle w:val="Heading3"/>
+      </w:pPr>
+      <w:bookmarkStart w:id="28" w:name="exercise-4.3"/>
+      <w:bookmarkEnd w:id="28"/>
+      <w:r>
+        <w:t xml:space="preserve">Exercise 4.3</w:t>
+      </w:r>
+    </w:p>
+    <w:p>
+      <w:r>
+        <w:t xml:space="preserve">The</w:t>
+      </w:r>
+      <w:r>
+        <w:t xml:space="preserve"> </w:t>
+      </w:r>
+      <w:r>
+        <w:rPr>
+          <w:rStyle w:val="VerbatimChar"/>
+        </w:rPr>
+        <w:t xml:space="preserve">JobSat</w:t>
+      </w:r>
+      <w:r>
+        <w:t xml:space="preserve"> </w:t>
+      </w:r>
+      <w:r>
+        <w:t xml:space="preserve">table on income and job satisfaction created in ex:jobsat1 is contained in the vcdExtra package.</w:t>
+      </w:r>
+    </w:p>
+    <w:p>
+      <w:pPr>
+        <w:numPr>
+          <w:numId w:val="1007"/>
+          <w:ilvl w:val="0"/>
+        </w:numPr>
+      </w:pPr>
+      <w:r>
+        <w:t xml:space="preserve">Carry out a standard</w:t>
+      </w:r>
+      <w:r>
+        <w:t xml:space="preserve"> </w:t>
+      </w:r>
+      <m:oMath>
+        <m:sSup>
+          <m:e>
+            <m:r>
+              <m:rPr>
+                <m:sty m:val="p"/>
+              </m:rPr>
+              <m:t>χ</m:t>
+            </m:r>
+          </m:e>
+          <m:sup>
+            <m:r>
+              <m:rPr>
+                <m:sty m:val="p"/>
+              </m:rPr>
+              <m:t>2</m:t>
+            </m:r>
+          </m:sup>
+        </m:sSup>
+      </m:oMath>
+      <w:r>
+        <w:t xml:space="preserve"> </w:t>
+      </w:r>
+      <w:r>
+        <w:t xml:space="preserve">test for association between income and job satisfaction. Is there any indication that this test might not be appropriate? Repeat this test using simulate.p.value = TRUE to obtain a Monte Carlo test that does not depend on large sample size. Does this change your conclusion?</w:t>
+      </w:r>
+    </w:p>
+    <w:p>
+      <w:pPr>
+        <w:numPr>
+          <w:numId w:val="1007"/>
+          <w:ilvl w:val="0"/>
+        </w:numPr>
+      </w:pPr>
+      <w:r>
+        <w:t xml:space="preserve">Both variables are ordinal, so CMH tests may be more powerful here. Carry out that analysis. What do you conclude?</w:t>
+      </w:r>
+    </w:p>
+    <w:p>
+      <w:pPr>
+        <w:pStyle w:val="Heading3"/>
+      </w:pPr>
+      <w:bookmarkStart w:id="29" w:name="exercise-4.4"/>
+      <w:bookmarkEnd w:id="29"/>
+      <w:r>
+        <w:t xml:space="preserve">Exercise 4.4</w:t>
+      </w:r>
+    </w:p>
+    <w:p>
+      <w:r>
+        <w:t xml:space="preserve">The</w:t>
+      </w:r>
+      <w:r>
+        <w:t xml:space="preserve"> </w:t>
+      </w:r>
+      <w:r>
+        <w:rPr>
+          <w:rStyle w:val="VerbatimChar"/>
+        </w:rPr>
+        <w:t xml:space="preserve">Hospital</w:t>
+      </w:r>
+      <w:r>
+        <w:t xml:space="preserve"> </w:t>
+      </w:r>
+      <w:r>
+        <w:t xml:space="preserve">data in vcd gives a</w:t>
+      </w:r>
+      <w:r>
+        <w:t xml:space="preserve"> </w:t>
+      </w:r>
+      <m:oMath>
+        <m:r>
+          <m:rPr>
+            <m:sty m:val="p"/>
+          </m:rPr>
+          <m:t>3</m:t>
+        </m:r>
+        <m:r>
+          <m:rPr>
+            <m:sty m:val="p"/>
+          </m:rPr>
+          <m:t>×</m:t>
+        </m:r>
+        <m:r>
+          <m:rPr>
+            <m:sty m:val="p"/>
+          </m:rPr>
+          <m:t>3</m:t>
+        </m:r>
+      </m:oMath>
+      <w:r>
+        <w:t xml:space="preserve"> </w:t>
+      </w:r>
+      <w:r>
+        <w:t xml:space="preserve">table relating the length of stay (in years) of 132 long-term schizophrenic patients in two London mental hospitals with the frequency of visits by family and friends.</w:t>
+      </w:r>
+    </w:p>
+    <w:p>
+      <w:pPr>
+        <w:numPr>
+          <w:numId w:val="1008"/>
+          <w:ilvl w:val="0"/>
+        </w:numPr>
+      </w:pPr>
+      <w:r>
+        <w:t xml:space="preserve">Carry out a</w:t>
+      </w:r>
+      <w:r>
+        <w:t xml:space="preserve"> </w:t>
+      </w:r>
+      <m:oMath>
+        <m:sSup>
+          <m:e>
+            <m:r>
+              <m:rPr>
+                <m:sty m:val="p"/>
+              </m:rPr>
+              <m:t>χ</m:t>
+            </m:r>
+          </m:e>
+          <m:sup>
+            <m:r>
+              <m:rPr>
+                <m:sty m:val="p"/>
+              </m:rPr>
+              <m:t>2</m:t>
+            </m:r>
+          </m:sup>
+        </m:sSup>
+      </m:oMath>
+      <w:r>
+        <w:t xml:space="preserve"> </w:t>
+      </w:r>
+      <w:r>
+        <w:t xml:space="preserve">test for association between the two variables.</w:t>
+      </w:r>
+    </w:p>
+    <w:p>
+      <w:pPr>
+        <w:numPr>
+          <w:numId w:val="1008"/>
+          <w:ilvl w:val="0"/>
+        </w:numPr>
+      </w:pPr>
+      <w:r>
+        <w:t xml:space="preserve">Use</w:t>
+      </w:r>
+      <w:r>
+        <w:t xml:space="preserve"> </w:t>
+      </w:r>
+      <w:r>
+        <w:rPr>
+          <w:rStyle w:val="VerbatimChar"/>
+        </w:rPr>
+        <w:t xml:space="preserve">assocstats()</w:t>
+      </w:r>
+      <w:r>
+        <w:t xml:space="preserve"> </w:t>
+      </w:r>
+      <w:r>
+        <w:t xml:space="preserve">to compute association statistics. How would you describe the strength of association here?</w:t>
+      </w:r>
+    </w:p>
+    <w:p>
+      <w:pPr>
+        <w:numPr>
+          <w:numId w:val="1008"/>
+          <w:ilvl w:val="0"/>
+        </w:numPr>
+      </w:pPr>
+      <w:r>
+        <w:t xml:space="preserve">Produce an association plot for these data, with visit frequency as the vertical variable. Describe the pattern of the relation you see here.</w:t>
+      </w:r>
+    </w:p>
+    <w:p>
+      <w:pPr>
+        <w:numPr>
+          <w:numId w:val="1008"/>
+          <w:ilvl w:val="0"/>
+        </w:numPr>
+      </w:pPr>
+      <w:r>
+        <w:t xml:space="preserve">Both variables can be considered ordinal, so CMH tests may be useful here. Carry out that analysis. Do any of the tests lead to different conclusions?</w:t>
+      </w:r>
+    </w:p>
+    <w:p>
+      <w:pPr>
+        <w:pStyle w:val="Heading3"/>
+      </w:pPr>
+      <w:bookmarkStart w:id="30" w:name="exercise-4.5"/>
+      <w:bookmarkEnd w:id="30"/>
+      <w:r>
+        <w:t xml:space="preserve">Exercise 4.5</w:t>
+      </w:r>
+    </w:p>
+    <w:p>
+      <w:r>
+        <w:t xml:space="preserve">Continuing with the Hospital data:</w:t>
+      </w:r>
+    </w:p>
+    <w:p>
+      <w:pPr>
+        <w:numPr>
+          <w:numId w:val="1009"/>
+          <w:ilvl w:val="0"/>
+        </w:numPr>
+      </w:pPr>
+      <w:r>
+        <w:t xml:space="preserve">Try one or more of the following other functions for visualizing two-way contingency tables with this data: plot, tile, mosaic, and spineplot. [For all except spineplot, it is useful to include the argument shade=TRUE].</w:t>
+      </w:r>
+    </w:p>
+    <w:p>
+      <w:pPr>
+        <w:numPr>
+          <w:numId w:val="1009"/>
+          <w:ilvl w:val="0"/>
+        </w:numPr>
+      </w:pPr>
+      <w:r>
+        <w:t xml:space="preserve">Comment on the differences among these displays for understanding the relation between visits and length of stay.</w:t>
+      </w:r>
+    </w:p>
+    <w:p>
+      <w:pPr>
+        <w:pStyle w:val="Heading3"/>
+      </w:pPr>
+      <w:bookmarkStart w:id="31" w:name="exercise-4.6"/>
+      <w:bookmarkEnd w:id="31"/>
+      <w:r>
+        <w:t xml:space="preserve">Exercise 4.6</w:t>
+      </w:r>
+    </w:p>
+    <w:p>
+      <w:r>
+        <w:t xml:space="preserve">The two-way table</w:t>
+      </w:r>
+      <w:r>
+        <w:t xml:space="preserve"> </w:t>
+      </w:r>
+      <w:r>
+        <w:rPr>
+          <w:rStyle w:val="VerbatimChar"/>
+        </w:rPr>
+        <w:t xml:space="preserve">Mammograms</w:t>
+      </w:r>
+      <w:r>
+        <w:t xml:space="preserve"> </w:t>
+      </w:r>
+      <w:r>
+        <w:t xml:space="preserve">in vcdExtra gives ratings on the severity of diagnosis of 110 mammograms by two raters.</w:t>
+      </w:r>
+    </w:p>
+    <w:p>
+      <w:pPr>
+        <w:numPr>
+          <w:numId w:val="1010"/>
+          <w:ilvl w:val="0"/>
+        </w:numPr>
+      </w:pPr>
+      <w:r>
+        <w:t xml:space="preserve">Assess the strength of agreement between the raters using Cohen’s</w:t>
+      </w:r>
+      <w:r>
+        <w:t xml:space="preserve"> </w:t>
+      </w:r>
+      <m:oMath>
+        <m:r>
+          <m:rPr>
+            <m:sty m:val="p"/>
+          </m:rPr>
+          <m:t>κ</m:t>
+        </m:r>
+      </m:oMath>
+      <w:r>
+        <w:t xml:space="preserve">, both unweighted and weighted.</w:t>
+      </w:r>
+    </w:p>
+    <w:p>
+      <w:pPr>
+        <w:numPr>
+          <w:numId w:val="1010"/>
+          <w:ilvl w:val="0"/>
+        </w:numPr>
+      </w:pPr>
+      <w:r>
+        <w:t xml:space="preserve">Use</w:t>
+      </w:r>
+      <w:r>
+        <w:t xml:space="preserve"> </w:t>
+      </w:r>
+      <w:r>
+        <w:rPr>
+          <w:rStyle w:val="VerbatimChar"/>
+        </w:rPr>
+        <w:t xml:space="preserve">agreementplot()</w:t>
+      </w:r>
+      <w:r>
+        <w:t xml:space="preserve"> </w:t>
+      </w:r>
+      <w:r>
+        <w:t xml:space="preserve">for a graphical display of agreement here.</w:t>
+      </w:r>
+    </w:p>
+    <w:p>
+      <w:pPr>
+        <w:numPr>
+          <w:numId w:val="1010"/>
+          <w:ilvl w:val="0"/>
+        </w:numPr>
+      </w:pPr>
+      <w:r>
+        <w:t xml:space="preserve">Compare the Kappa measures with the results from</w:t>
+      </w:r>
+      <w:r>
+        <w:t xml:space="preserve"> </w:t>
+      </w:r>
+      <w:r>
+        <w:rPr>
+          <w:rStyle w:val="VerbatimChar"/>
+        </w:rPr>
+        <w:t xml:space="preserve">assocstats()</w:t>
+      </w:r>
+      <w:r>
+        <w:t xml:space="preserve">. What is a reasonable interpretation of each of these measures?</w:t>
+      </w:r>
+    </w:p>
+    <w:p>
+      <w:pPr>
+        <w:pStyle w:val="Heading3"/>
+      </w:pPr>
+      <w:bookmarkStart w:id="32" w:name="exercise-4.7"/>
+      <w:bookmarkEnd w:id="32"/>
+      <w:r>
+        <w:t xml:space="preserve">Exercise 4.7</w:t>
+      </w:r>
+    </w:p>
+    <w:p>
+      <w:r>
+        <w:t xml:space="preserve"> </w:t>
+      </w:r>
+      <w:r>
+        <w:t xml:space="preserve">gave the data in tab:siskel-ebert on the ratings of 160 movies by the reviewers Gene Siskel and Roger Ebert for the period from April 1995 through September 1996. The rating categories were Con (“thumbs down”), Mixed, and Pro (“thumbs up”). ch04/tab/siskel-ebert</w:t>
+      </w:r>
+    </w:p>
+    <w:p>
+      <w:pPr>
+        <w:numPr>
+          <w:numId w:val="1011"/>
+          <w:ilvl w:val="0"/>
+        </w:numPr>
+      </w:pPr>
+      <w:r>
+        <w:t xml:space="preserve">Assess the strength of agreement between the raters using Cohen’s</w:t>
+      </w:r>
+      <w:r>
+        <w:t xml:space="preserve"> </w:t>
+      </w:r>
+      <m:oMath>
+        <m:r>
+          <m:rPr>
+            <m:sty m:val="p"/>
+          </m:rPr>
+          <m:t>κ</m:t>
+        </m:r>
+      </m:oMath>
+      <w:r>
+        <w:t xml:space="preserve">, both unweighted and weighted.</w:t>
+      </w:r>
+    </w:p>
+    <w:p>
+      <w:pPr>
+        <w:numPr>
+          <w:numId w:val="1011"/>
+          <w:ilvl w:val="0"/>
+        </w:numPr>
+      </w:pPr>
+      <w:r>
+        <w:t xml:space="preserve">Use</w:t>
+      </w:r>
+      <w:r>
+        <w:t xml:space="preserve"> </w:t>
+      </w:r>
+      <w:r>
+        <w:rPr>
+          <w:rStyle w:val="VerbatimChar"/>
+        </w:rPr>
+        <w:t xml:space="preserve">agreementplot()</w:t>
+      </w:r>
+      <w:r>
+        <w:t xml:space="preserve"> </w:t>
+      </w:r>
+      <w:r>
+        <w:t xml:space="preserve">for a graphical display of agreement here.</w:t>
+      </w:r>
+    </w:p>
+    <w:p>
+      <w:pPr>
+        <w:numPr>
+          <w:numId w:val="1011"/>
+          <w:ilvl w:val="0"/>
+        </w:numPr>
+      </w:pPr>
+      <w:r>
+        <w:t xml:space="preserve">Assess the hypothesis that the ratings are</w:t>
+      </w:r>
+      <w:r>
+        <w:t xml:space="preserve"> </w:t>
+      </w:r>
+      <w:r>
+        <w:rPr>
+          <w:i/>
+        </w:rPr>
+        <w:t xml:space="preserve">symmetric</w:t>
+      </w:r>
+      <w:r>
+        <w:t xml:space="preserve"> </w:t>
+      </w:r>
+      <w:r>
+        <w:t xml:space="preserve">around the main diagonal, using an appropriate</w:t>
+      </w:r>
+      <w:r>
+        <w:t xml:space="preserve"> </w:t>
+      </w:r>
+      <m:oMath>
+        <m:sSup>
+          <m:e>
+            <m:r>
+              <m:rPr>
+                <m:sty m:val="p"/>
+              </m:rPr>
+              <m:t>χ</m:t>
+            </m:r>
+          </m:e>
+          <m:sup>
+            <m:r>
+              <m:rPr>
+                <m:sty m:val="p"/>
+              </m:rPr>
+              <m:t>2</m:t>
+            </m:r>
+          </m:sup>
+        </m:sSup>
+      </m:oMath>
+      <w:r>
+        <w:t xml:space="preserve"> </w:t>
+      </w:r>
+      <w:r>
+        <w:t xml:space="preserve">test.</w:t>
+      </w:r>
+      <w:r>
+        <w:t xml:space="preserve"> </w:t>
+      </w:r>
+      <w:r>
+        <w:rPr>
+          <w:i/>
+        </w:rPr>
+        <w:t xml:space="preserve">Hint</w:t>
+      </w:r>
+      <w:r>
+        <w:t xml:space="preserve">: Symmetry for a square table</w:t>
+      </w:r>
+      <w:r>
+        <w:t xml:space="preserve"> </w:t>
+      </w:r>
+      <w:r>
+        <w:t xml:space="preserve">$\mat{T}$</w:t>
+      </w:r>
+      <w:r>
+        <w:t xml:space="preserve"> </w:t>
+      </w:r>
+      <w:r>
+        <w:t xml:space="preserve">means that</w:t>
+      </w:r>
+      <w:r>
+        <w:t xml:space="preserve"> </w:t>
+      </w:r>
+      <m:oMath>
+        <m:sSub>
+          <m:e>
+            <m:r>
+              <m:rPr>
+                <m:sty m:val="p"/>
+              </m:rPr>
+              <m:t>t</m:t>
+            </m:r>
+          </m:e>
+          <m:sub>
+            <m:r>
+              <m:rPr>
+                <m:sty m:val="p"/>
+              </m:rPr>
+              <m:t>i</m:t>
+            </m:r>
+            <m:r>
+              <m:rPr>
+                <m:sty m:val="p"/>
+              </m:rPr>
+              <m:t>j</m:t>
+            </m:r>
+          </m:sub>
+        </m:sSub>
+        <m:r>
+          <m:rPr>
+            <m:sty m:val="p"/>
+          </m:rPr>
+          <m:t>=</m:t>
+        </m:r>
+        <m:sSub>
+          <m:e>
+            <m:r>
+              <m:rPr>
+                <m:sty m:val="p"/>
+              </m:rPr>
+              <m:t>t</m:t>
+            </m:r>
+          </m:e>
+          <m:sub>
+            <m:r>
+              <m:rPr>
+                <m:sty m:val="p"/>
+              </m:rPr>
+              <m:t>j</m:t>
+            </m:r>
+            <m:r>
+              <m:rPr>
+                <m:sty m:val="p"/>
+              </m:rPr>
+              <m:t>i</m:t>
+            </m:r>
+          </m:sub>
+        </m:sSub>
+      </m:oMath>
+      <w:r>
+        <w:t xml:space="preserve"> </w:t>
+      </w:r>
+      <w:r>
+        <w:t xml:space="preserve">for</w:t>
+      </w:r>
+      <w:r>
+        <w:t xml:space="preserve"> </w:t>
+      </w:r>
+      <m:oMath>
+        <m:r>
+          <m:rPr>
+            <m:sty m:val="p"/>
+          </m:rPr>
+          <m:t>i</m:t>
+        </m:r>
+        <m:r>
+          <m:rPr>
+            <m:sty m:val="p"/>
+          </m:rPr>
+          <m:t>≠</m:t>
+        </m:r>
+        <m:r>
+          <m:rPr>
+            <m:sty m:val="p"/>
+          </m:rPr>
+          <m:t>j</m:t>
+        </m:r>
+      </m:oMath>
+      <w:r>
+        <w:t xml:space="preserve">. The expected frequencies under the hypothesis of symmetry are the average of the off-diagonal cells,</w:t>
+      </w:r>
+      <w:r>
+        <w:t xml:space="preserve"> </w:t>
+      </w:r>
+      <w:r>
+        <w:t xml:space="preserve">$\mat{E} = (\mat{T} + \mat{T}\trans) / 2$</w:t>
+      </w:r>
+      <w:r>
+        <w:t xml:space="preserve">.</w:t>
+      </w:r>
+    </w:p>
+    <w:p>
+      <w:pPr>
+        <w:numPr>
+          <w:numId w:val="1011"/>
+          <w:ilvl w:val="0"/>
+        </w:numPr>
+      </w:pPr>
+      <w:r>
+        <w:t xml:space="preserve">Compare the results with the output of</w:t>
+      </w:r>
+      <w:r>
+        <w:t xml:space="preserve"> </w:t>
+      </w:r>
+      <w:r>
+        <w:rPr>
+          <w:rStyle w:val="VerbatimChar"/>
+        </w:rPr>
+        <w:t xml:space="preserve">mcnemar.test()</w:t>
+      </w:r>
+      <w:r>
+        <w:t xml:space="preserve">.</w:t>
+      </w:r>
+    </w:p>
+    <w:p>
+      <w:pPr>
+        <w:pStyle w:val="Heading3"/>
+      </w:pPr>
+      <w:bookmarkStart w:id="33" w:name="exercise-4.8"/>
+      <w:bookmarkEnd w:id="33"/>
+      <w:r>
+        <w:t xml:space="preserve">Exercise 4.8</w:t>
+      </w:r>
+    </w:p>
+    <w:p>
+      <w:r>
+        <w:t xml:space="preserve">For the VisualAcuity data set:</w:t>
+      </w:r>
+    </w:p>
+    <w:p>
+      <w:pPr>
+        <w:numPr>
+          <w:numId w:val="1012"/>
+          <w:ilvl w:val="0"/>
+        </w:numPr>
+      </w:pPr>
+      <w:r>
+        <w:t xml:space="preserve">Use the code shown in the text to create the table form, VA.tab.</w:t>
+      </w:r>
+    </w:p>
+    <w:p>
+      <w:pPr>
+        <w:numPr>
+          <w:numId w:val="1012"/>
+          <w:ilvl w:val="0"/>
+        </w:numPr>
+      </w:pPr>
+      <w:r>
+        <w:t xml:space="preserve">Perform the CMH tests for this table.</w:t>
+      </w:r>
+    </w:p>
+    <w:p>
+      <w:pPr>
+        <w:numPr>
+          <w:numId w:val="1012"/>
+          <w:ilvl w:val="0"/>
+        </w:numPr>
+      </w:pPr>
+      <w:r>
+        <w:t xml:space="preserve">Use the</w:t>
+      </w:r>
+      <w:r>
+        <w:t xml:space="preserve"> </w:t>
+      </w:r>
+      <w:r>
+        <w:rPr>
+          <w:rStyle w:val="VerbatimChar"/>
+        </w:rPr>
+        <w:t xml:space="preserve">woolf_test()</w:t>
+      </w:r>
+      <w:r>
+        <w:t xml:space="preserve"> </w:t>
+      </w:r>
+      <w:r>
+        <w:t xml:space="preserve">described in sec:twoway-homog to test whether the association between left and right eye acuity can be considered the same for men and women.</w:t>
+      </w:r>
+    </w:p>
+    <w:p>
+      <w:pPr>
+        <w:pStyle w:val="Heading3"/>
+      </w:pPr>
+      <w:bookmarkStart w:id="34" w:name="exercise-4.9"/>
+      <w:bookmarkEnd w:id="34"/>
+      <w:r>
+        <w:t xml:space="preserve">Exercise 4.9</w:t>
+      </w:r>
+    </w:p>
+    <w:p>
+      <w:r>
+        <w:t xml:space="preserve">The graph in fig:lifeboats2 may be misleading, in that it doesn’t take into account of the differing capacities of the 18 life boats on the</w:t>
+      </w:r>
+      <w:r>
+        <w:t xml:space="preserve"> </w:t>
+      </w:r>
+      <w:r>
+        <w:rPr>
+          <w:i/>
+        </w:rPr>
+        <w:t xml:space="preserve">Titanic</w:t>
+      </w:r>
+      <w:r>
+        <w:t xml:space="preserve">, given in the variable cap in the Lifeboats data.</w:t>
+      </w:r>
+    </w:p>
+    <w:p>
+      <w:pPr>
+        <w:pStyle w:val="Compact"/>
+        <w:numPr>
+          <w:numId w:val="1013"/>
+          <w:ilvl w:val="0"/>
+        </w:numPr>
+      </w:pPr>
+      <w:r>
+        <w:t xml:space="preserve">Calculate a new variable,</w:t>
+      </w:r>
+      <w:r>
+        <w:t xml:space="preserve"> </w:t>
+      </w:r>
+      <w:r>
+        <w:rPr>
+          <w:rStyle w:val="VerbatimChar"/>
+        </w:rPr>
+        <w:t xml:space="preserve">pctloaded</w:t>
+      </w:r>
+      <w:r>
+        <w:t xml:space="preserve">, as the percentage loaded relative to the boat capacity.</w:t>
+      </w:r>
+    </w:p>
+    <w:p>
+      <w:r>
+        <w:t xml:space="preserve">Produce a plot similar to fig:lifeboats2, showing the changes over time in this measure.</w:t>
       </w:r>
     </w:p>
     <w:sectPr/>
@@ -1024,22 +2367,7 @@
 </file>
 
 <file path=word/footnotes.xml><?xml version="1.0" encoding="utf-8"?>
-<w:footnotes xmlns:w="http://schemas.openxmlformats.org/wordprocessingml/2006/main" xmlns:m="http://schemas.openxmlformats.org/officeDocument/2006/math" xmlns:r="http://schemas.openxmlformats.org/officeDocument/2006/relationships" xmlns:o="urn:schemas-microsoft-com:office:office" xmlns:v="urn:schemas-microsoft-com:vml" xmlns:w10="urn:schemas-microsoft-com:office:word" xmlns:a="http://schemas.openxmlformats.org/drawingml/2006/main" xmlns:pic="http://schemas.openxmlformats.org/drawingml/2006/picture" xmlns:wp="http://schemas.openxmlformats.org/drawingml/2006/wordprocessingDrawing">
-  <w:footnote w:type="continuationSeparator" w:id="0">
-    <w:p>
-      <w:r>
-        <w:continuationSeparator/>
-      </w:r>
-    </w:p>
-  </w:footnote>
-  <w:footnote w:type="separator" w:id="-1">
-    <w:p>
-      <w:r>
-        <w:separator/>
-      </w:r>
-    </w:p>
-  </w:footnote>
-</w:footnotes>
+<w:footnotes xmlns:w="http://schemas.openxmlformats.org/wordprocessingml/2006/main" xmlns:m="http://schemas.openxmlformats.org/officeDocument/2006/math" xmlns:r="http://schemas.openxmlformats.org/officeDocument/2006/relationships" xmlns:o="urn:schemas-microsoft-com:office:office" xmlns:v="urn:schemas-microsoft-com:vml" xmlns:w10="urn:schemas-microsoft-com:office:word" xmlns:a="http://schemas.openxmlformats.org/drawingml/2006/main" xmlns:pic="http://schemas.openxmlformats.org/drawingml/2006/picture" xmlns:wp="http://schemas.openxmlformats.org/drawingml/2006/wordprocessingDrawing"/>
 </file>
 
 <file path=word/numbering.xml><?xml version="1.0" encoding="utf-8"?>
@@ -1126,7 +2454,7 @@
     </w:lvl>
   </w:abstractNum>
   <w:abstractNum w:abstractNumId="990">
-    <w:nsid w:val="bcdb2f29"/>
+    <w:nsid w:val="f9c4d65a"/>
     <w:multiLevelType w:val="multilevel"/>
     <w:lvl w:ilvl="0">
       <w:numFmt w:val="bullet"/>
@@ -1207,7 +2535,7 @@
     </w:lvl>
   </w:abstractNum>
   <w:abstractNum w:abstractNumId="99711">
-    <w:nsid w:val="84860fdf"/>
+    <w:nsid w:val="3e71fc25"/>
     <w:multiLevelType w:val="multilevel"/>
     <w:lvl w:ilvl="0">
       <w:start w:val="1"/>
@@ -1295,7 +2623,7 @@
     </w:lvl>
   </w:abstractNum>
   <w:abstractNum w:abstractNumId="99712">
-    <w:nsid w:val="d9e4462a"/>
+    <w:nsid w:val="73159065"/>
     <w:multiLevelType w:val="multilevel"/>
     <w:lvl w:ilvl="0">
       <w:start w:val="2"/>
@@ -1383,7 +2711,7 @@
     </w:lvl>
   </w:abstractNum>
   <w:abstractNum w:abstractNumId="99713">
-    <w:nsid w:val="1c3d75f5"/>
+    <w:nsid w:val="65676840"/>
     <w:multiLevelType w:val="multilevel"/>
     <w:lvl w:ilvl="0">
       <w:start w:val="3"/>
@@ -1471,7 +2799,7 @@
     </w:lvl>
   </w:abstractNum>
   <w:abstractNum w:abstractNumId="99714">
-    <w:nsid w:val="8e6d8301"/>
+    <w:nsid w:val="ec07d565"/>
     <w:multiLevelType w:val="multilevel"/>
     <w:lvl w:ilvl="0">
       <w:start w:val="4"/>
@@ -1658,6 +2986,222 @@
     </w:lvlOverride>
     <w:lvlOverride w:ilvl="6">
       <w:startOverride w:val="4"/>
+    </w:lvlOverride>
+  </w:num>
+  <w:num w:numId="1005">
+    <w:abstractNumId w:val="99711"/>
+    <w:lvlOverride w:ilvl="0">
+      <w:startOverride w:val="1"/>
+    </w:lvlOverride>
+    <w:lvlOverride w:ilvl="1">
+      <w:startOverride w:val="1"/>
+    </w:lvlOverride>
+    <w:lvlOverride w:ilvl="2">
+      <w:startOverride w:val="1"/>
+    </w:lvlOverride>
+    <w:lvlOverride w:ilvl="3">
+      <w:startOverride w:val="1"/>
+    </w:lvlOverride>
+    <w:lvlOverride w:ilvl="4">
+      <w:startOverride w:val="1"/>
+    </w:lvlOverride>
+    <w:lvlOverride w:ilvl="5">
+      <w:startOverride w:val="1"/>
+    </w:lvlOverride>
+    <w:lvlOverride w:ilvl="6">
+      <w:startOverride w:val="1"/>
+    </w:lvlOverride>
+  </w:num>
+  <w:num w:numId="1006">
+    <w:abstractNumId w:val="99711"/>
+    <w:lvlOverride w:ilvl="0">
+      <w:startOverride w:val="1"/>
+    </w:lvlOverride>
+    <w:lvlOverride w:ilvl="1">
+      <w:startOverride w:val="1"/>
+    </w:lvlOverride>
+    <w:lvlOverride w:ilvl="2">
+      <w:startOverride w:val="1"/>
+    </w:lvlOverride>
+    <w:lvlOverride w:ilvl="3">
+      <w:startOverride w:val="1"/>
+    </w:lvlOverride>
+    <w:lvlOverride w:ilvl="4">
+      <w:startOverride w:val="1"/>
+    </w:lvlOverride>
+    <w:lvlOverride w:ilvl="5">
+      <w:startOverride w:val="1"/>
+    </w:lvlOverride>
+    <w:lvlOverride w:ilvl="6">
+      <w:startOverride w:val="1"/>
+    </w:lvlOverride>
+  </w:num>
+  <w:num w:numId="1007">
+    <w:abstractNumId w:val="99711"/>
+    <w:lvlOverride w:ilvl="0">
+      <w:startOverride w:val="1"/>
+    </w:lvlOverride>
+    <w:lvlOverride w:ilvl="1">
+      <w:startOverride w:val="1"/>
+    </w:lvlOverride>
+    <w:lvlOverride w:ilvl="2">
+      <w:startOverride w:val="1"/>
+    </w:lvlOverride>
+    <w:lvlOverride w:ilvl="3">
+      <w:startOverride w:val="1"/>
+    </w:lvlOverride>
+    <w:lvlOverride w:ilvl="4">
+      <w:startOverride w:val="1"/>
+    </w:lvlOverride>
+    <w:lvlOverride w:ilvl="5">
+      <w:startOverride w:val="1"/>
+    </w:lvlOverride>
+    <w:lvlOverride w:ilvl="6">
+      <w:startOverride w:val="1"/>
+    </w:lvlOverride>
+  </w:num>
+  <w:num w:numId="1008">
+    <w:abstractNumId w:val="99711"/>
+    <w:lvlOverride w:ilvl="0">
+      <w:startOverride w:val="1"/>
+    </w:lvlOverride>
+    <w:lvlOverride w:ilvl="1">
+      <w:startOverride w:val="1"/>
+    </w:lvlOverride>
+    <w:lvlOverride w:ilvl="2">
+      <w:startOverride w:val="1"/>
+    </w:lvlOverride>
+    <w:lvlOverride w:ilvl="3">
+      <w:startOverride w:val="1"/>
+    </w:lvlOverride>
+    <w:lvlOverride w:ilvl="4">
+      <w:startOverride w:val="1"/>
+    </w:lvlOverride>
+    <w:lvlOverride w:ilvl="5">
+      <w:startOverride w:val="1"/>
+    </w:lvlOverride>
+    <w:lvlOverride w:ilvl="6">
+      <w:startOverride w:val="1"/>
+    </w:lvlOverride>
+  </w:num>
+  <w:num w:numId="1009">
+    <w:abstractNumId w:val="99711"/>
+    <w:lvlOverride w:ilvl="0">
+      <w:startOverride w:val="1"/>
+    </w:lvlOverride>
+    <w:lvlOverride w:ilvl="1">
+      <w:startOverride w:val="1"/>
+    </w:lvlOverride>
+    <w:lvlOverride w:ilvl="2">
+      <w:startOverride w:val="1"/>
+    </w:lvlOverride>
+    <w:lvlOverride w:ilvl="3">
+      <w:startOverride w:val="1"/>
+    </w:lvlOverride>
+    <w:lvlOverride w:ilvl="4">
+      <w:startOverride w:val="1"/>
+    </w:lvlOverride>
+    <w:lvlOverride w:ilvl="5">
+      <w:startOverride w:val="1"/>
+    </w:lvlOverride>
+    <w:lvlOverride w:ilvl="6">
+      <w:startOverride w:val="1"/>
+    </w:lvlOverride>
+  </w:num>
+  <w:num w:numId="1010">
+    <w:abstractNumId w:val="99711"/>
+    <w:lvlOverride w:ilvl="0">
+      <w:startOverride w:val="1"/>
+    </w:lvlOverride>
+    <w:lvlOverride w:ilvl="1">
+      <w:startOverride w:val="1"/>
+    </w:lvlOverride>
+    <w:lvlOverride w:ilvl="2">
+      <w:startOverride w:val="1"/>
+    </w:lvlOverride>
+    <w:lvlOverride w:ilvl="3">
+      <w:startOverride w:val="1"/>
+    </w:lvlOverride>
+    <w:lvlOverride w:ilvl="4">
+      <w:startOverride w:val="1"/>
+    </w:lvlOverride>
+    <w:lvlOverride w:ilvl="5">
+      <w:startOverride w:val="1"/>
+    </w:lvlOverride>
+    <w:lvlOverride w:ilvl="6">
+      <w:startOverride w:val="1"/>
+    </w:lvlOverride>
+  </w:num>
+  <w:num w:numId="1011">
+    <w:abstractNumId w:val="99711"/>
+    <w:lvlOverride w:ilvl="0">
+      <w:startOverride w:val="1"/>
+    </w:lvlOverride>
+    <w:lvlOverride w:ilvl="1">
+      <w:startOverride w:val="1"/>
+    </w:lvlOverride>
+    <w:lvlOverride w:ilvl="2">
+      <w:startOverride w:val="1"/>
+    </w:lvlOverride>
+    <w:lvlOverride w:ilvl="3">
+      <w:startOverride w:val="1"/>
+    </w:lvlOverride>
+    <w:lvlOverride w:ilvl="4">
+      <w:startOverride w:val="1"/>
+    </w:lvlOverride>
+    <w:lvlOverride w:ilvl="5">
+      <w:startOverride w:val="1"/>
+    </w:lvlOverride>
+    <w:lvlOverride w:ilvl="6">
+      <w:startOverride w:val="1"/>
+    </w:lvlOverride>
+  </w:num>
+  <w:num w:numId="1012">
+    <w:abstractNumId w:val="99711"/>
+    <w:lvlOverride w:ilvl="0">
+      <w:startOverride w:val="1"/>
+    </w:lvlOverride>
+    <w:lvlOverride w:ilvl="1">
+      <w:startOverride w:val="1"/>
+    </w:lvlOverride>
+    <w:lvlOverride w:ilvl="2">
+      <w:startOverride w:val="1"/>
+    </w:lvlOverride>
+    <w:lvlOverride w:ilvl="3">
+      <w:startOverride w:val="1"/>
+    </w:lvlOverride>
+    <w:lvlOverride w:ilvl="4">
+      <w:startOverride w:val="1"/>
+    </w:lvlOverride>
+    <w:lvlOverride w:ilvl="5">
+      <w:startOverride w:val="1"/>
+    </w:lvlOverride>
+    <w:lvlOverride w:ilvl="6">
+      <w:startOverride w:val="1"/>
+    </w:lvlOverride>
+  </w:num>
+  <w:num w:numId="1013">
+    <w:abstractNumId w:val="99711"/>
+    <w:lvlOverride w:ilvl="0">
+      <w:startOverride w:val="1"/>
+    </w:lvlOverride>
+    <w:lvlOverride w:ilvl="1">
+      <w:startOverride w:val="1"/>
+    </w:lvlOverride>
+    <w:lvlOverride w:ilvl="2">
+      <w:startOverride w:val="1"/>
+    </w:lvlOverride>
+    <w:lvlOverride w:ilvl="3">
+      <w:startOverride w:val="1"/>
+    </w:lvlOverride>
+    <w:lvlOverride w:ilvl="4">
+      <w:startOverride w:val="1"/>
+    </w:lvlOverride>
+    <w:lvlOverride w:ilvl="5">
+      <w:startOverride w:val="1"/>
+    </w:lvlOverride>
+    <w:lvlOverride w:ilvl="6">
+      <w:startOverride w:val="1"/>
     </w:lvlOverride>
   </w:num>
 </w:numbering>
@@ -1684,25 +3228,13 @@
   <w:style w:type="paragraph" w:default="1" w:styleId="Normal">
     <w:name w:val="Normal"/>
     <w:qFormat/>
-  </w:style>
-  <w:style w:type="paragraph" w:styleId="BodyText">
-    <w:name w:val="Body Text"/>
-    <w:basedOn w:val="Normal"/>
-    <w:link w:val="BodyTextChar"/>
     <w:pPr>
       <w:spacing w:before="180" w:after="180"/>
     </w:pPr>
-    <w:qFormat/>
-  </w:style>
-  <w:style w:type="paragraph" w:customStyle="1" w:styleId="FirstParagraph">
-    <w:name w:val="First Paragraph"/>
-    <w:basedOn w:val="BodyText"/>
-    <w:next w:val="BodyText"/>
-    <w:qFormat/>
-  </w:style>
-  <w:style w:type="paragraph" w:customStyle="1" w:styleId="Compact">
+  </w:style>
+  <w:style w:type="paragraph" w:styleId="Compact">
     <w:name w:val="Compact"/>
-    <w:basedOn w:val="BodyText"/>
+    <w:basedOn w:val="Normal"/>
     <w:qFormat/>
     <w:pPr>
       <w:spacing w:before="36" w:after="36"/>
@@ -1711,7 +3243,7 @@
   <w:style w:type="paragraph" w:styleId="Title">
     <w:name w:val="Title"/>
     <w:basedOn w:val="Normal"/>
-    <w:next w:val="BodyText"/>
+    <w:next w:val="Normal"/>
     <w:qFormat/>
     <w:pPr>
       <w:keepNext/>
@@ -1731,7 +3263,7 @@
   <w:style w:type="paragraph" w:styleId="Subtitle">
     <w:name w:val="Subtitle"/>
     <w:basedOn w:val="Title"/>
-    <w:next w:val="BodyText"/>
+    <w:next w:val="Normal"/>
     <w:qFormat/>
     <w:pPr>
       <w:keepNext/>
@@ -1744,9 +3276,9 @@
       <w:szCs w:val="30"/>
     </w:rPr>
   </w:style>
-  <w:style w:type="paragraph" w:customStyle="1" w:styleId="Author">
+  <w:style w:type="paragraph" w:styleId="Author">
     <w:name w:val="Author"/>
-    <w:next w:val="BodyText"/>
+    <w:next w:val="Normal"/>
     <w:qFormat/>
     <w:pPr>
       <w:keepNext/>
@@ -1756,7 +3288,7 @@
   </w:style>
   <w:style w:type="paragraph" w:styleId="Date">
     <w:name w:val="Date"/>
-    <w:next w:val="BodyText"/>
+    <w:next w:val="Normal"/>
     <w:qFormat/>
     <w:pPr>
       <w:keepNext/>
@@ -1764,10 +3296,10 @@
       <w:jc w:val="center"/>
     </w:pPr>
   </w:style>
-  <w:style w:type="paragraph" w:customStyle="1" w:styleId="Abstract">
+  <w:style w:type="paragraph" w:styleId="Abstract">
     <w:name w:val="Abstract"/>
     <w:basedOn w:val="Normal"/>
-    <w:next w:val="BodyText"/>
+    <w:next w:val="Normal"/>
     <w:qFormat/>
     <w:pPr>
       <w:keepNext/>
@@ -1790,7 +3322,7 @@
   <w:style w:type="paragraph" w:styleId="Heading1">
     <w:name w:val="Heading 1"/>
     <w:basedOn w:val="Normal"/>
-    <w:next w:val="BodyText"/>
+    <w:next w:val="Normal"/>
     <w:uiPriority w:val="9"/>
     <w:qFormat/>
     <w:pPr>
@@ -1811,7 +3343,7 @@
   <w:style w:type="paragraph" w:styleId="Heading2">
     <w:name w:val="Heading 2"/>
     <w:basedOn w:val="Normal"/>
-    <w:next w:val="BodyText"/>
+    <w:next w:val="Normal"/>
     <w:uiPriority w:val="9"/>
     <w:unhideWhenUsed/>
     <w:qFormat/>
@@ -1833,7 +3365,7 @@
   <w:style w:type="paragraph" w:styleId="Heading3">
     <w:name w:val="Heading 3"/>
     <w:basedOn w:val="Normal"/>
-    <w:next w:val="BodyText"/>
+    <w:next w:val="Normal"/>
     <w:uiPriority w:val="9"/>
     <w:unhideWhenUsed/>
     <w:qFormat/>
@@ -1841,7 +3373,7 @@
       <w:keepNext/>
       <w:keepLines/>
       <w:spacing w:before="200" w:after="0"/>
-      <w:outlineLvl w:val="2"/>
+      <w:outlineLvl w:val="1"/>
     </w:pPr>
     <w:rPr>
       <w:rFonts w:asciiTheme="majorHAnsi" w:eastAsiaTheme="majorEastAsia" w:hAnsiTheme="majorHAnsi" w:cstheme="majorBidi"/>
@@ -1855,7 +3387,7 @@
   <w:style w:type="paragraph" w:styleId="Heading4">
     <w:name w:val="Heading 4"/>
     <w:basedOn w:val="Normal"/>
-    <w:next w:val="BodyText"/>
+    <w:next w:val="Normal"/>
     <w:uiPriority w:val="9"/>
     <w:unhideWhenUsed/>
     <w:qFormat/>
@@ -1863,7 +3395,7 @@
       <w:keepNext/>
       <w:keepLines/>
       <w:spacing w:before="200" w:after="0"/>
-      <w:outlineLvl w:val="3"/>
+      <w:outlineLvl w:val="1"/>
     </w:pPr>
     <w:rPr>
       <w:rFonts w:asciiTheme="majorHAnsi" w:eastAsiaTheme="majorEastAsia" w:hAnsiTheme="majorHAnsi" w:cstheme="majorBidi"/>
@@ -1877,7 +3409,7 @@
   <w:style w:type="paragraph" w:styleId="Heading5">
     <w:name w:val="Heading 5"/>
     <w:basedOn w:val="Normal"/>
-    <w:next w:val="BodyText"/>
+    <w:next w:val="Normal"/>
     <w:uiPriority w:val="9"/>
     <w:unhideWhenUsed/>
     <w:qFormat/>
@@ -1885,7 +3417,7 @@
       <w:keepNext/>
       <w:keepLines/>
       <w:spacing w:before="200" w:after="0"/>
-      <w:outlineLvl w:val="4"/>
+      <w:outlineLvl w:val="1"/>
     </w:pPr>
     <w:rPr>
       <w:rFonts w:asciiTheme="majorHAnsi" w:eastAsiaTheme="majorEastAsia" w:hAnsiTheme="majorHAnsi" w:cstheme="majorBidi"/>
@@ -1896,36 +3428,15 @@
       <w:szCs w:val="24"/>
     </w:rPr>
   </w:style>
-  <w:style w:type="paragraph" w:styleId="Heading6">
-    <w:name w:val="Heading 6"/>
+  <w:style w:type="paragraph" w:styleId="BlockQuote">
+    <w:name w:val="Block Quote"/>
     <w:basedOn w:val="Normal"/>
-    <w:next w:val="BodyText"/>
-    <w:uiPriority w:val="9"/>
-    <w:unhideWhenUsed/>
-    <w:qFormat/>
-    <w:pPr>
-      <w:keepNext/>
-      <w:keepLines/>
-      <w:spacing w:before="200" w:after="0"/>
-      <w:outlineLvl w:val="5"/>
-    </w:pPr>
-    <w:rPr>
-      <w:rFonts w:asciiTheme="majorHAnsi" w:eastAsiaTheme="majorEastAsia" w:hAnsiTheme="majorHAnsi" w:cstheme="majorBidi"/>
-      <w:color w:val="4F81BD" w:themeColor="accent1"/>
-      <w:sz w:val="24"/>
-      <w:szCs w:val="24"/>
-    </w:rPr>
-  </w:style>
-  <w:style w:type="paragraph" w:styleId="BlockText">
-    <w:name w:val="Block Text"/>
-    <w:basedOn w:val="BodyText"/>
-    <w:next w:val="BodyText"/>
+    <w:next w:val="Normal"/>
     <w:uiPriority w:val="9"/>
     <w:unhideWhenUsed/>
     <w:qFormat/>
     <w:pPr>
       <w:spacing w:before="100" w:after="100"/>
-      <w:ind w:firstLine="0"/>
     </w:pPr>
     <w:rPr>
       <w:rFonts w:asciiTheme="majorHAnsi" w:eastAsiaTheme="majorEastAsia" w:hAnsiTheme="majorHAnsi" w:cstheme="majorBidi"/>
@@ -1962,7 +3473,7 @@
       </w:tblCellMar>
     </w:tblPr>
   </w:style>
-  <w:style w:type="paragraph" w:customStyle="1" w:styleId="DefinitionTerm">
+  <w:style w:type="paragraph" w:styleId="DefinitionTerm">
     <w:name w:val="Definition Term"/>
     <w:basedOn w:val="Normal"/>
     <w:next w:val="Definition"/>
@@ -1975,12 +3486,20 @@
       <w:b/>
     </w:rPr>
   </w:style>
-  <w:style w:type="paragraph" w:customStyle="1" w:styleId="Definition">
+  <w:style w:type="paragraph" w:styleId="Definition">
     <w:name w:val="Definition"/>
     <w:basedOn w:val="Normal"/>
   </w:style>
-  <w:style w:type="paragraph" w:styleId="Caption">
-    <w:name w:val="Caption"/>
+  <w:style w:type="paragraph" w:styleId="BodyText">
+    <w:name w:val="Body Text"/>
+    <w:basedOn w:val="Normal"/>
+    <w:link w:val="BodyTextChar"/>
+    <w:pPr>
+      <w:spacing w:after="120"/>
+    </w:pPr>
+  </w:style>
+  <w:style w:type="paragraph" w:styleId="TableCaption">
+    <w:name w:val="Table Caption"/>
     <w:basedOn w:val="Normal"/>
     <w:link w:val="BodyTextChar"/>
     <w:pPr>
@@ -1990,27 +3509,16 @@
       <w:i/>
     </w:rPr>
   </w:style>
-  <w:style w:type="paragraph" w:customStyle="1" w:styleId="TableCaption">
-    <w:name w:val="Table Caption"/>
-    <w:basedOn w:val="Caption"/>
+  <w:style w:type="paragraph" w:styleId="ImageCaption">
+    <w:name w:val="Image Caption"/>
+    <w:basedOn w:val="Normal"/>
+    <w:link w:val="BodyTextChar"/>
     <w:pPr>
-      <w:keepNext/>
+      <w:spacing w:before="0" w:after="120"/>
     </w:pPr>
-  </w:style>
-  <w:style w:type="paragraph" w:customStyle="1" w:styleId="ImageCaption">
-    <w:name w:val="Image Caption"/>
-    <w:basedOn w:val="Caption"/>
-  </w:style>
-  <w:style w:type="paragraph" w:customStyle="1" w:styleId="Figure">
-    <w:name w:val="Figure"/>
-    <w:basedOn w:val="Normal"/>
-  </w:style>
-  <w:style w:type="paragraph" w:customStyle="1" w:styleId="FigureWithCaption">
-    <w:name w:val="Figure with Caption"/>
-    <w:basedOn w:val="Figure"/>
-    <w:pPr>
-      <w:keepNext/>
-    </w:pPr>
+    <w:rPr>
+      <w:i/>
+    </w:rPr>
   </w:style>
   <w:style w:type="character" w:customStyle="1" w:styleId="BodyTextChar">
     <w:name w:val="Body Text Char"/>
@@ -2025,36 +3533,18 @@
       <w:sz w:val="22"/>
     </w:rPr>
   </w:style>
-  <w:style w:type="character" w:styleId="FootnoteReference">
-    <w:name w:val="Footnote Reference"/>
+  <w:style w:type="character" w:customStyle="1" w:styleId="FootnoteRef">
+    <w:name w:val="Footnote Ref"/>
     <w:basedOn w:val="BodyTextChar"/>
     <w:rPr>
       <w:vertAlign w:val="superscript"/>
     </w:rPr>
   </w:style>
-  <w:style w:type="character" w:styleId="Hyperlink">
-    <w:name w:val="Hyperlink"/>
+  <w:style w:type="character" w:customStyle="1" w:styleId="Link">
+    <w:name w:val="Link"/>
     <w:basedOn w:val="BodyTextChar"/>
     <w:rPr>
       <w:color w:val="4F81BD" w:themeColor="accent1"/>
-    </w:rPr>
-  </w:style>
-  <w:style w:type="paragraph" w:styleId="TOCHeading">
-    <w:name w:val="TOC Heading"/>
-    <w:basedOn w:val="Heading1"/>
-    <w:next w:val="BodyText"/>
-    <w:uiPriority w:val="39"/>
-    <w:unhideWhenUsed/>
-    <w:qFormat/>
-    <w:pPr>
-      <w:spacing w:before="240" w:line="259" w:lineRule="auto"/>
-      <w:outlineLvl w:val="9"/>
-    </w:pPr>
-    <w:rPr>
-      <w:rFonts w:asciiTheme="majorHAnsi" w:eastAsiaTheme="majorEastAsia" w:hAnsiTheme="majorHAnsi" w:cstheme="majorBidi"/>
-      <w:b w:val="0"/>
-      <w:bCs w:val="0"/>
-      <w:color w:val="365F91" w:themeColor="accent1" w:themeShade="BF"/>
     </w:rPr>
   </w:style>
   <w:style w:type="paragraph" w:customStyle="1" w:styleId="SourceCode">
@@ -2063,7 +3553,112 @@
     <w:link w:val="VerbatimChar"/>
     <w:pPr>
       <w:wordWrap w:val="off"/>
-      <w:noProof/>
+    </w:pPr>
+  </w:style>
+  <w:style w:type="character" w:customStyle="1" w:styleId="KeywordTok">
+    <w:name w:val="KeywordTok"/>
+    <w:basedOn w:val="VerbatimChar"/>
+    <w:rPr>
+      <w:color w:val="007020"/>
+      <w:b/>
+    </w:rPr>
+  </w:style>
+  <w:style w:type="character" w:customStyle="1" w:styleId="DataTypeTok">
+    <w:name w:val="DataTypeTok"/>
+    <w:basedOn w:val="VerbatimChar"/>
+    <w:rPr>
+      <w:color w:val="902000"/>
+    </w:rPr>
+  </w:style>
+  <w:style w:type="character" w:customStyle="1" w:styleId="DecValTok">
+    <w:name w:val="DecValTok"/>
+    <w:basedOn w:val="VerbatimChar"/>
+    <w:rPr>
+      <w:color w:val="40a070"/>
+    </w:rPr>
+  </w:style>
+  <w:style w:type="character" w:customStyle="1" w:styleId="BaseNTok">
+    <w:name w:val="BaseNTok"/>
+    <w:basedOn w:val="VerbatimChar"/>
+    <w:rPr>
+      <w:color w:val="40a070"/>
+    </w:rPr>
+  </w:style>
+  <w:style w:type="character" w:customStyle="1" w:styleId="FloatTok">
+    <w:name w:val="FloatTok"/>
+    <w:basedOn w:val="VerbatimChar"/>
+    <w:rPr>
+      <w:color w:val="40a070"/>
+    </w:rPr>
+  </w:style>
+  <w:style w:type="character" w:customStyle="1" w:styleId="CharTok">
+    <w:name w:val="CharTok"/>
+    <w:basedOn w:val="VerbatimChar"/>
+    <w:rPr>
+      <w:color w:val="4070a0"/>
+    </w:rPr>
+  </w:style>
+  <w:style w:type="character" w:customStyle="1" w:styleId="StringTok">
+    <w:name w:val="StringTok"/>
+    <w:basedOn w:val="VerbatimChar"/>
+    <w:rPr>
+      <w:color w:val="4070a0"/>
+    </w:rPr>
+  </w:style>
+  <w:style w:type="character" w:customStyle="1" w:styleId="CommentTok">
+    <w:name w:val="CommentTok"/>
+    <w:basedOn w:val="VerbatimChar"/>
+    <w:rPr>
+      <w:color w:val="60a0b0"/>
+      <w:i/>
+    </w:rPr>
+  </w:style>
+  <w:style w:type="character" w:customStyle="1" w:styleId="OtherTok">
+    <w:name w:val="OtherTok"/>
+    <w:basedOn w:val="VerbatimChar"/>
+    <w:rPr>
+      <w:color w:val="007020"/>
+    </w:rPr>
+  </w:style>
+  <w:style w:type="character" w:customStyle="1" w:styleId="AlertTok">
+    <w:name w:val="AlertTok"/>
+    <w:basedOn w:val="VerbatimChar"/>
+    <w:rPr>
+      <w:color w:val="ff0000"/>
+      <w:b/>
+    </w:rPr>
+  </w:style>
+  <w:style w:type="character" w:customStyle="1" w:styleId="FunctionTok">
+    <w:name w:val="FunctionTok"/>
+    <w:basedOn w:val="VerbatimChar"/>
+    <w:rPr>
+      <w:color w:val="06287e"/>
+    </w:rPr>
+  </w:style>
+  <w:style w:type="character" w:customStyle="1" w:styleId="RegionMarkerTok">
+    <w:name w:val="RegionMarkerTok"/>
+    <w:basedOn w:val="VerbatimChar"/>
+    <w:rPr/>
+  </w:style>
+  <w:style w:type="character" w:customStyle="1" w:styleId="ErrorTok">
+    <w:name w:val="ErrorTok"/>
+    <w:basedOn w:val="VerbatimChar"/>
+    <w:rPr>
+      <w:color w:val="ff0000"/>
+      <w:b/>
+    </w:rPr>
+  </w:style>
+  <w:style w:type="character" w:customStyle="1" w:styleId="NormalTok">
+    <w:name w:val="NormalTok"/>
+    <w:basedOn w:val="VerbatimChar"/>
+    <w:rPr/>
+  </w:style>
+  <w:style w:type="paragraph" w:customStyle="1" w:styleId="SourceCode">
+    <w:name w:val="Source Code"/>
+    <w:basedOn w:val="Normal"/>
+    <w:link w:val="VerbatimChar"/>
+    <w:pPr>
+      <w:wordWrap w:val="off"/>
       <w:shd w:val="clear" w:fill="f8f8f8"/>
     </w:pPr>
   </w:style>
@@ -2108,14 +3703,6 @@
       <w:shd w:val="clear" w:fill="f8f8f8"/>
     </w:rPr>
   </w:style>
-  <w:style w:type="character" w:customStyle="1" w:styleId="ConstantTok">
-    <w:name w:val="ConstantTok"/>
-    <w:basedOn w:val="VerbatimChar"/>
-    <w:rPr>
-      <w:color w:val="000000"/>
-      <w:shd w:val="clear" w:fill="f8f8f8"/>
-    </w:rPr>
-  </w:style>
   <w:style w:type="character" w:customStyle="1" w:styleId="CharTok">
     <w:name w:val="CharTok"/>
     <w:basedOn w:val="VerbatimChar"/>
@@ -2124,42 +3711,11 @@
       <w:shd w:val="clear" w:fill="f8f8f8"/>
     </w:rPr>
   </w:style>
-  <w:style w:type="character" w:customStyle="1" w:styleId="SpecialCharTok">
-    <w:name w:val="SpecialCharTok"/>
-    <w:basedOn w:val="VerbatimChar"/>
-    <w:rPr>
-      <w:color w:val="000000"/>
-      <w:shd w:val="clear" w:fill="f8f8f8"/>
-    </w:rPr>
-  </w:style>
   <w:style w:type="character" w:customStyle="1" w:styleId="StringTok">
     <w:name w:val="StringTok"/>
     <w:basedOn w:val="VerbatimChar"/>
     <w:rPr>
       <w:color w:val="4e9a06"/>
-      <w:shd w:val="clear" w:fill="f8f8f8"/>
-    </w:rPr>
-  </w:style>
-  <w:style w:type="character" w:customStyle="1" w:styleId="VerbatimStringTok">
-    <w:name w:val="VerbatimStringTok"/>
-    <w:basedOn w:val="VerbatimChar"/>
-    <w:rPr>
-      <w:color w:val="4e9a06"/>
-      <w:shd w:val="clear" w:fill="f8f8f8"/>
-    </w:rPr>
-  </w:style>
-  <w:style w:type="character" w:customStyle="1" w:styleId="SpecialStringTok">
-    <w:name w:val="SpecialStringTok"/>
-    <w:basedOn w:val="VerbatimChar"/>
-    <w:rPr>
-      <w:color w:val="4e9a06"/>
-      <w:shd w:val="clear" w:fill="f8f8f8"/>
-    </w:rPr>
-  </w:style>
-  <w:style w:type="character" w:customStyle="1" w:styleId="ImportTok">
-    <w:name w:val="ImportTok"/>
-    <w:basedOn w:val="VerbatimChar"/>
-    <w:rPr>
       <w:shd w:val="clear" w:fill="f8f8f8"/>
     </w:rPr>
   </w:style>
@@ -2172,36 +3728,6 @@
       <w:i/>
     </w:rPr>
   </w:style>
-  <w:style w:type="character" w:customStyle="1" w:styleId="DocumentationTok">
-    <w:name w:val="DocumentationTok"/>
-    <w:basedOn w:val="VerbatimChar"/>
-    <w:rPr>
-      <w:color w:val="8f5902"/>
-      <w:shd w:val="clear" w:fill="f8f8f8"/>
-      <w:b/>
-      <w:i/>
-    </w:rPr>
-  </w:style>
-  <w:style w:type="character" w:customStyle="1" w:styleId="AnnotationTok">
-    <w:name w:val="AnnotationTok"/>
-    <w:basedOn w:val="VerbatimChar"/>
-    <w:rPr>
-      <w:color w:val="8f5902"/>
-      <w:shd w:val="clear" w:fill="f8f8f8"/>
-      <w:b/>
-      <w:i/>
-    </w:rPr>
-  </w:style>
-  <w:style w:type="character" w:customStyle="1" w:styleId="CommentVarTok">
-    <w:name w:val="CommentVarTok"/>
-    <w:basedOn w:val="VerbatimChar"/>
-    <w:rPr>
-      <w:color w:val="8f5902"/>
-      <w:shd w:val="clear" w:fill="f8f8f8"/>
-      <w:b/>
-      <w:i/>
-    </w:rPr>
-  </w:style>
   <w:style w:type="character" w:customStyle="1" w:styleId="OtherTok">
     <w:name w:val="OtherTok"/>
     <w:basedOn w:val="VerbatimChar"/>
@@ -2210,6 +3736,14 @@
       <w:shd w:val="clear" w:fill="f8f8f8"/>
     </w:rPr>
   </w:style>
+  <w:style w:type="character" w:customStyle="1" w:styleId="AlertTok">
+    <w:name w:val="AlertTok"/>
+    <w:basedOn w:val="VerbatimChar"/>
+    <w:rPr>
+      <w:color w:val="ef2929"/>
+      <w:shd w:val="clear" w:fill="f8f8f8"/>
+    </w:rPr>
+  </w:style>
   <w:style w:type="character" w:customStyle="1" w:styleId="FunctionTok">
     <w:name w:val="FunctionTok"/>
     <w:basedOn w:val="VerbatimChar"/>
@@ -2218,63 +3752,6 @@
       <w:shd w:val="clear" w:fill="f8f8f8"/>
     </w:rPr>
   </w:style>
-  <w:style w:type="character" w:customStyle="1" w:styleId="VariableTok">
-    <w:name w:val="VariableTok"/>
-    <w:basedOn w:val="VerbatimChar"/>
-    <w:rPr>
-      <w:color w:val="000000"/>
-      <w:shd w:val="clear" w:fill="f8f8f8"/>
-    </w:rPr>
-  </w:style>
-  <w:style w:type="character" w:customStyle="1" w:styleId="ControlFlowTok">
-    <w:name w:val="ControlFlowTok"/>
-    <w:basedOn w:val="VerbatimChar"/>
-    <w:rPr>
-      <w:color w:val="204a87"/>
-      <w:shd w:val="clear" w:fill="f8f8f8"/>
-      <w:b/>
-    </w:rPr>
-  </w:style>
-  <w:style w:type="character" w:customStyle="1" w:styleId="OperatorTok">
-    <w:name w:val="OperatorTok"/>
-    <w:basedOn w:val="VerbatimChar"/>
-    <w:rPr>
-      <w:color w:val="ce5c00"/>
-      <w:shd w:val="clear" w:fill="f8f8f8"/>
-      <w:b/>
-    </w:rPr>
-  </w:style>
-  <w:style w:type="character" w:customStyle="1" w:styleId="BuiltInTok">
-    <w:name w:val="BuiltInTok"/>
-    <w:basedOn w:val="VerbatimChar"/>
-    <w:rPr>
-      <w:shd w:val="clear" w:fill="f8f8f8"/>
-    </w:rPr>
-  </w:style>
-  <w:style w:type="character" w:customStyle="1" w:styleId="ExtensionTok">
-    <w:name w:val="ExtensionTok"/>
-    <w:basedOn w:val="VerbatimChar"/>
-    <w:rPr>
-      <w:shd w:val="clear" w:fill="f8f8f8"/>
-    </w:rPr>
-  </w:style>
-  <w:style w:type="character" w:customStyle="1" w:styleId="PreprocessorTok">
-    <w:name w:val="PreprocessorTok"/>
-    <w:basedOn w:val="VerbatimChar"/>
-    <w:rPr>
-      <w:color w:val="8f5902"/>
-      <w:shd w:val="clear" w:fill="f8f8f8"/>
-      <w:i/>
-    </w:rPr>
-  </w:style>
-  <w:style w:type="character" w:customStyle="1" w:styleId="AttributeTok">
-    <w:name w:val="AttributeTok"/>
-    <w:basedOn w:val="VerbatimChar"/>
-    <w:rPr>
-      <w:color w:val="c4a000"/>
-      <w:shd w:val="clear" w:fill="f8f8f8"/>
-    </w:rPr>
-  </w:style>
   <w:style w:type="character" w:customStyle="1" w:styleId="RegionMarkerTok">
     <w:name w:val="RegionMarkerTok"/>
     <w:basedOn w:val="VerbatimChar"/>
@@ -2282,39 +3759,10 @@
       <w:shd w:val="clear" w:fill="f8f8f8"/>
     </w:rPr>
   </w:style>
-  <w:style w:type="character" w:customStyle="1" w:styleId="InformationTok">
-    <w:name w:val="InformationTok"/>
-    <w:basedOn w:val="VerbatimChar"/>
-    <w:rPr>
-      <w:color w:val="8f5902"/>
-      <w:shd w:val="clear" w:fill="f8f8f8"/>
-      <w:b/>
-      <w:i/>
-    </w:rPr>
-  </w:style>
-  <w:style w:type="character" w:customStyle="1" w:styleId="WarningTok">
-    <w:name w:val="WarningTok"/>
-    <w:basedOn w:val="VerbatimChar"/>
-    <w:rPr>
-      <w:color w:val="8f5902"/>
-      <w:shd w:val="clear" w:fill="f8f8f8"/>
-      <w:b/>
-      <w:i/>
-    </w:rPr>
-  </w:style>
-  <w:style w:type="character" w:customStyle="1" w:styleId="AlertTok">
-    <w:name w:val="AlertTok"/>
-    <w:basedOn w:val="VerbatimChar"/>
-    <w:rPr>
-      <w:color w:val="ef2929"/>
-      <w:shd w:val="clear" w:fill="f8f8f8"/>
-    </w:rPr>
-  </w:style>
   <w:style w:type="character" w:customStyle="1" w:styleId="ErrorTok">
     <w:name w:val="ErrorTok"/>
     <w:basedOn w:val="VerbatimChar"/>
     <w:rPr>
-      <w:color w:val="a40000"/>
       <w:shd w:val="clear" w:fill="f8f8f8"/>
       <w:b/>
     </w:rPr>

</xml_diff>

<commit_message>
added solution Ex 3.1
</commit_message>
<xml_diff>
--- a/solutions/solutions.docx
+++ b/solutions/solutions.docx
@@ -45,7 +45,7 @@
         <w:pStyle w:val="Date"/>
       </w:pPr>
       <w:r>
-        <w:t xml:space="preserve">2015-11-29</w:t>
+        <w:t xml:space="preserve">2015-11-30</w:t>
       </w:r>
     </w:p>
     <w:p>
@@ -59,6 +59,9 @@
       </w:r>
     </w:p>
     <w:p>
+      <w:pPr>
+        <w:pStyle w:val="FirstParagraph"/>
+      </w:pPr>
       <w:r>
         <w:t xml:space="preserve">These exercises are all conceptual. There are no hints or solutions.</w:t>
       </w:r>
@@ -94,6 +97,9 @@
       </w:r>
     </w:p>
     <w:p>
+      <w:pPr>
+        <w:pStyle w:val="FirstParagraph"/>
+      </w:pPr>
       <w:r>
         <w:t xml:space="preserve">The data set</w:t>
       </w:r>
@@ -141,6 +147,9 @@
       </w:r>
     </w:p>
     <w:p>
+      <w:pPr>
+        <w:pStyle w:val="FirstParagraph"/>
+      </w:pPr>
       <w:r>
         <w:t xml:space="preserve">This is a data set in the form of a frequency data.frame, so sum the</w:t>
       </w:r>
@@ -246,6 +255,9 @@
       </w:r>
     </w:p>
     <w:p>
+      <w:pPr>
+        <w:pStyle w:val="FirstParagraph"/>
+      </w:pPr>
       <w:r>
         <w:t xml:space="preserve">Use</w:t>
       </w:r>
@@ -487,6 +499,9 @@
       </w:r>
     </w:p>
     <w:p>
+      <w:pPr>
+        <w:pStyle w:val="FirstParagraph"/>
+      </w:pPr>
       <w:r>
         <w:t xml:space="preserve">Use</w:t>
       </w:r>
@@ -676,6 +691,9 @@
       </w:r>
     </w:p>
     <w:p>
+      <w:pPr>
+        <w:pStyle w:val="FirstParagraph"/>
+      </w:pPr>
       <w:r>
         <w:rPr>
           <w:rStyle w:val="VerbatimChar"/>
@@ -1021,6 +1039,9 @@
       </w:r>
     </w:p>
     <w:p>
+      <w:pPr>
+        <w:pStyle w:val="FirstParagraph"/>
+      </w:pPr>
       <w:r>
         <w:t xml:space="preserve">Mosteller and Wallace (1963, Table 2.4) give the frequencies,</w:t>
       </w:r>
@@ -1031,17 +1052,13 @@
         <m:sSub>
           <m:e>
             <m:r>
-              <m:rPr>
-                <m:sty m:val="p"/>
-              </m:rPr>
+              <m:rPr/>
               <m:t>n</m:t>
             </m:r>
           </m:e>
           <m:sub>
             <m:r>
-              <m:rPr>
-                <m:sty m:val="p"/>
-              </m:rPr>
+              <m:rPr/>
               <m:t>k</m:t>
             </m:r>
           </m:sub>
@@ -1055,45 +1072,31 @@
       </w:r>
       <m:oMath>
         <m:r>
-          <m:rPr>
-            <m:sty m:val="p"/>
-          </m:rPr>
+          <m:rPr/>
           <m:t>k</m:t>
         </m:r>
         <m:r>
-          <m:rPr>
-            <m:sty m:val="p"/>
-          </m:rPr>
+          <m:rPr/>
           <m:t>=</m:t>
         </m:r>
         <m:r>
-          <m:rPr>
-            <m:sty m:val="p"/>
-          </m:rPr>
+          <m:rPr/>
           <m:t>0</m:t>
         </m:r>
         <m:r>
-          <m:rPr>
-            <m:sty m:val="p"/>
-          </m:rPr>
+          <m:rPr/>
           <m:t>,</m:t>
         </m:r>
         <m:r>
-          <m:rPr>
-            <m:sty m:val="p"/>
-          </m:rPr>
+          <m:rPr/>
           <m:t>1</m:t>
         </m:r>
         <m:r>
-          <m:rPr>
-            <m:sty m:val="p"/>
-          </m:rPr>
+          <m:rPr/>
           <m:t>,</m:t>
         </m:r>
         <m:r>
-          <m:rPr>
-            <m:sty m:val="p"/>
-          </m:rPr>
+          <m:rPr/>
           <m:t>…</m:t>
         </m:r>
       </m:oMath>
@@ -1141,6 +1144,9 @@
       </w:r>
     </w:p>
     <w:p>
+      <w:pPr>
+        <w:pStyle w:val="FirstParagraph"/>
+      </w:pPr>
       <w:r>
         <w:rPr>
           <w:rStyle w:val="VerbatimChar"/>
@@ -1762,6 +1768,9 @@
       </w:r>
     </w:p>
     <w:p>
+      <w:pPr>
+        <w:pStyle w:val="FirstParagraph"/>
+      </w:pPr>
       <w:r>
         <w:drawing>
           <wp:inline>
@@ -2047,6 +2056,9 @@
       </w:r>
     </w:p>
     <w:p>
+      <w:pPr>
+        <w:pStyle w:val="FirstParagraph"/>
+      </w:pPr>
       <w:r>
         <w:drawing>
           <wp:inline>
@@ -2106,443 +2118,67 @@
       <w:pPr>
         <w:pStyle w:val="Heading2"/>
       </w:pPr>
-      <w:bookmarkStart w:id="29" w:name="chapter-4"/>
+      <w:bookmarkStart w:id="29" w:name="chapter-3-1"/>
       <w:bookmarkEnd w:id="29"/>
       <w:r>
-        <w:t xml:space="preserve">Chapter 4</w:t>
+        <w:t xml:space="preserve">Chapter 3</w:t>
       </w:r>
     </w:p>
     <w:p>
       <w:pPr>
         <w:pStyle w:val="Heading3"/>
       </w:pPr>
-      <w:bookmarkStart w:id="30" w:name="exercise-4.1"/>
+      <w:bookmarkStart w:id="30" w:name="exercise-3.1"/>
       <w:bookmarkEnd w:id="30"/>
       <w:r>
-        <w:t xml:space="preserve">Exercise 4.1</w:t>
-      </w:r>
-    </w:p>
-    <w:p>
-      <w:r>
-        <w:t xml:space="preserve">The data set fat, created below, gives a</w:t>
-      </w:r>
-      <w:r>
-        <w:t xml:space="preserve"> </w:t>
-      </w:r>
-      <m:oMath>
-        <m:r>
-          <m:rPr>
-            <m:sty m:val="p"/>
-          </m:rPr>
-          <m:t>2</m:t>
-        </m:r>
-        <m:r>
-          <m:rPr>
-            <m:sty m:val="p"/>
-          </m:rPr>
-          <m:t>×</m:t>
-        </m:r>
-        <m:r>
-          <m:rPr>
-            <m:sty m:val="p"/>
-          </m:rPr>
-          <m:t>2</m:t>
-        </m:r>
-      </m:oMath>
-      <w:r>
-        <w:t xml:space="preserve"> </w:t>
-      </w:r>
-      <w:r>
-        <w:t xml:space="preserve">table recording the level of cholesterol in diet and the presence of symptoms of heart disease for a sample of 23 people.</w:t>
-      </w:r>
-    </w:p>
-    <w:p>
-      <w:pPr>
-        <w:pStyle w:val="SourceCode"/>
-      </w:pPr>
-      <w:r>
-        <w:rPr>
-          <w:rStyle w:val="NormalTok"/>
-        </w:rPr>
-        <w:t xml:space="preserve">fat &lt;-</w:t>
-      </w:r>
-      <w:r>
-        <w:rPr>
-          <w:rStyle w:val="StringTok"/>
-        </w:rPr>
-        <w:t xml:space="preserve"> </w:t>
-      </w:r>
-      <w:r>
-        <w:rPr>
-          <w:rStyle w:val="KeywordTok"/>
-        </w:rPr>
-        <w:t xml:space="preserve">matrix</w:t>
-      </w:r>
-      <w:r>
-        <w:rPr>
-          <w:rStyle w:val="NormalTok"/>
-        </w:rPr>
-        <w:t xml:space="preserve">(</w:t>
-      </w:r>
-      <w:r>
-        <w:rPr>
-          <w:rStyle w:val="KeywordTok"/>
-        </w:rPr>
-        <w:t xml:space="preserve">c</w:t>
-      </w:r>
-      <w:r>
-        <w:rPr>
-          <w:rStyle w:val="NormalTok"/>
-        </w:rPr>
-        <w:t xml:space="preserve">(</w:t>
-      </w:r>
-      <w:r>
-        <w:rPr>
-          <w:rStyle w:val="DecValTok"/>
-        </w:rPr>
-        <w:t xml:space="preserve">6</w:t>
-      </w:r>
-      <w:r>
-        <w:rPr>
-          <w:rStyle w:val="NormalTok"/>
-        </w:rPr>
-        <w:t xml:space="preserve">, </w:t>
-      </w:r>
-      <w:r>
-        <w:rPr>
-          <w:rStyle w:val="DecValTok"/>
-        </w:rPr>
-        <w:t xml:space="preserve">4</w:t>
-      </w:r>
-      <w:r>
-        <w:rPr>
-          <w:rStyle w:val="NormalTok"/>
-        </w:rPr>
-        <w:t xml:space="preserve">, </w:t>
-      </w:r>
-      <w:r>
-        <w:rPr>
-          <w:rStyle w:val="DecValTok"/>
-        </w:rPr>
-        <w:t xml:space="preserve">2</w:t>
-      </w:r>
-      <w:r>
-        <w:rPr>
-          <w:rStyle w:val="NormalTok"/>
-        </w:rPr>
-        <w:t xml:space="preserve">, </w:t>
-      </w:r>
-      <w:r>
-        <w:rPr>
-          <w:rStyle w:val="DecValTok"/>
-        </w:rPr>
-        <w:t xml:space="preserve">11</w:t>
-      </w:r>
-      <w:r>
-        <w:rPr>
-          <w:rStyle w:val="NormalTok"/>
-        </w:rPr>
-        <w:t xml:space="preserve">), </w:t>
-      </w:r>
-      <w:r>
-        <w:rPr>
-          <w:rStyle w:val="DecValTok"/>
-        </w:rPr>
-        <w:t xml:space="preserve">2</w:t>
-      </w:r>
-      <w:r>
-        <w:rPr>
-          <w:rStyle w:val="NormalTok"/>
-        </w:rPr>
-        <w:t xml:space="preserve">, </w:t>
-      </w:r>
-      <w:r>
-        <w:rPr>
-          <w:rStyle w:val="DecValTok"/>
-        </w:rPr>
-        <w:t xml:space="preserve">2</w:t>
-      </w:r>
-      <w:r>
-        <w:rPr>
-          <w:rStyle w:val="NormalTok"/>
-        </w:rPr>
-        <w:t xml:space="preserve">) </w:t>
-      </w:r>
-      <w:r>
-        <w:br w:type="textWrapping"/>
-      </w:r>
-      <w:r>
-        <w:rPr>
-          <w:rStyle w:val="KeywordTok"/>
-        </w:rPr>
-        <w:t xml:space="preserve">dimnames</w:t>
-      </w:r>
-      <w:r>
-        <w:rPr>
-          <w:rStyle w:val="NormalTok"/>
-        </w:rPr>
-        <w:t xml:space="preserve">(fat) &lt;-</w:t>
-      </w:r>
-      <w:r>
-        <w:rPr>
-          <w:rStyle w:val="StringTok"/>
-        </w:rPr>
-        <w:t xml:space="preserve"> </w:t>
-      </w:r>
-      <w:r>
-        <w:rPr>
-          <w:rStyle w:val="KeywordTok"/>
-        </w:rPr>
-        <w:t xml:space="preserve">list</w:t>
-      </w:r>
-      <w:r>
-        <w:rPr>
-          <w:rStyle w:val="NormalTok"/>
-        </w:rPr>
-        <w:t xml:space="preserve">(</w:t>
-      </w:r>
-      <w:r>
-        <w:rPr>
-          <w:rStyle w:val="DataTypeTok"/>
-        </w:rPr>
-        <w:t xml:space="preserve">diet =</w:t>
-      </w:r>
-      <w:r>
-        <w:rPr>
-          <w:rStyle w:val="NormalTok"/>
-        </w:rPr>
-        <w:t xml:space="preserve"> </w:t>
-      </w:r>
-      <w:r>
-        <w:rPr>
-          <w:rStyle w:val="KeywordTok"/>
-        </w:rPr>
-        <w:t xml:space="preserve">c</w:t>
-      </w:r>
-      <w:r>
-        <w:rPr>
-          <w:rStyle w:val="NormalTok"/>
-        </w:rPr>
-        <w:t xml:space="preserve">(</w:t>
-      </w:r>
-      <w:r>
-        <w:rPr>
-          <w:rStyle w:val="StringTok"/>
-        </w:rPr>
-        <w:t xml:space="preserve">"LoChol"</w:t>
-      </w:r>
-      <w:r>
-        <w:rPr>
-          <w:rStyle w:val="NormalTok"/>
-        </w:rPr>
-        <w:t xml:space="preserve">, </w:t>
-      </w:r>
-      <w:r>
-        <w:rPr>
-          <w:rStyle w:val="StringTok"/>
-        </w:rPr>
-        <w:t xml:space="preserve">"HiChol"</w:t>
-      </w:r>
-      <w:r>
-        <w:rPr>
-          <w:rStyle w:val="NormalTok"/>
-        </w:rPr>
-        <w:t xml:space="preserve">), </w:t>
-      </w:r>
-      <w:r>
-        <w:rPr>
-          <w:rStyle w:val="DataTypeTok"/>
-        </w:rPr>
-        <w:t xml:space="preserve">disease =</w:t>
-      </w:r>
-      <w:r>
-        <w:rPr>
-          <w:rStyle w:val="NormalTok"/>
-        </w:rPr>
-        <w:t xml:space="preserve"> </w:t>
-      </w:r>
-      <w:r>
-        <w:rPr>
-          <w:rStyle w:val="KeywordTok"/>
-        </w:rPr>
-        <w:t xml:space="preserve">c</w:t>
-      </w:r>
-      <w:r>
-        <w:rPr>
-          <w:rStyle w:val="NormalTok"/>
-        </w:rPr>
-        <w:t xml:space="preserve">(</w:t>
-      </w:r>
-      <w:r>
-        <w:rPr>
-          <w:rStyle w:val="StringTok"/>
-        </w:rPr>
-        <w:t xml:space="preserve">"No"</w:t>
-      </w:r>
-      <w:r>
-        <w:rPr>
-          <w:rStyle w:val="NormalTok"/>
-        </w:rPr>
-        <w:t xml:space="preserve">, </w:t>
-      </w:r>
-      <w:r>
-        <w:rPr>
-          <w:rStyle w:val="StringTok"/>
-        </w:rPr>
-        <w:t xml:space="preserve">"Yes"</w:t>
-      </w:r>
-      <w:r>
-        <w:rPr>
-          <w:rStyle w:val="NormalTok"/>
-        </w:rPr>
-        <w:t xml:space="preserve">)) </w:t>
-      </w:r>
-    </w:p>
-    <w:p>
-      <w:pPr>
+        <w:t xml:space="preserve">Exercise 3.1</w:t>
+      </w:r>
+    </w:p>
+    <w:p>
+      <w:pPr>
+        <w:pStyle w:val="FirstParagraph"/>
+      </w:pPr>
+      <w:r>
+        <w:t xml:space="preserve">The Arbuthnot data in HistData (Example 3.1) also contains the variable Ratio, giving the ratio of male to female births.</w:t>
+      </w:r>
+    </w:p>
+    <w:p>
+      <w:pPr>
+        <w:pStyle w:val="Compact"/>
         <w:numPr>
           <w:numId w:val="1009"/>
           <w:ilvl w:val="0"/>
         </w:numPr>
       </w:pPr>
       <w:r>
-        <w:t xml:space="preserve">Use</w:t>
-      </w:r>
-      <w:r>
-        <w:t xml:space="preserve"> </w:t>
-      </w:r>
-      <w:r>
-        <w:rPr>
-          <w:rStyle w:val="VerbatimChar"/>
-        </w:rPr>
-        <w:t xml:space="preserve">chisq.test(fat)</w:t>
-      </w:r>
-      <w:r>
-        <w:t xml:space="preserve"> </w:t>
-      </w:r>
-      <w:r>
-        <w:t xml:space="preserve">to test for association between diet and disease. Is there any indication that this test may not be appropriate here?</w:t>
-      </w:r>
-    </w:p>
-    <w:p>
-      <w:pPr>
-        <w:numPr>
-          <w:numId w:val="1009"/>
-          <w:ilvl w:val="0"/>
-        </w:numPr>
-      </w:pPr>
-      <w:r>
-        <w:t xml:space="preserve">Use a fourfold display to test this association visually. Experiment with the different options for standardizing the margins, using the margin argument to fourfold. What evidence is shown in different displays regarding whether the odds ratio differs significantly from 1?</w:t>
-      </w:r>
-    </w:p>
-    <w:p>
-      <w:pPr>
-        <w:numPr>
-          <w:numId w:val="1009"/>
-          <w:ilvl w:val="0"/>
-        </w:numPr>
-      </w:pPr>
-      <w:r>
-        <w:rPr>
-          <w:rStyle w:val="VerbatimChar"/>
-        </w:rPr>
-        <w:t xml:space="preserve">oddsratio(fat, log = FALSE)</w:t>
-      </w:r>
-      <w:r>
-        <w:t xml:space="preserve"> </w:t>
-      </w:r>
-      <w:r>
-        <w:t xml:space="preserve">will give you a numerical answer. How does this compare to your visual impression from fourfold displays?</w:t>
-      </w:r>
-    </w:p>
-    <w:p>
-      <w:pPr>
-        <w:numPr>
-          <w:numId w:val="1009"/>
-          <w:ilvl w:val="0"/>
-        </w:numPr>
-      </w:pPr>
-      <w:r>
-        <w:t xml:space="preserve">With such a small sample, Fisher’s exact test may be more reliable for statistical inference. Use</w:t>
-      </w:r>
-      <w:r>
-        <w:t xml:space="preserve"> </w:t>
-      </w:r>
-      <w:r>
-        <w:rPr>
-          <w:rStyle w:val="VerbatimChar"/>
-        </w:rPr>
-        <w:t xml:space="preserve">fisher.test(fat)</w:t>
-      </w:r>
-      <w:r>
-        <w:t xml:space="preserve">, and compare these results to what you have observed before.</w:t>
-      </w:r>
-    </w:p>
-    <w:p>
-      <w:pPr>
-        <w:numPr>
-          <w:numId w:val="1009"/>
-          <w:ilvl w:val="0"/>
-        </w:numPr>
-      </w:pPr>
-      <w:r>
-        <w:t xml:space="preserve">Write a one-paragraph summary of your findings and conclusions for this data set.</w:t>
-      </w:r>
-    </w:p>
-    <w:p>
-      <w:pPr>
-        <w:pStyle w:val="Heading3"/>
-      </w:pPr>
-      <w:bookmarkStart w:id="31" w:name="exercise-4.2"/>
-      <w:bookmarkEnd w:id="31"/>
-      <w:r>
-        <w:t xml:space="preserve">Exercise 4.2</w:t>
-      </w:r>
-    </w:p>
-    <w:p>
-      <w:r>
-        <w:t xml:space="preserve">The data set Abortion in vcdExtra gives a</w:t>
-      </w:r>
-      <w:r>
-        <w:t xml:space="preserve"> </w:t>
-      </w:r>
-      <m:oMath>
-        <m:r>
-          <m:rPr>
-            <m:sty m:val="p"/>
-          </m:rPr>
-          <m:t>2</m:t>
-        </m:r>
-        <m:r>
-          <m:rPr>
-            <m:sty m:val="p"/>
-          </m:rPr>
-          <m:t>×</m:t>
-        </m:r>
-        <m:r>
-          <m:rPr>
-            <m:sty m:val="p"/>
-          </m:rPr>
-          <m:t>2</m:t>
-        </m:r>
-        <m:r>
-          <m:rPr>
-            <m:sty m:val="p"/>
-          </m:rPr>
-          <m:t>×</m:t>
-        </m:r>
-        <m:r>
-          <m:rPr>
-            <m:sty m:val="p"/>
-          </m:rPr>
-          <m:t>2</m:t>
-        </m:r>
-      </m:oMath>
-      <w:r>
-        <w:t xml:space="preserve"> </w:t>
-      </w:r>
-      <w:r>
-        <w:t xml:space="preserve">table of opinions regarding abortion in relation to sex and status of the respondent. This table has the following structure:</w:t>
+        <w:t xml:space="preserve">Make a plot of</w:t>
+      </w:r>
+      <w:r>
+        <w:t xml:space="preserve"> </w:t>
+      </w:r>
+      <w:r>
+        <w:rPr>
+          <w:rStyle w:val="VerbatimChar"/>
+        </w:rPr>
+        <w:t xml:space="preserve">Ratio</w:t>
+      </w:r>
+      <w:r>
+        <w:t xml:space="preserve"> </w:t>
+      </w:r>
+      <w:r>
+        <w:t xml:space="preserve">over</w:t>
+      </w:r>
+      <w:r>
+        <w:t xml:space="preserve"> </w:t>
+      </w:r>
+      <w:r>
+        <w:rPr>
+          <w:rStyle w:val="VerbatimChar"/>
+        </w:rPr>
+        <w:t xml:space="preserve">Year</w:t>
+      </w:r>
+      <w:r>
+        <w:t xml:space="preserve">, similar to Figure 3.1. What features stand out? Which plot do you prefer to display the tendency for more male births?</w:t>
       </w:r>
     </w:p>
     <w:p>
@@ -2553,19 +2189,235 @@
         <w:rPr>
           <w:rStyle w:val="KeywordTok"/>
         </w:rPr>
+        <w:t xml:space="preserve">library</w:t>
+      </w:r>
+      <w:r>
+        <w:rPr>
+          <w:rStyle w:val="NormalTok"/>
+        </w:rPr>
+        <w:t xml:space="preserve">(HistData)</w:t>
+      </w:r>
+      <w:r>
+        <w:br w:type="textWrapping"/>
+      </w:r>
+      <w:r>
+        <w:rPr>
+          <w:rStyle w:val="KeywordTok"/>
+        </w:rPr>
         <w:t xml:space="preserve">data</w:t>
       </w:r>
       <w:r>
         <w:rPr>
           <w:rStyle w:val="NormalTok"/>
         </w:rPr>
+        <w:t xml:space="preserve">(Arbuthnot, </w:t>
+      </w:r>
+      <w:r>
+        <w:rPr>
+          <w:rStyle w:val="DataTypeTok"/>
+        </w:rPr>
+        <w:t xml:space="preserve">package =</w:t>
+      </w:r>
+      <w:r>
+        <w:rPr>
+          <w:rStyle w:val="StringTok"/>
+        </w:rPr>
+        <w:t xml:space="preserve">"HistData"</w:t>
+      </w:r>
+      <w:r>
+        <w:rPr>
+          <w:rStyle w:val="NormalTok"/>
+        </w:rPr>
+        <w:t xml:space="preserve">)</w:t>
+      </w:r>
+      <w:r>
+        <w:br w:type="textWrapping"/>
+      </w:r>
+      <w:r>
+        <w:br w:type="textWrapping"/>
+      </w:r>
+      <w:r>
+        <w:rPr>
+          <w:rStyle w:val="CommentTok"/>
+        </w:rPr>
+        <w:t xml:space="preserve"># plot of Ratio by Year</w:t>
+      </w:r>
+      <w:r>
+        <w:br w:type="textWrapping"/>
+      </w:r>
+      <w:r>
+        <w:rPr>
+          <w:rStyle w:val="KeywordTok"/>
+        </w:rPr>
+        <w:t xml:space="preserve">with</w:t>
+      </w:r>
+      <w:r>
+        <w:rPr>
+          <w:rStyle w:val="NormalTok"/>
+        </w:rPr>
+        <w:t xml:space="preserve">(Arbuthnot, {</w:t>
+      </w:r>
+      <w:r>
+        <w:br w:type="textWrapping"/>
+      </w:r>
+      <w:r>
+        <w:rPr>
+          <w:rStyle w:val="NormalTok"/>
+        </w:rPr>
+        <w:t xml:space="preserve"> </w:t>
+      </w:r>
+      <w:r>
+        <w:rPr>
+          <w:rStyle w:val="NormalTok"/>
+        </w:rPr>
+        <w:t xml:space="preserve"> </w:t>
+      </w:r>
+      <w:r>
+        <w:rPr>
+          <w:rStyle w:val="KeywordTok"/>
+        </w:rPr>
+        <w:t xml:space="preserve">plot</w:t>
+      </w:r>
+      <w:r>
+        <w:rPr>
+          <w:rStyle w:val="NormalTok"/>
+        </w:rPr>
+        <w:t xml:space="preserve">(Year, Ratio, </w:t>
+      </w:r>
+      <w:r>
+        <w:rPr>
+          <w:rStyle w:val="DataTypeTok"/>
+        </w:rPr>
+        <w:t xml:space="preserve">type=</w:t>
+      </w:r>
+      <w:r>
+        <w:rPr>
+          <w:rStyle w:val="StringTok"/>
+        </w:rPr>
+        <w:t xml:space="preserve">'b'</w:t>
+      </w:r>
+      <w:r>
+        <w:rPr>
+          <w:rStyle w:val="NormalTok"/>
+        </w:rPr>
+        <w:t xml:space="preserve">, </w:t>
+      </w:r>
+      <w:r>
+        <w:rPr>
+          <w:rStyle w:val="DataTypeTok"/>
+        </w:rPr>
+        <w:t xml:space="preserve">ylim=</w:t>
+      </w:r>
+      <w:r>
+        <w:rPr>
+          <w:rStyle w:val="KeywordTok"/>
+        </w:rPr>
+        <w:t xml:space="preserve">c</w:t>
+      </w:r>
+      <w:r>
+        <w:rPr>
+          <w:rStyle w:val="NormalTok"/>
+        </w:rPr>
+        <w:t xml:space="preserve">(.</w:t>
+      </w:r>
+      <w:r>
+        <w:rPr>
+          <w:rStyle w:val="DecValTok"/>
+        </w:rPr>
+        <w:t xml:space="preserve">95</w:t>
+      </w:r>
+      <w:r>
+        <w:rPr>
+          <w:rStyle w:val="NormalTok"/>
+        </w:rPr>
+        <w:t xml:space="preserve">, </w:t>
+      </w:r>
+      <w:r>
+        <w:rPr>
+          <w:rStyle w:val="FloatTok"/>
+        </w:rPr>
+        <w:t xml:space="preserve">1.2</w:t>
+      </w:r>
+      <w:r>
+        <w:rPr>
+          <w:rStyle w:val="NormalTok"/>
+        </w:rPr>
+        <w:t xml:space="preserve">), </w:t>
+      </w:r>
+      <w:r>
+        <w:rPr>
+          <w:rStyle w:val="DataTypeTok"/>
+        </w:rPr>
+        <w:t xml:space="preserve">ylab=</w:t>
+      </w:r>
+      <w:r>
+        <w:rPr>
+          <w:rStyle w:val="StringTok"/>
+        </w:rPr>
+        <w:t xml:space="preserve">"Birth Ratio (Male/Female)"</w:t>
+      </w:r>
+      <w:r>
+        <w:rPr>
+          <w:rStyle w:val="NormalTok"/>
+        </w:rPr>
+        <w:t xml:space="preserve">)</w:t>
+      </w:r>
+      <w:r>
+        <w:br w:type="textWrapping"/>
+      </w:r>
+      <w:r>
+        <w:rPr>
+          <w:rStyle w:val="NormalTok"/>
+        </w:rPr>
+        <w:t xml:space="preserve"> </w:t>
+      </w:r>
+      <w:r>
+        <w:rPr>
+          <w:rStyle w:val="NormalTok"/>
+        </w:rPr>
+        <w:t xml:space="preserve"> </w:t>
+      </w:r>
+      <w:r>
+        <w:rPr>
+          <w:rStyle w:val="KeywordTok"/>
+        </w:rPr>
+        <w:t xml:space="preserve">abline</w:t>
+      </w:r>
+      <w:r>
+        <w:rPr>
+          <w:rStyle w:val="NormalTok"/>
+        </w:rPr>
         <w:t xml:space="preserve">(</w:t>
       </w:r>
       <w:r>
         <w:rPr>
+          <w:rStyle w:val="DataTypeTok"/>
+        </w:rPr>
+        <w:t xml:space="preserve">h=</w:t>
+      </w:r>
+      <w:r>
+        <w:rPr>
+          <w:rStyle w:val="DecValTok"/>
+        </w:rPr>
+        <w:t xml:space="preserve">1</w:t>
+      </w:r>
+      <w:r>
+        <w:rPr>
+          <w:rStyle w:val="NormalTok"/>
+        </w:rPr>
+        <w:t xml:space="preserve">, </w:t>
+      </w:r>
+      <w:r>
+        <w:rPr>
+          <w:rStyle w:val="DataTypeTok"/>
+        </w:rPr>
+        <w:t xml:space="preserve">col=</w:t>
+      </w:r>
+      <w:r>
+        <w:rPr>
           <w:rStyle w:val="StringTok"/>
         </w:rPr>
-        <w:t xml:space="preserve">"Abortion"</w:t>
+        <w:t xml:space="preserve">"green"</w:t>
       </w:r>
       <w:r>
         <w:rPr>
@@ -2577,19 +2429,187 @@
         <w:rPr>
           <w:rStyle w:val="DataTypeTok"/>
         </w:rPr>
-        <w:t xml:space="preserve">package =</w:t>
-      </w:r>
-      <w:r>
-        <w:rPr>
-          <w:rStyle w:val="NormalTok"/>
-        </w:rPr>
-        <w:t xml:space="preserve"> </w:t>
+        <w:t xml:space="preserve">lwd=</w:t>
+      </w:r>
+      <w:r>
+        <w:rPr>
+          <w:rStyle w:val="DecValTok"/>
+        </w:rPr>
+        <w:t xml:space="preserve">1</w:t>
+      </w:r>
+      <w:r>
+        <w:rPr>
+          <w:rStyle w:val="NormalTok"/>
+        </w:rPr>
+        <w:t xml:space="preserve">)</w:t>
+      </w:r>
+      <w:r>
+        <w:br w:type="textWrapping"/>
+      </w:r>
+      <w:r>
+        <w:rPr>
+          <w:rStyle w:val="NormalTok"/>
+        </w:rPr>
+        <w:t xml:space="preserve"> </w:t>
+      </w:r>
+      <w:r>
+        <w:rPr>
+          <w:rStyle w:val="NormalTok"/>
+        </w:rPr>
+        <w:t xml:space="preserve"> </w:t>
+      </w:r>
+      <w:r>
+        <w:rPr>
+          <w:rStyle w:val="KeywordTok"/>
+        </w:rPr>
+        <w:t xml:space="preserve">abline</w:t>
+      </w:r>
+      <w:r>
+        <w:rPr>
+          <w:rStyle w:val="NormalTok"/>
+        </w:rPr>
+        <w:t xml:space="preserve">(</w:t>
+      </w:r>
+      <w:r>
+        <w:rPr>
+          <w:rStyle w:val="DataTypeTok"/>
+        </w:rPr>
+        <w:t xml:space="preserve">h=</w:t>
+      </w:r>
+      <w:r>
+        <w:rPr>
+          <w:rStyle w:val="KeywordTok"/>
+        </w:rPr>
+        <w:t xml:space="preserve">mean</w:t>
+      </w:r>
+      <w:r>
+        <w:rPr>
+          <w:rStyle w:val="NormalTok"/>
+        </w:rPr>
+        <w:t xml:space="preserve">(Ratio), </w:t>
+      </w:r>
+      <w:r>
+        <w:rPr>
+          <w:rStyle w:val="DataTypeTok"/>
+        </w:rPr>
+        <w:t xml:space="preserve">col=</w:t>
       </w:r>
       <w:r>
         <w:rPr>
           <w:rStyle w:val="StringTok"/>
         </w:rPr>
-        <w:t xml:space="preserve">"vcdExtra"</w:t>
+        <w:t xml:space="preserve">"red"</w:t>
+      </w:r>
+      <w:r>
+        <w:rPr>
+          <w:rStyle w:val="NormalTok"/>
+        </w:rPr>
+        <w:t xml:space="preserve">)</w:t>
+      </w:r>
+      <w:r>
+        <w:br w:type="textWrapping"/>
+      </w:r>
+      <w:r>
+        <w:rPr>
+          <w:rStyle w:val="NormalTok"/>
+        </w:rPr>
+        <w:t xml:space="preserve"> </w:t>
+      </w:r>
+      <w:r>
+        <w:rPr>
+          <w:rStyle w:val="NormalTok"/>
+        </w:rPr>
+        <w:t xml:space="preserve"> </w:t>
+      </w:r>
+      <w:r>
+        <w:rPr>
+          <w:rStyle w:val="KeywordTok"/>
+        </w:rPr>
+        <w:t xml:space="preserve">text</w:t>
+      </w:r>
+      <w:r>
+        <w:rPr>
+          <w:rStyle w:val="NormalTok"/>
+        </w:rPr>
+        <w:t xml:space="preserve">(</w:t>
+      </w:r>
+      <w:r>
+        <w:rPr>
+          <w:rStyle w:val="DataTypeTok"/>
+        </w:rPr>
+        <w:t xml:space="preserve">x=</w:t>
+      </w:r>
+      <w:r>
+        <w:rPr>
+          <w:rStyle w:val="DecValTok"/>
+        </w:rPr>
+        <w:t xml:space="preserve">1660</w:t>
+      </w:r>
+      <w:r>
+        <w:rPr>
+          <w:rStyle w:val="NormalTok"/>
+        </w:rPr>
+        <w:t xml:space="preserve">, </w:t>
+      </w:r>
+      <w:r>
+        <w:rPr>
+          <w:rStyle w:val="DataTypeTok"/>
+        </w:rPr>
+        <w:t xml:space="preserve">y=</w:t>
+      </w:r>
+      <w:r>
+        <w:rPr>
+          <w:rStyle w:val="DecValTok"/>
+        </w:rPr>
+        <w:t xml:space="preserve">1</w:t>
+      </w:r>
+      <w:r>
+        <w:rPr>
+          <w:rStyle w:val="NormalTok"/>
+        </w:rPr>
+        <w:t xml:space="preserve">, </w:t>
+      </w:r>
+      <w:r>
+        <w:rPr>
+          <w:rStyle w:val="StringTok"/>
+        </w:rPr>
+        <w:t xml:space="preserve">"Equal M/F ratio"</w:t>
+      </w:r>
+      <w:r>
+        <w:rPr>
+          <w:rStyle w:val="NormalTok"/>
+        </w:rPr>
+        <w:t xml:space="preserve">, </w:t>
+      </w:r>
+      <w:r>
+        <w:rPr>
+          <w:rStyle w:val="DataTypeTok"/>
+        </w:rPr>
+        <w:t xml:space="preserve">pos=</w:t>
+      </w:r>
+      <w:r>
+        <w:rPr>
+          <w:rStyle w:val="DecValTok"/>
+        </w:rPr>
+        <w:t xml:space="preserve">1</w:t>
+      </w:r>
+      <w:r>
+        <w:rPr>
+          <w:rStyle w:val="NormalTok"/>
+        </w:rPr>
+        <w:t xml:space="preserve">, </w:t>
+      </w:r>
+      <w:r>
+        <w:rPr>
+          <w:rStyle w:val="DataTypeTok"/>
+        </w:rPr>
+        <w:t xml:space="preserve">col=</w:t>
+      </w:r>
+      <w:r>
+        <w:rPr>
+          <w:rStyle w:val="StringTok"/>
+        </w:rPr>
+        <w:t xml:space="preserve">"green3"</w:t>
       </w:r>
       <w:r>
         <w:rPr>
@@ -2602,15 +2622,158 @@
       </w:r>
       <w:r>
         <w:rPr>
+          <w:rStyle w:val="NormalTok"/>
+        </w:rPr>
+        <w:t xml:space="preserve"> </w:t>
+      </w:r>
+      <w:r>
+        <w:rPr>
+          <w:rStyle w:val="NormalTok"/>
+        </w:rPr>
+        <w:t xml:space="preserve"> </w:t>
+      </w:r>
+      <w:r>
+        <w:rPr>
+          <w:rStyle w:val="NormalTok"/>
+        </w:rPr>
+        <w:t xml:space="preserve">Arb.smooth &lt;-</w:t>
+      </w:r>
+      <w:r>
+        <w:rPr>
+          <w:rStyle w:val="StringTok"/>
+        </w:rPr>
+        <w:t xml:space="preserve"> </w:t>
+      </w:r>
+      <w:r>
+        <w:rPr>
           <w:rStyle w:val="KeywordTok"/>
         </w:rPr>
-        <w:t xml:space="preserve">str</w:t>
-      </w:r>
-      <w:r>
-        <w:rPr>
-          <w:rStyle w:val="NormalTok"/>
-        </w:rPr>
-        <w:t xml:space="preserve">(Abortion) </w:t>
+        <w:t xml:space="preserve">loess.smooth</w:t>
+      </w:r>
+      <w:r>
+        <w:rPr>
+          <w:rStyle w:val="NormalTok"/>
+        </w:rPr>
+        <w:t xml:space="preserve">(Year,Ratio)</w:t>
+      </w:r>
+      <w:r>
+        <w:br w:type="textWrapping"/>
+      </w:r>
+      <w:r>
+        <w:rPr>
+          <w:rStyle w:val="NormalTok"/>
+        </w:rPr>
+        <w:t xml:space="preserve"> </w:t>
+      </w:r>
+      <w:r>
+        <w:rPr>
+          <w:rStyle w:val="NormalTok"/>
+        </w:rPr>
+        <w:t xml:space="preserve"> </w:t>
+      </w:r>
+      <w:r>
+        <w:rPr>
+          <w:rStyle w:val="KeywordTok"/>
+        </w:rPr>
+        <w:t xml:space="preserve">lines</w:t>
+      </w:r>
+      <w:r>
+        <w:rPr>
+          <w:rStyle w:val="NormalTok"/>
+        </w:rPr>
+        <w:t xml:space="preserve">(Arb.smooth$x, Arb.smooth$y, </w:t>
+      </w:r>
+      <w:r>
+        <w:rPr>
+          <w:rStyle w:val="DataTypeTok"/>
+        </w:rPr>
+        <w:t xml:space="preserve">col=</w:t>
+      </w:r>
+      <w:r>
+        <w:rPr>
+          <w:rStyle w:val="StringTok"/>
+        </w:rPr>
+        <w:t xml:space="preserve">"blue"</w:t>
+      </w:r>
+      <w:r>
+        <w:rPr>
+          <w:rStyle w:val="NormalTok"/>
+        </w:rPr>
+        <w:t xml:space="preserve">, </w:t>
+      </w:r>
+      <w:r>
+        <w:rPr>
+          <w:rStyle w:val="DataTypeTok"/>
+        </w:rPr>
+        <w:t xml:space="preserve">lwd=</w:t>
+      </w:r>
+      <w:r>
+        <w:rPr>
+          <w:rStyle w:val="DecValTok"/>
+        </w:rPr>
+        <w:t xml:space="preserve">2</w:t>
+      </w:r>
+      <w:r>
+        <w:rPr>
+          <w:rStyle w:val="NormalTok"/>
+        </w:rPr>
+        <w:t xml:space="preserve">)</w:t>
+      </w:r>
+      <w:r>
+        <w:br w:type="textWrapping"/>
+      </w:r>
+      <w:r>
+        <w:rPr>
+          <w:rStyle w:val="NormalTok"/>
+        </w:rPr>
+        <w:t xml:space="preserve">})</w:t>
+      </w:r>
+    </w:p>
+    <w:p>
+      <w:pPr>
+        <w:pStyle w:val="FirstParagraph"/>
+      </w:pPr>
+      <w:r>
+        <w:drawing>
+          <wp:inline>
+            <wp:extent cx="4610100" cy="3695700"/>
+            <wp:effectExtent b="0" l="0" r="0" t="0"/>
+            <wp:docPr descr="" id="1" name="Picture"/>
+            <a:graphic>
+              <a:graphicData uri="http://schemas.openxmlformats.org/drawingml/2006/picture">
+                <pic:pic>
+                  <pic:nvPicPr>
+                    <pic:cNvPr descr="solutions_files/figure-docx/ex3.1.a-1.png" id="0" name="Picture"/>
+                    <pic:cNvPicPr>
+                      <a:picLocks noChangeArrowheads="1" noChangeAspect="1"/>
+                    </pic:cNvPicPr>
+                  </pic:nvPicPr>
+                  <pic:blipFill>
+                    <a:blip r:embed="rId31"/>
+                    <a:stretch>
+                      <a:fillRect/>
+                    </a:stretch>
+                  </pic:blipFill>
+                  <pic:spPr bwMode="auto">
+                    <a:xfrm>
+                      <a:off x="0" y="0"/>
+                      <a:ext cx="4610100" cy="3695700"/>
+                    </a:xfrm>
+                    <a:prstGeom prst="rect">
+                      <a:avLst/>
+                    </a:prstGeom>
+                    <a:noFill/>
+                    <a:ln w="9525">
+                      <a:noFill/>
+                      <a:headEnd/>
+                      <a:tailEnd/>
+                    </a:ln>
+                  </pic:spPr>
+                </pic:pic>
+              </a:graphicData>
+            </a:graphic>
+          </wp:inline>
+        </w:drawing>
       </w:r>
     </w:p>
     <w:p>
@@ -2619,119 +2782,678 @@
       </w:pPr>
       <w:r>
         <w:rPr>
-          <w:rStyle w:val="VerbatimChar"/>
-        </w:rPr>
-        <w:t xml:space="preserve">##  table [1:2, 1:2, 1:2] 171 152 138 167 79 148 112 133</w:t>
-      </w:r>
-      <w:r>
-        <w:br w:type="textWrapping"/>
-      </w:r>
-      <w:r>
-        <w:rPr>
-          <w:rStyle w:val="VerbatimChar"/>
-        </w:rPr>
-        <w:t xml:space="preserve">##  - attr(*, "dimnames")=List of 3</w:t>
-      </w:r>
-      <w:r>
-        <w:br w:type="textWrapping"/>
-      </w:r>
-      <w:r>
-        <w:rPr>
-          <w:rStyle w:val="VerbatimChar"/>
-        </w:rPr>
-        <w:t xml:space="preserve">##   ..$ Sex             : chr [1:2] "Female" "Male"</w:t>
-      </w:r>
-      <w:r>
-        <w:br w:type="textWrapping"/>
-      </w:r>
-      <w:r>
-        <w:rPr>
-          <w:rStyle w:val="VerbatimChar"/>
-        </w:rPr>
-        <w:t xml:space="preserve">##   ..$ Status          : chr [1:2] "Lo" "Hi"</w:t>
-      </w:r>
-      <w:r>
-        <w:br w:type="textWrapping"/>
-      </w:r>
-      <w:r>
-        <w:rPr>
-          <w:rStyle w:val="VerbatimChar"/>
-        </w:rPr>
-        <w:t xml:space="preserve">##   ..$ Support_Abortion: chr [1:2] "Yes" "No"</w:t>
-      </w:r>
-    </w:p>
-    <w:p>
-      <w:pPr>
+          <w:rStyle w:val="KeywordTok"/>
+        </w:rPr>
+        <w:t xml:space="preserve">summary</w:t>
+      </w:r>
+      <w:r>
+        <w:rPr>
+          <w:rStyle w:val="NormalTok"/>
+        </w:rPr>
+        <w:t xml:space="preserve">(Arbuthnot$Ratio)</w:t>
+      </w:r>
+    </w:p>
+    <w:p>
+      <w:pPr>
+        <w:pStyle w:val="SourceCode"/>
+      </w:pPr>
+      <w:r>
+        <w:rPr>
+          <w:rStyle w:val="VerbatimChar"/>
+        </w:rPr>
+        <w:t xml:space="preserve">##    Min. 1st Qu.  Median    Mean 3rd Qu.    Max. </w:t>
+      </w:r>
+      <w:r>
+        <w:br w:type="textWrapping"/>
+      </w:r>
+      <w:r>
+        <w:rPr>
+          <w:rStyle w:val="VerbatimChar"/>
+        </w:rPr>
+        <w:t xml:space="preserve">##    1.01    1.05    1.06    1.07    1.09    1.16</w:t>
+      </w:r>
+    </w:p>
+    <w:p>
+      <w:pPr>
+        <w:pStyle w:val="FirstParagraph"/>
+      </w:pPr>
+      <w:r>
+        <w:t xml:space="preserve">The plot is similar to Figure 3.1 in text. If it is easier to think in terms of probability of a male birth, plotting that directly may be preferable.</w:t>
+      </w:r>
+    </w:p>
+    <w:p>
+      <w:pPr>
+        <w:pStyle w:val="Compact"/>
         <w:numPr>
           <w:numId w:val="1010"/>
           <w:ilvl w:val="0"/>
         </w:numPr>
       </w:pPr>
       <w:r>
-        <w:t xml:space="preserve">Taking support for abortion as the outcome variable, produce fourfold displays showing the association with sex, stratified by status.</w:t>
-      </w:r>
-    </w:p>
-    <w:p>
-      <w:pPr>
-        <w:numPr>
-          <w:numId w:val="1010"/>
-          <w:ilvl w:val="0"/>
-        </w:numPr>
-      </w:pPr>
-      <w:r>
-        <w:t xml:space="preserve">Do the same for the association of support for abortion with status, stratified by sex.</w:t>
-      </w:r>
-    </w:p>
-    <w:p>
-      <w:pPr>
-        <w:numPr>
-          <w:numId w:val="1010"/>
-          <w:ilvl w:val="0"/>
-        </w:numPr>
-      </w:pPr>
-      <w:r>
-        <w:t xml:space="preserve">For each of the problems above, use oddsratio to calculate the numerical values of the odds ratio, as stratified in the question.</w:t>
-      </w:r>
-    </w:p>
-    <w:p>
-      <w:pPr>
-        <w:numPr>
-          <w:numId w:val="1010"/>
-          <w:ilvl w:val="0"/>
-        </w:numPr>
-      </w:pPr>
-      <w:r>
-        <w:t xml:space="preserve">Write a brief summary of how support for abortion depends on sex and status.</w:t>
+        <w:t xml:space="preserve">Plot the total number of christenings,</w:t>
+      </w:r>
+      <w:r>
+        <w:t xml:space="preserve"> </w:t>
+      </w:r>
+      <w:r>
+        <w:rPr>
+          <w:rStyle w:val="VerbatimChar"/>
+        </w:rPr>
+        <w:t xml:space="preserve">Males + Females</w:t>
+      </w:r>
+      <w:r>
+        <w:t xml:space="preserve"> </w:t>
+      </w:r>
+      <w:r>
+        <w:t xml:space="preserve">or</w:t>
+      </w:r>
+      <w:r>
+        <w:t xml:space="preserve"> </w:t>
+      </w:r>
+      <w:r>
+        <w:rPr>
+          <w:rStyle w:val="VerbatimChar"/>
+        </w:rPr>
+        <w:t xml:space="preserve">Total</w:t>
+      </w:r>
+      <w:r>
+        <w:t xml:space="preserve"> </w:t>
+      </w:r>
+      <w:r>
+        <w:t xml:space="preserve">(in 000s) over time. What unusual features do you see?</w:t>
+      </w:r>
+    </w:p>
+    <w:p>
+      <w:pPr>
+        <w:pStyle w:val="SourceCode"/>
+      </w:pPr>
+      <w:r>
+        <w:rPr>
+          <w:rStyle w:val="CommentTok"/>
+        </w:rPr>
+        <w:t xml:space="preserve"># total number of Christenings</w:t>
+      </w:r>
+      <w:r>
+        <w:br w:type="textWrapping"/>
+      </w:r>
+      <w:r>
+        <w:rPr>
+          <w:rStyle w:val="KeywordTok"/>
+        </w:rPr>
+        <w:t xml:space="preserve">with</w:t>
+      </w:r>
+      <w:r>
+        <w:rPr>
+          <w:rStyle w:val="NormalTok"/>
+        </w:rPr>
+        <w:t xml:space="preserve">(Arbuthnot, {</w:t>
+      </w:r>
+      <w:r>
+        <w:br w:type="textWrapping"/>
+      </w:r>
+      <w:r>
+        <w:rPr>
+          <w:rStyle w:val="NormalTok"/>
+        </w:rPr>
+        <w:t xml:space="preserve"> </w:t>
+      </w:r>
+      <w:r>
+        <w:rPr>
+          <w:rStyle w:val="NormalTok"/>
+        </w:rPr>
+        <w:t xml:space="preserve"> </w:t>
+      </w:r>
+      <w:r>
+        <w:rPr>
+          <w:rStyle w:val="NormalTok"/>
+        </w:rPr>
+        <w:t xml:space="preserve">Total=</w:t>
+      </w:r>
+      <w:r>
+        <w:rPr>
+          <w:rStyle w:val="StringTok"/>
+        </w:rPr>
+        <w:t xml:space="preserve"> </w:t>
+      </w:r>
+      <w:r>
+        <w:rPr>
+          <w:rStyle w:val="NormalTok"/>
+        </w:rPr>
+        <w:t xml:space="preserve">Males +</w:t>
+      </w:r>
+      <w:r>
+        <w:rPr>
+          <w:rStyle w:val="StringTok"/>
+        </w:rPr>
+        <w:t xml:space="preserve"> </w:t>
+      </w:r>
+      <w:r>
+        <w:rPr>
+          <w:rStyle w:val="NormalTok"/>
+        </w:rPr>
+        <w:t xml:space="preserve">Females</w:t>
+      </w:r>
+      <w:r>
+        <w:br w:type="textWrapping"/>
+      </w:r>
+      <w:r>
+        <w:rPr>
+          <w:rStyle w:val="NormalTok"/>
+        </w:rPr>
+        <w:t xml:space="preserve"> </w:t>
+      </w:r>
+      <w:r>
+        <w:rPr>
+          <w:rStyle w:val="NormalTok"/>
+        </w:rPr>
+        <w:t xml:space="preserve"> </w:t>
+      </w:r>
+      <w:r>
+        <w:rPr>
+          <w:rStyle w:val="KeywordTok"/>
+        </w:rPr>
+        <w:t xml:space="preserve">plot</w:t>
+      </w:r>
+      <w:r>
+        <w:rPr>
+          <w:rStyle w:val="NormalTok"/>
+        </w:rPr>
+        <w:t xml:space="preserve">(Year, Total, </w:t>
+      </w:r>
+      <w:r>
+        <w:rPr>
+          <w:rStyle w:val="DataTypeTok"/>
+        </w:rPr>
+        <w:t xml:space="preserve">type=</w:t>
+      </w:r>
+      <w:r>
+        <w:rPr>
+          <w:rStyle w:val="StringTok"/>
+        </w:rPr>
+        <w:t xml:space="preserve">'b'</w:t>
+      </w:r>
+      <w:r>
+        <w:rPr>
+          <w:rStyle w:val="NormalTok"/>
+        </w:rPr>
+        <w:t xml:space="preserve">, </w:t>
+      </w:r>
+      <w:r>
+        <w:rPr>
+          <w:rStyle w:val="DataTypeTok"/>
+        </w:rPr>
+        <w:t xml:space="preserve">ylab=</w:t>
+      </w:r>
+      <w:r>
+        <w:rPr>
+          <w:rStyle w:val="StringTok"/>
+        </w:rPr>
+        <w:t xml:space="preserve">"Total Christenings (Male + Female)"</w:t>
+      </w:r>
+      <w:r>
+        <w:rPr>
+          <w:rStyle w:val="NormalTok"/>
+        </w:rPr>
+        <w:t xml:space="preserve">)</w:t>
+      </w:r>
+      <w:r>
+        <w:br w:type="textWrapping"/>
+      </w:r>
+      <w:r>
+        <w:rPr>
+          <w:rStyle w:val="NormalTok"/>
+        </w:rPr>
+        <w:t xml:space="preserve"> </w:t>
+      </w:r>
+      <w:r>
+        <w:rPr>
+          <w:rStyle w:val="NormalTok"/>
+        </w:rPr>
+        <w:t xml:space="preserve"> </w:t>
+      </w:r>
+      <w:r>
+        <w:rPr>
+          <w:rStyle w:val="NormalTok"/>
+        </w:rPr>
+        <w:t xml:space="preserve">Arb.smooth &lt;-</w:t>
+      </w:r>
+      <w:r>
+        <w:rPr>
+          <w:rStyle w:val="StringTok"/>
+        </w:rPr>
+        <w:t xml:space="preserve"> </w:t>
+      </w:r>
+      <w:r>
+        <w:rPr>
+          <w:rStyle w:val="KeywordTok"/>
+        </w:rPr>
+        <w:t xml:space="preserve">loess.smooth</w:t>
+      </w:r>
+      <w:r>
+        <w:rPr>
+          <w:rStyle w:val="NormalTok"/>
+        </w:rPr>
+        <w:t xml:space="preserve">(Year,Total)</w:t>
+      </w:r>
+      <w:r>
+        <w:br w:type="textWrapping"/>
+      </w:r>
+      <w:r>
+        <w:rPr>
+          <w:rStyle w:val="NormalTok"/>
+        </w:rPr>
+        <w:t xml:space="preserve"> </w:t>
+      </w:r>
+      <w:r>
+        <w:rPr>
+          <w:rStyle w:val="NormalTok"/>
+        </w:rPr>
+        <w:t xml:space="preserve"> </w:t>
+      </w:r>
+      <w:r>
+        <w:rPr>
+          <w:rStyle w:val="KeywordTok"/>
+        </w:rPr>
+        <w:t xml:space="preserve">lines</w:t>
+      </w:r>
+      <w:r>
+        <w:rPr>
+          <w:rStyle w:val="NormalTok"/>
+        </w:rPr>
+        <w:t xml:space="preserve">(Arb.smooth$x, Arb.smooth$y, </w:t>
+      </w:r>
+      <w:r>
+        <w:rPr>
+          <w:rStyle w:val="DataTypeTok"/>
+        </w:rPr>
+        <w:t xml:space="preserve">col=</w:t>
+      </w:r>
+      <w:r>
+        <w:rPr>
+          <w:rStyle w:val="StringTok"/>
+        </w:rPr>
+        <w:t xml:space="preserve">"blue"</w:t>
+      </w:r>
+      <w:r>
+        <w:rPr>
+          <w:rStyle w:val="NormalTok"/>
+        </w:rPr>
+        <w:t xml:space="preserve">, </w:t>
+      </w:r>
+      <w:r>
+        <w:rPr>
+          <w:rStyle w:val="DataTypeTok"/>
+        </w:rPr>
+        <w:t xml:space="preserve">lwd=</w:t>
+      </w:r>
+      <w:r>
+        <w:rPr>
+          <w:rStyle w:val="DecValTok"/>
+        </w:rPr>
+        <w:t xml:space="preserve">2</w:t>
+      </w:r>
+      <w:r>
+        <w:rPr>
+          <w:rStyle w:val="NormalTok"/>
+        </w:rPr>
+        <w:t xml:space="preserve">)</w:t>
+      </w:r>
+      <w:r>
+        <w:br w:type="textWrapping"/>
+      </w:r>
+      <w:r>
+        <w:rPr>
+          <w:rStyle w:val="NormalTok"/>
+        </w:rPr>
+        <w:t xml:space="preserve">})</w:t>
+      </w:r>
+    </w:p>
+    <w:p>
+      <w:pPr>
+        <w:pStyle w:val="FirstParagraph"/>
+      </w:pPr>
+      <w:r>
+        <w:drawing>
+          <wp:inline>
+            <wp:extent cx="4610100" cy="3695700"/>
+            <wp:effectExtent b="0" l="0" r="0" t="0"/>
+            <wp:docPr descr="" id="1" name="Picture"/>
+            <a:graphic>
+              <a:graphicData uri="http://schemas.openxmlformats.org/drawingml/2006/picture">
+                <pic:pic>
+                  <pic:nvPicPr>
+                    <pic:cNvPr descr="solutions_files/figure-docx/ex3.1.b-1.png" id="0" name="Picture"/>
+                    <pic:cNvPicPr>
+                      <a:picLocks noChangeArrowheads="1" noChangeAspect="1"/>
+                    </pic:cNvPicPr>
+                  </pic:nvPicPr>
+                  <pic:blipFill>
+                    <a:blip r:embed="rId32"/>
+                    <a:stretch>
+                      <a:fillRect/>
+                    </a:stretch>
+                  </pic:blipFill>
+                  <pic:spPr bwMode="auto">
+                    <a:xfrm>
+                      <a:off x="0" y="0"/>
+                      <a:ext cx="4610100" cy="3695700"/>
+                    </a:xfrm>
+                    <a:prstGeom prst="rect">
+                      <a:avLst/>
+                    </a:prstGeom>
+                    <a:noFill/>
+                    <a:ln w="9525">
+                      <a:noFill/>
+                      <a:headEnd/>
+                      <a:tailEnd/>
+                    </a:ln>
+                  </pic:spPr>
+                </pic:pic>
+              </a:graphicData>
+            </a:graphic>
+          </wp:inline>
+        </w:drawing>
+      </w:r>
+    </w:p>
+    <w:p>
+      <w:pPr>
+        <w:pStyle w:val="BodyText"/>
+      </w:pPr>
+      <w:r>
+        <w:t xml:space="preserve">There was a large decline in births between 1640--1660, corresponding to years of plague in England.</w:t>
+      </w:r>
+    </w:p>
+    <w:p>
+      <w:pPr>
+        <w:pStyle w:val="Heading2"/>
+      </w:pPr>
+      <w:bookmarkStart w:id="33" w:name="chapter-4"/>
+      <w:bookmarkEnd w:id="33"/>
+      <w:r>
+        <w:t xml:space="preserve">Chapter 4</w:t>
       </w:r>
     </w:p>
     <w:p>
       <w:pPr>
         <w:pStyle w:val="Heading3"/>
       </w:pPr>
-      <w:bookmarkStart w:id="32" w:name="exercise-4.3"/>
-      <w:bookmarkEnd w:id="32"/>
-      <w:r>
-        <w:t xml:space="preserve">Exercise 4.3</w:t>
-      </w:r>
-    </w:p>
-    <w:p>
-      <w:r>
-        <w:t xml:space="preserve">The</w:t>
-      </w:r>
-      <w:r>
-        <w:t xml:space="preserve"> </w:t>
-      </w:r>
-      <w:r>
-        <w:rPr>
-          <w:rStyle w:val="VerbatimChar"/>
-        </w:rPr>
-        <w:t xml:space="preserve">JobSat</w:t>
-      </w:r>
-      <w:r>
-        <w:t xml:space="preserve"> </w:t>
-      </w:r>
-      <w:r>
-        <w:t xml:space="preserve">table on income and job satisfaction created in ex:jobsat1 is contained in the vcdExtra package.</w:t>
+      <w:bookmarkStart w:id="34" w:name="exercise-4.1"/>
+      <w:bookmarkEnd w:id="34"/>
+      <w:r>
+        <w:t xml:space="preserve">Exercise 4.1</w:t>
+      </w:r>
+    </w:p>
+    <w:p>
+      <w:pPr>
+        <w:pStyle w:val="FirstParagraph"/>
+      </w:pPr>
+      <w:r>
+        <w:t xml:space="preserve">The data set fat, created below, gives a</w:t>
+      </w:r>
+      <w:r>
+        <w:t xml:space="preserve"> </w:t>
+      </w:r>
+      <m:oMath>
+        <m:r>
+          <m:rPr/>
+          <m:t>2</m:t>
+        </m:r>
+        <m:r>
+          <m:rPr/>
+          <m:t>×</m:t>
+        </m:r>
+        <m:r>
+          <m:rPr/>
+          <m:t>2</m:t>
+        </m:r>
+      </m:oMath>
+      <w:r>
+        <w:t xml:space="preserve"> </w:t>
+      </w:r>
+      <w:r>
+        <w:t xml:space="preserve">table recording the level of cholesterol in diet and the presence of symptoms of heart disease for a sample of 23 people.</w:t>
+      </w:r>
+    </w:p>
+    <w:p>
+      <w:pPr>
+        <w:pStyle w:val="SourceCode"/>
+      </w:pPr>
+      <w:r>
+        <w:rPr>
+          <w:rStyle w:val="NormalTok"/>
+        </w:rPr>
+        <w:t xml:space="preserve">fat &lt;-</w:t>
+      </w:r>
+      <w:r>
+        <w:rPr>
+          <w:rStyle w:val="StringTok"/>
+        </w:rPr>
+        <w:t xml:space="preserve"> </w:t>
+      </w:r>
+      <w:r>
+        <w:rPr>
+          <w:rStyle w:val="KeywordTok"/>
+        </w:rPr>
+        <w:t xml:space="preserve">matrix</w:t>
+      </w:r>
+      <w:r>
+        <w:rPr>
+          <w:rStyle w:val="NormalTok"/>
+        </w:rPr>
+        <w:t xml:space="preserve">(</w:t>
+      </w:r>
+      <w:r>
+        <w:rPr>
+          <w:rStyle w:val="KeywordTok"/>
+        </w:rPr>
+        <w:t xml:space="preserve">c</w:t>
+      </w:r>
+      <w:r>
+        <w:rPr>
+          <w:rStyle w:val="NormalTok"/>
+        </w:rPr>
+        <w:t xml:space="preserve">(</w:t>
+      </w:r>
+      <w:r>
+        <w:rPr>
+          <w:rStyle w:val="DecValTok"/>
+        </w:rPr>
+        <w:t xml:space="preserve">6</w:t>
+      </w:r>
+      <w:r>
+        <w:rPr>
+          <w:rStyle w:val="NormalTok"/>
+        </w:rPr>
+        <w:t xml:space="preserve">, </w:t>
+      </w:r>
+      <w:r>
+        <w:rPr>
+          <w:rStyle w:val="DecValTok"/>
+        </w:rPr>
+        <w:t xml:space="preserve">4</w:t>
+      </w:r>
+      <w:r>
+        <w:rPr>
+          <w:rStyle w:val="NormalTok"/>
+        </w:rPr>
+        <w:t xml:space="preserve">, </w:t>
+      </w:r>
+      <w:r>
+        <w:rPr>
+          <w:rStyle w:val="DecValTok"/>
+        </w:rPr>
+        <w:t xml:space="preserve">2</w:t>
+      </w:r>
+      <w:r>
+        <w:rPr>
+          <w:rStyle w:val="NormalTok"/>
+        </w:rPr>
+        <w:t xml:space="preserve">, </w:t>
+      </w:r>
+      <w:r>
+        <w:rPr>
+          <w:rStyle w:val="DecValTok"/>
+        </w:rPr>
+        <w:t xml:space="preserve">11</w:t>
+      </w:r>
+      <w:r>
+        <w:rPr>
+          <w:rStyle w:val="NormalTok"/>
+        </w:rPr>
+        <w:t xml:space="preserve">), </w:t>
+      </w:r>
+      <w:r>
+        <w:rPr>
+          <w:rStyle w:val="DecValTok"/>
+        </w:rPr>
+        <w:t xml:space="preserve">2</w:t>
+      </w:r>
+      <w:r>
+        <w:rPr>
+          <w:rStyle w:val="NormalTok"/>
+        </w:rPr>
+        <w:t xml:space="preserve">, </w:t>
+      </w:r>
+      <w:r>
+        <w:rPr>
+          <w:rStyle w:val="DecValTok"/>
+        </w:rPr>
+        <w:t xml:space="preserve">2</w:t>
+      </w:r>
+      <w:r>
+        <w:rPr>
+          <w:rStyle w:val="NormalTok"/>
+        </w:rPr>
+        <w:t xml:space="preserve">) </w:t>
+      </w:r>
+      <w:r>
+        <w:br w:type="textWrapping"/>
+      </w:r>
+      <w:r>
+        <w:rPr>
+          <w:rStyle w:val="KeywordTok"/>
+        </w:rPr>
+        <w:t xml:space="preserve">dimnames</w:t>
+      </w:r>
+      <w:r>
+        <w:rPr>
+          <w:rStyle w:val="NormalTok"/>
+        </w:rPr>
+        <w:t xml:space="preserve">(fat) &lt;-</w:t>
+      </w:r>
+      <w:r>
+        <w:rPr>
+          <w:rStyle w:val="StringTok"/>
+        </w:rPr>
+        <w:t xml:space="preserve"> </w:t>
+      </w:r>
+      <w:r>
+        <w:rPr>
+          <w:rStyle w:val="KeywordTok"/>
+        </w:rPr>
+        <w:t xml:space="preserve">list</w:t>
+      </w:r>
+      <w:r>
+        <w:rPr>
+          <w:rStyle w:val="NormalTok"/>
+        </w:rPr>
+        <w:t xml:space="preserve">(</w:t>
+      </w:r>
+      <w:r>
+        <w:rPr>
+          <w:rStyle w:val="DataTypeTok"/>
+        </w:rPr>
+        <w:t xml:space="preserve">diet =</w:t>
+      </w:r>
+      <w:r>
+        <w:rPr>
+          <w:rStyle w:val="NormalTok"/>
+        </w:rPr>
+        <w:t xml:space="preserve"> </w:t>
+      </w:r>
+      <w:r>
+        <w:rPr>
+          <w:rStyle w:val="KeywordTok"/>
+        </w:rPr>
+        <w:t xml:space="preserve">c</w:t>
+      </w:r>
+      <w:r>
+        <w:rPr>
+          <w:rStyle w:val="NormalTok"/>
+        </w:rPr>
+        <w:t xml:space="preserve">(</w:t>
+      </w:r>
+      <w:r>
+        <w:rPr>
+          <w:rStyle w:val="StringTok"/>
+        </w:rPr>
+        <w:t xml:space="preserve">"LoChol"</w:t>
+      </w:r>
+      <w:r>
+        <w:rPr>
+          <w:rStyle w:val="NormalTok"/>
+        </w:rPr>
+        <w:t xml:space="preserve">, </w:t>
+      </w:r>
+      <w:r>
+        <w:rPr>
+          <w:rStyle w:val="StringTok"/>
+        </w:rPr>
+        <w:t xml:space="preserve">"HiChol"</w:t>
+      </w:r>
+      <w:r>
+        <w:rPr>
+          <w:rStyle w:val="NormalTok"/>
+        </w:rPr>
+        <w:t xml:space="preserve">), </w:t>
+      </w:r>
+      <w:r>
+        <w:rPr>
+          <w:rStyle w:val="DataTypeTok"/>
+        </w:rPr>
+        <w:t xml:space="preserve">disease =</w:t>
+      </w:r>
+      <w:r>
+        <w:rPr>
+          <w:rStyle w:val="NormalTok"/>
+        </w:rPr>
+        <w:t xml:space="preserve"> </w:t>
+      </w:r>
+      <w:r>
+        <w:rPr>
+          <w:rStyle w:val="KeywordTok"/>
+        </w:rPr>
+        <w:t xml:space="preserve">c</w:t>
+      </w:r>
+      <w:r>
+        <w:rPr>
+          <w:rStyle w:val="NormalTok"/>
+        </w:rPr>
+        <w:t xml:space="preserve">(</w:t>
+      </w:r>
+      <w:r>
+        <w:rPr>
+          <w:rStyle w:val="StringTok"/>
+        </w:rPr>
+        <w:t xml:space="preserve">"No"</w:t>
+      </w:r>
+      <w:r>
+        <w:rPr>
+          <w:rStyle w:val="NormalTok"/>
+        </w:rPr>
+        <w:t xml:space="preserve">, </w:t>
+      </w:r>
+      <w:r>
+        <w:rPr>
+          <w:rStyle w:val="StringTok"/>
+        </w:rPr>
+        <w:t xml:space="preserve">"Yes"</w:t>
+      </w:r>
+      <w:r>
+        <w:rPr>
+          <w:rStyle w:val="NormalTok"/>
+        </w:rPr>
+        <w:t xml:space="preserve">)) </w:t>
       </w:r>
     </w:p>
     <w:p>
@@ -2742,6 +3464,338 @@
         </w:numPr>
       </w:pPr>
       <w:r>
+        <w:t xml:space="preserve">Use</w:t>
+      </w:r>
+      <w:r>
+        <w:t xml:space="preserve"> </w:t>
+      </w:r>
+      <w:r>
+        <w:rPr>
+          <w:rStyle w:val="VerbatimChar"/>
+        </w:rPr>
+        <w:t xml:space="preserve">chisq.test(fat)</w:t>
+      </w:r>
+      <w:r>
+        <w:t xml:space="preserve"> </w:t>
+      </w:r>
+      <w:r>
+        <w:t xml:space="preserve">to test for association between diet and disease. Is there any indication that this test may not be appropriate here?</w:t>
+      </w:r>
+    </w:p>
+    <w:p>
+      <w:pPr>
+        <w:numPr>
+          <w:numId w:val="1011"/>
+          <w:ilvl w:val="0"/>
+        </w:numPr>
+      </w:pPr>
+      <w:r>
+        <w:t xml:space="preserve">Use a fourfold display to test this association visually. Experiment with the different options for standardizing the margins, using the margin argument to fourfold. What evidence is shown in different displays regarding whether the odds ratio differs significantly from 1?</w:t>
+      </w:r>
+    </w:p>
+    <w:p>
+      <w:pPr>
+        <w:numPr>
+          <w:numId w:val="1011"/>
+          <w:ilvl w:val="0"/>
+        </w:numPr>
+      </w:pPr>
+      <w:r>
+        <w:rPr>
+          <w:rStyle w:val="VerbatimChar"/>
+        </w:rPr>
+        <w:t xml:space="preserve">oddsratio(fat, log = FALSE)</w:t>
+      </w:r>
+      <w:r>
+        <w:t xml:space="preserve"> </w:t>
+      </w:r>
+      <w:r>
+        <w:t xml:space="preserve">will give you a numerical answer. How does this compare to your visual impression from fourfold displays?</w:t>
+      </w:r>
+    </w:p>
+    <w:p>
+      <w:pPr>
+        <w:numPr>
+          <w:numId w:val="1011"/>
+          <w:ilvl w:val="0"/>
+        </w:numPr>
+      </w:pPr>
+      <w:r>
+        <w:t xml:space="preserve">With such a small sample, Fisher’s exact test may be more reliable for statistical inference. Use</w:t>
+      </w:r>
+      <w:r>
+        <w:t xml:space="preserve"> </w:t>
+      </w:r>
+      <w:r>
+        <w:rPr>
+          <w:rStyle w:val="VerbatimChar"/>
+        </w:rPr>
+        <w:t xml:space="preserve">fisher.test(fat)</w:t>
+      </w:r>
+      <w:r>
+        <w:t xml:space="preserve">, and compare these results to what you have observed before.</w:t>
+      </w:r>
+    </w:p>
+    <w:p>
+      <w:pPr>
+        <w:numPr>
+          <w:numId w:val="1011"/>
+          <w:ilvl w:val="0"/>
+        </w:numPr>
+      </w:pPr>
+      <w:r>
+        <w:t xml:space="preserve">Write a one-paragraph summary of your findings and conclusions for this data set.</w:t>
+      </w:r>
+    </w:p>
+    <w:p>
+      <w:pPr>
+        <w:pStyle w:val="Heading3"/>
+      </w:pPr>
+      <w:bookmarkStart w:id="35" w:name="exercise-4.2"/>
+      <w:bookmarkEnd w:id="35"/>
+      <w:r>
+        <w:t xml:space="preserve">Exercise 4.2</w:t>
+      </w:r>
+    </w:p>
+    <w:p>
+      <w:pPr>
+        <w:pStyle w:val="FirstParagraph"/>
+      </w:pPr>
+      <w:r>
+        <w:t xml:space="preserve">The data set Abortion in vcdExtra gives a</w:t>
+      </w:r>
+      <w:r>
+        <w:t xml:space="preserve"> </w:t>
+      </w:r>
+      <m:oMath>
+        <m:r>
+          <m:rPr/>
+          <m:t>2</m:t>
+        </m:r>
+        <m:r>
+          <m:rPr/>
+          <m:t>×</m:t>
+        </m:r>
+        <m:r>
+          <m:rPr/>
+          <m:t>2</m:t>
+        </m:r>
+        <m:r>
+          <m:rPr/>
+          <m:t>×</m:t>
+        </m:r>
+        <m:r>
+          <m:rPr/>
+          <m:t>2</m:t>
+        </m:r>
+      </m:oMath>
+      <w:r>
+        <w:t xml:space="preserve"> </w:t>
+      </w:r>
+      <w:r>
+        <w:t xml:space="preserve">table of opinions regarding abortion in relation to sex and status of the respondent. This table has the following structure:</w:t>
+      </w:r>
+    </w:p>
+    <w:p>
+      <w:pPr>
+        <w:pStyle w:val="SourceCode"/>
+      </w:pPr>
+      <w:r>
+        <w:rPr>
+          <w:rStyle w:val="KeywordTok"/>
+        </w:rPr>
+        <w:t xml:space="preserve">data</w:t>
+      </w:r>
+      <w:r>
+        <w:rPr>
+          <w:rStyle w:val="NormalTok"/>
+        </w:rPr>
+        <w:t xml:space="preserve">(</w:t>
+      </w:r>
+      <w:r>
+        <w:rPr>
+          <w:rStyle w:val="StringTok"/>
+        </w:rPr>
+        <w:t xml:space="preserve">"Abortion"</w:t>
+      </w:r>
+      <w:r>
+        <w:rPr>
+          <w:rStyle w:val="NormalTok"/>
+        </w:rPr>
+        <w:t xml:space="preserve">, </w:t>
+      </w:r>
+      <w:r>
+        <w:rPr>
+          <w:rStyle w:val="DataTypeTok"/>
+        </w:rPr>
+        <w:t xml:space="preserve">package =</w:t>
+      </w:r>
+      <w:r>
+        <w:rPr>
+          <w:rStyle w:val="NormalTok"/>
+        </w:rPr>
+        <w:t xml:space="preserve"> </w:t>
+      </w:r>
+      <w:r>
+        <w:rPr>
+          <w:rStyle w:val="StringTok"/>
+        </w:rPr>
+        <w:t xml:space="preserve">"vcdExtra"</w:t>
+      </w:r>
+      <w:r>
+        <w:rPr>
+          <w:rStyle w:val="NormalTok"/>
+        </w:rPr>
+        <w:t xml:space="preserve">) </w:t>
+      </w:r>
+      <w:r>
+        <w:br w:type="textWrapping"/>
+      </w:r>
+      <w:r>
+        <w:rPr>
+          <w:rStyle w:val="KeywordTok"/>
+        </w:rPr>
+        <w:t xml:space="preserve">str</w:t>
+      </w:r>
+      <w:r>
+        <w:rPr>
+          <w:rStyle w:val="NormalTok"/>
+        </w:rPr>
+        <w:t xml:space="preserve">(Abortion) </w:t>
+      </w:r>
+    </w:p>
+    <w:p>
+      <w:pPr>
+        <w:pStyle w:val="SourceCode"/>
+      </w:pPr>
+      <w:r>
+        <w:rPr>
+          <w:rStyle w:val="VerbatimChar"/>
+        </w:rPr>
+        <w:t xml:space="preserve">##  table [1:2, 1:2, 1:2] 171 152 138 167 79 148 112 133</w:t>
+      </w:r>
+      <w:r>
+        <w:br w:type="textWrapping"/>
+      </w:r>
+      <w:r>
+        <w:rPr>
+          <w:rStyle w:val="VerbatimChar"/>
+        </w:rPr>
+        <w:t xml:space="preserve">##  - attr(*, "dimnames")=List of 3</w:t>
+      </w:r>
+      <w:r>
+        <w:br w:type="textWrapping"/>
+      </w:r>
+      <w:r>
+        <w:rPr>
+          <w:rStyle w:val="VerbatimChar"/>
+        </w:rPr>
+        <w:t xml:space="preserve">##   ..$ Sex             : chr [1:2] "Female" "Male"</w:t>
+      </w:r>
+      <w:r>
+        <w:br w:type="textWrapping"/>
+      </w:r>
+      <w:r>
+        <w:rPr>
+          <w:rStyle w:val="VerbatimChar"/>
+        </w:rPr>
+        <w:t xml:space="preserve">##   ..$ Status          : chr [1:2] "Lo" "Hi"</w:t>
+      </w:r>
+      <w:r>
+        <w:br w:type="textWrapping"/>
+      </w:r>
+      <w:r>
+        <w:rPr>
+          <w:rStyle w:val="VerbatimChar"/>
+        </w:rPr>
+        <w:t xml:space="preserve">##   ..$ Support_Abortion: chr [1:2] "Yes" "No"</w:t>
+      </w:r>
+    </w:p>
+    <w:p>
+      <w:pPr>
+        <w:numPr>
+          <w:numId w:val="1012"/>
+          <w:ilvl w:val="0"/>
+        </w:numPr>
+      </w:pPr>
+      <w:r>
+        <w:t xml:space="preserve">Taking support for abortion as the outcome variable, produce fourfold displays showing the association with sex, stratified by status.</w:t>
+      </w:r>
+    </w:p>
+    <w:p>
+      <w:pPr>
+        <w:numPr>
+          <w:numId w:val="1012"/>
+          <w:ilvl w:val="0"/>
+        </w:numPr>
+      </w:pPr>
+      <w:r>
+        <w:t xml:space="preserve">Do the same for the association of support for abortion with status, stratified by sex.</w:t>
+      </w:r>
+    </w:p>
+    <w:p>
+      <w:pPr>
+        <w:numPr>
+          <w:numId w:val="1012"/>
+          <w:ilvl w:val="0"/>
+        </w:numPr>
+      </w:pPr>
+      <w:r>
+        <w:t xml:space="preserve">For each of the problems above, use oddsratio to calculate the numerical values of the odds ratio, as stratified in the question.</w:t>
+      </w:r>
+    </w:p>
+    <w:p>
+      <w:pPr>
+        <w:numPr>
+          <w:numId w:val="1012"/>
+          <w:ilvl w:val="0"/>
+        </w:numPr>
+      </w:pPr>
+      <w:r>
+        <w:t xml:space="preserve">Write a brief summary of how support for abortion depends on sex and status.</w:t>
+      </w:r>
+    </w:p>
+    <w:p>
+      <w:pPr>
+        <w:pStyle w:val="Heading3"/>
+      </w:pPr>
+      <w:bookmarkStart w:id="36" w:name="exercise-4.3"/>
+      <w:bookmarkEnd w:id="36"/>
+      <w:r>
+        <w:t xml:space="preserve">Exercise 4.3</w:t>
+      </w:r>
+    </w:p>
+    <w:p>
+      <w:pPr>
+        <w:pStyle w:val="FirstParagraph"/>
+      </w:pPr>
+      <w:r>
+        <w:t xml:space="preserve">The</w:t>
+      </w:r>
+      <w:r>
+        <w:t xml:space="preserve"> </w:t>
+      </w:r>
+      <w:r>
+        <w:rPr>
+          <w:rStyle w:val="VerbatimChar"/>
+        </w:rPr>
+        <w:t xml:space="preserve">JobSat</w:t>
+      </w:r>
+      <w:r>
+        <w:t xml:space="preserve"> </w:t>
+      </w:r>
+      <w:r>
+        <w:t xml:space="preserve">table on income and job satisfaction created in ex:jobsat1 is contained in the vcdExtra package.</w:t>
+      </w:r>
+    </w:p>
+    <w:p>
+      <w:pPr>
+        <w:numPr>
+          <w:numId w:val="1013"/>
+          <w:ilvl w:val="0"/>
+        </w:numPr>
+      </w:pPr>
+      <w:r>
         <w:t xml:space="preserve">Carry out a standard</w:t>
       </w:r>
       <w:r>
@@ -2751,17 +3805,13 @@
         <m:sSup>
           <m:e>
             <m:r>
-              <m:rPr>
-                <m:sty m:val="p"/>
-              </m:rPr>
+              <m:rPr/>
               <m:t>χ</m:t>
             </m:r>
           </m:e>
           <m:sup>
             <m:r>
-              <m:rPr>
-                <m:sty m:val="p"/>
-              </m:rPr>
+              <m:rPr/>
               <m:t>2</m:t>
             </m:r>
           </m:sup>
@@ -2777,7 +3827,7 @@
     <w:p>
       <w:pPr>
         <w:numPr>
-          <w:numId w:val="1011"/>
+          <w:numId w:val="1013"/>
           <w:ilvl w:val="0"/>
         </w:numPr>
       </w:pPr>
@@ -2789,13 +3839,16 @@
       <w:pPr>
         <w:pStyle w:val="Heading3"/>
       </w:pPr>
-      <w:bookmarkStart w:id="33" w:name="exercise-4.4"/>
-      <w:bookmarkEnd w:id="33"/>
+      <w:bookmarkStart w:id="37" w:name="exercise-4.4"/>
+      <w:bookmarkEnd w:id="37"/>
       <w:r>
         <w:t xml:space="preserve">Exercise 4.4</w:t>
       </w:r>
     </w:p>
     <w:p>
+      <w:pPr>
+        <w:pStyle w:val="FirstParagraph"/>
+      </w:pPr>
       <w:r>
         <w:t xml:space="preserve">The</w:t>
       </w:r>
@@ -2819,21 +3872,15 @@
       </w:r>
       <m:oMath>
         <m:r>
-          <m:rPr>
-            <m:sty m:val="p"/>
-          </m:rPr>
+          <m:rPr/>
           <m:t>3</m:t>
         </m:r>
         <m:r>
-          <m:rPr>
-            <m:sty m:val="p"/>
-          </m:rPr>
+          <m:rPr/>
           <m:t>×</m:t>
         </m:r>
         <m:r>
-          <m:rPr>
-            <m:sty m:val="p"/>
-          </m:rPr>
+          <m:rPr/>
           <m:t>3</m:t>
         </m:r>
       </m:oMath>
@@ -2847,7 +3894,7 @@
     <w:p>
       <w:pPr>
         <w:numPr>
-          <w:numId w:val="1012"/>
+          <w:numId w:val="1014"/>
           <w:ilvl w:val="0"/>
         </w:numPr>
       </w:pPr>
@@ -2861,17 +3908,13 @@
         <m:sSup>
           <m:e>
             <m:r>
-              <m:rPr>
-                <m:sty m:val="p"/>
-              </m:rPr>
+              <m:rPr/>
               <m:t>χ</m:t>
             </m:r>
           </m:e>
           <m:sup>
             <m:r>
-              <m:rPr>
-                <m:sty m:val="p"/>
-              </m:rPr>
+              <m:rPr/>
               <m:t>2</m:t>
             </m:r>
           </m:sup>
@@ -2887,7 +3930,7 @@
     <w:p>
       <w:pPr>
         <w:numPr>
-          <w:numId w:val="1012"/>
+          <w:numId w:val="1014"/>
           <w:ilvl w:val="0"/>
         </w:numPr>
       </w:pPr>
@@ -2908,95 +3951,6 @@
       </w:r>
       <w:r>
         <w:t xml:space="preserve">to compute association statistics. How would you describe the strength of association here?</w:t>
-      </w:r>
-    </w:p>
-    <w:p>
-      <w:pPr>
-        <w:numPr>
-          <w:numId w:val="1012"/>
-          <w:ilvl w:val="0"/>
-        </w:numPr>
-      </w:pPr>
-      <w:r>
-        <w:t xml:space="preserve">Produce an association plot for these data, with visit frequency as the vertical variable. Describe the pattern of the relation you see here.</w:t>
-      </w:r>
-    </w:p>
-    <w:p>
-      <w:pPr>
-        <w:numPr>
-          <w:numId w:val="1012"/>
-          <w:ilvl w:val="0"/>
-        </w:numPr>
-      </w:pPr>
-      <w:r>
-        <w:t xml:space="preserve">Both variables can be considered ordinal, so CMH tests may be useful here. Carry out that analysis. Do any of the tests lead to different conclusions?</w:t>
-      </w:r>
-    </w:p>
-    <w:p>
-      <w:pPr>
-        <w:pStyle w:val="Heading3"/>
-      </w:pPr>
-      <w:bookmarkStart w:id="34" w:name="exercise-4.5"/>
-      <w:bookmarkEnd w:id="34"/>
-      <w:r>
-        <w:t xml:space="preserve">Exercise 4.5</w:t>
-      </w:r>
-    </w:p>
-    <w:p>
-      <w:r>
-        <w:t xml:space="preserve">Continuing with the Hospital data:</w:t>
-      </w:r>
-    </w:p>
-    <w:p>
-      <w:pPr>
-        <w:numPr>
-          <w:numId w:val="1013"/>
-          <w:ilvl w:val="0"/>
-        </w:numPr>
-      </w:pPr>
-      <w:r>
-        <w:t xml:space="preserve">Try one or more of the following other functions for visualizing two-way contingency tables with this data: plot, tile, mosaic, and spineplot. [For all except spineplot, it is useful to include the argument shade=TRUE].</w:t>
-      </w:r>
-    </w:p>
-    <w:p>
-      <w:pPr>
-        <w:numPr>
-          <w:numId w:val="1013"/>
-          <w:ilvl w:val="0"/>
-        </w:numPr>
-      </w:pPr>
-      <w:r>
-        <w:t xml:space="preserve">Comment on the differences among these displays for understanding the relation between visits and length of stay.</w:t>
-      </w:r>
-    </w:p>
-    <w:p>
-      <w:pPr>
-        <w:pStyle w:val="Heading3"/>
-      </w:pPr>
-      <w:bookmarkStart w:id="35" w:name="exercise-4.6"/>
-      <w:bookmarkEnd w:id="35"/>
-      <w:r>
-        <w:t xml:space="preserve">Exercise 4.6</w:t>
-      </w:r>
-    </w:p>
-    <w:p>
-      <w:r>
-        <w:t xml:space="preserve">The two-way table</w:t>
-      </w:r>
-      <w:r>
-        <w:t xml:space="preserve"> </w:t>
-      </w:r>
-      <w:r>
-        <w:rPr>
-          <w:rStyle w:val="VerbatimChar"/>
-        </w:rPr>
-        <w:t xml:space="preserve">Mammograms</w:t>
-      </w:r>
-      <w:r>
-        <w:t xml:space="preserve"> </w:t>
-      </w:r>
-      <w:r>
-        <w:t xml:space="preserve">in vcdExtra gives ratings on the severity of diagnosis of 110 mammograms by two raters.</w:t>
       </w:r>
     </w:p>
     <w:p>
@@ -3007,21 +3961,7 @@
         </w:numPr>
       </w:pPr>
       <w:r>
-        <w:t xml:space="preserve">Assess the strength of agreement between the raters using Cohen’s</w:t>
-      </w:r>
-      <w:r>
-        <w:t xml:space="preserve"> </w:t>
-      </w:r>
-      <m:oMath>
-        <m:r>
-          <m:rPr>
-            <m:sty m:val="p"/>
-          </m:rPr>
-          <m:t>κ</m:t>
-        </m:r>
-      </m:oMath>
-      <w:r>
-        <w:t xml:space="preserve">, both unweighted and weighted.</w:t>
+        <w:t xml:space="preserve">Produce an association plot for these data, with visit frequency as the vertical variable. Describe the pattern of the relation you see here.</w:t>
       </w:r>
     </w:p>
     <w:p>
@@ -3032,63 +3972,25 @@
         </w:numPr>
       </w:pPr>
       <w:r>
-        <w:t xml:space="preserve">Use</w:t>
-      </w:r>
-      <w:r>
-        <w:t xml:space="preserve"> </w:t>
-      </w:r>
-      <w:r>
-        <w:rPr>
-          <w:rStyle w:val="VerbatimChar"/>
-        </w:rPr>
-        <w:t xml:space="preserve">agreementplot()</w:t>
-      </w:r>
-      <w:r>
-        <w:t xml:space="preserve"> </w:t>
-      </w:r>
-      <w:r>
-        <w:t xml:space="preserve">for a graphical display of agreement here.</w:t>
-      </w:r>
-    </w:p>
-    <w:p>
-      <w:pPr>
-        <w:numPr>
-          <w:numId w:val="1014"/>
-          <w:ilvl w:val="0"/>
-        </w:numPr>
-      </w:pPr>
-      <w:r>
-        <w:t xml:space="preserve">Compare the Kappa measures with the results from</w:t>
-      </w:r>
-      <w:r>
-        <w:t xml:space="preserve"> </w:t>
-      </w:r>
-      <w:r>
-        <w:rPr>
-          <w:rStyle w:val="VerbatimChar"/>
-        </w:rPr>
-        <w:t xml:space="preserve">assocstats()</w:t>
-      </w:r>
-      <w:r>
-        <w:t xml:space="preserve">. What is a reasonable interpretation of each of these measures?</w:t>
+        <w:t xml:space="preserve">Both variables can be considered ordinal, so CMH tests may be useful here. Carry out that analysis. Do any of the tests lead to different conclusions?</w:t>
       </w:r>
     </w:p>
     <w:p>
       <w:pPr>
         <w:pStyle w:val="Heading3"/>
       </w:pPr>
-      <w:bookmarkStart w:id="36" w:name="exercise-4.7"/>
-      <w:bookmarkEnd w:id="36"/>
-      <w:r>
-        <w:t xml:space="preserve">Exercise 4.7</w:t>
-      </w:r>
-    </w:p>
-    <w:p>
-      <w:r>
-        <w:t xml:space="preserve"> </w:t>
-      </w:r>
-      <w:r>
-        <w:t xml:space="preserve">gave the data in tab:siskel-ebert on the ratings of 160 movies by the reviewers Gene Siskel and Roger Ebert for the period from April 1995 through September 1996. The rating categories were Con (“thumbs down”), Mixed, and Pro (“thumbs up”). ch04/tab/siskel-ebert</w:t>
+      <w:bookmarkStart w:id="38" w:name="exercise-4.5"/>
+      <w:bookmarkEnd w:id="38"/>
+      <w:r>
+        <w:t xml:space="preserve">Exercise 4.5</w:t>
+      </w:r>
+    </w:p>
+    <w:p>
+      <w:pPr>
+        <w:pStyle w:val="FirstParagraph"/>
+      </w:pPr>
+      <w:r>
+        <w:t xml:space="preserve">Continuing with the Hospital data:</w:t>
       </w:r>
     </w:p>
     <w:p>
@@ -3099,21 +4001,7 @@
         </w:numPr>
       </w:pPr>
       <w:r>
-        <w:t xml:space="preserve">Assess the strength of agreement between the raters using Cohen’s</w:t>
-      </w:r>
-      <w:r>
-        <w:t xml:space="preserve"> </w:t>
-      </w:r>
-      <m:oMath>
-        <m:r>
-          <m:rPr>
-            <m:sty m:val="p"/>
-          </m:rPr>
-          <m:t>κ</m:t>
-        </m:r>
-      </m:oMath>
-      <w:r>
-        <w:t xml:space="preserve">, both unweighted and weighted.</w:t>
+        <w:t xml:space="preserve">Try one or more of the following other functions for visualizing two-way contingency tables with this data: plot, tile, mosaic, and spineplot. [For all except spineplot, it is useful to include the argument shade=TRUE].</w:t>
       </w:r>
     </w:p>
     <w:p>
@@ -3124,6 +4012,73 @@
         </w:numPr>
       </w:pPr>
       <w:r>
+        <w:t xml:space="preserve">Comment on the differences among these displays for understanding the relation between visits and length of stay.</w:t>
+      </w:r>
+    </w:p>
+    <w:p>
+      <w:pPr>
+        <w:pStyle w:val="Heading3"/>
+      </w:pPr>
+      <w:bookmarkStart w:id="39" w:name="exercise-4.6"/>
+      <w:bookmarkEnd w:id="39"/>
+      <w:r>
+        <w:t xml:space="preserve">Exercise 4.6</w:t>
+      </w:r>
+    </w:p>
+    <w:p>
+      <w:pPr>
+        <w:pStyle w:val="FirstParagraph"/>
+      </w:pPr>
+      <w:r>
+        <w:t xml:space="preserve">The two-way table</w:t>
+      </w:r>
+      <w:r>
+        <w:t xml:space="preserve"> </w:t>
+      </w:r>
+      <w:r>
+        <w:rPr>
+          <w:rStyle w:val="VerbatimChar"/>
+        </w:rPr>
+        <w:t xml:space="preserve">Mammograms</w:t>
+      </w:r>
+      <w:r>
+        <w:t xml:space="preserve"> </w:t>
+      </w:r>
+      <w:r>
+        <w:t xml:space="preserve">in vcdExtra gives ratings on the severity of diagnosis of 110 mammograms by two raters.</w:t>
+      </w:r>
+    </w:p>
+    <w:p>
+      <w:pPr>
+        <w:numPr>
+          <w:numId w:val="1016"/>
+          <w:ilvl w:val="0"/>
+        </w:numPr>
+      </w:pPr>
+      <w:r>
+        <w:t xml:space="preserve">Assess the strength of agreement between the raters using Cohen’s</w:t>
+      </w:r>
+      <w:r>
+        <w:t xml:space="preserve"> </w:t>
+      </w:r>
+      <m:oMath>
+        <m:r>
+          <m:rPr/>
+          <m:t>κ</m:t>
+        </m:r>
+      </m:oMath>
+      <w:r>
+        <w:t xml:space="preserve">, both unweighted and weighted.</w:t>
+      </w:r>
+    </w:p>
+    <w:p>
+      <w:pPr>
+        <w:numPr>
+          <w:numId w:val="1016"/>
+          <w:ilvl w:val="0"/>
+        </w:numPr>
+      </w:pPr>
+      <w:r>
         <w:t xml:space="preserve">Use</w:t>
       </w:r>
       <w:r>
@@ -3145,7 +4100,100 @@
     <w:p>
       <w:pPr>
         <w:numPr>
-          <w:numId w:val="1015"/>
+          <w:numId w:val="1016"/>
+          <w:ilvl w:val="0"/>
+        </w:numPr>
+      </w:pPr>
+      <w:r>
+        <w:t xml:space="preserve">Compare the Kappa measures with the results from</w:t>
+      </w:r>
+      <w:r>
+        <w:t xml:space="preserve"> </w:t>
+      </w:r>
+      <w:r>
+        <w:rPr>
+          <w:rStyle w:val="VerbatimChar"/>
+        </w:rPr>
+        <w:t xml:space="preserve">assocstats()</w:t>
+      </w:r>
+      <w:r>
+        <w:t xml:space="preserve">. What is a reasonable interpretation of each of these measures?</w:t>
+      </w:r>
+    </w:p>
+    <w:p>
+      <w:pPr>
+        <w:pStyle w:val="Heading3"/>
+      </w:pPr>
+      <w:bookmarkStart w:id="40" w:name="exercise-4.7"/>
+      <w:bookmarkEnd w:id="40"/>
+      <w:r>
+        <w:t xml:space="preserve">Exercise 4.7</w:t>
+      </w:r>
+    </w:p>
+    <w:p>
+      <w:pPr>
+        <w:pStyle w:val="FirstParagraph"/>
+      </w:pPr>
+      <w:r>
+        <w:t xml:space="preserve"> </w:t>
+      </w:r>
+      <w:r>
+        <w:t xml:space="preserve">gave the data in tab:siskel-ebert on the ratings of 160 movies by the reviewers Gene Siskel and Roger Ebert for the period from April 1995 through September 1996. The rating categories were Con (“thumbs down”), Mixed, and Pro (“thumbs up”). ch04/tab/siskel-ebert</w:t>
+      </w:r>
+    </w:p>
+    <w:p>
+      <w:pPr>
+        <w:numPr>
+          <w:numId w:val="1017"/>
+          <w:ilvl w:val="0"/>
+        </w:numPr>
+      </w:pPr>
+      <w:r>
+        <w:t xml:space="preserve">Assess the strength of agreement between the raters using Cohen’s</w:t>
+      </w:r>
+      <w:r>
+        <w:t xml:space="preserve"> </w:t>
+      </w:r>
+      <m:oMath>
+        <m:r>
+          <m:rPr/>
+          <m:t>κ</m:t>
+        </m:r>
+      </m:oMath>
+      <w:r>
+        <w:t xml:space="preserve">, both unweighted and weighted.</w:t>
+      </w:r>
+    </w:p>
+    <w:p>
+      <w:pPr>
+        <w:numPr>
+          <w:numId w:val="1017"/>
+          <w:ilvl w:val="0"/>
+        </w:numPr>
+      </w:pPr>
+      <w:r>
+        <w:t xml:space="preserve">Use</w:t>
+      </w:r>
+      <w:r>
+        <w:t xml:space="preserve"> </w:t>
+      </w:r>
+      <w:r>
+        <w:rPr>
+          <w:rStyle w:val="VerbatimChar"/>
+        </w:rPr>
+        <w:t xml:space="preserve">agreementplot()</w:t>
+      </w:r>
+      <w:r>
+        <w:t xml:space="preserve"> </w:t>
+      </w:r>
+      <w:r>
+        <w:t xml:space="preserve">for a graphical display of agreement here.</w:t>
+      </w:r>
+    </w:p>
+    <w:p>
+      <w:pPr>
+        <w:numPr>
+          <w:numId w:val="1017"/>
           <w:ilvl w:val="0"/>
         </w:numPr>
       </w:pPr>
@@ -3174,17 +4222,13 @@
         <m:sSup>
           <m:e>
             <m:r>
-              <m:rPr>
-                <m:sty m:val="p"/>
-              </m:rPr>
+              <m:rPr/>
               <m:t>χ</m:t>
             </m:r>
           </m:e>
           <m:sup>
             <m:r>
-              <m:rPr>
-                <m:sty m:val="p"/>
-              </m:rPr>
+              <m:rPr/>
               <m:t>2</m:t>
             </m:r>
           </m:sup>
@@ -3227,53 +4271,39 @@
         <m:sSub>
           <m:e>
             <m:r>
-              <m:rPr>
-                <m:sty m:val="p"/>
-              </m:rPr>
+              <m:rPr/>
               <m:t>t</m:t>
             </m:r>
           </m:e>
           <m:sub>
             <m:r>
-              <m:rPr>
-                <m:sty m:val="p"/>
-              </m:rPr>
+              <m:rPr/>
               <m:t>i</m:t>
             </m:r>
             <m:r>
-              <m:rPr>
-                <m:sty m:val="p"/>
-              </m:rPr>
+              <m:rPr/>
               <m:t>j</m:t>
             </m:r>
           </m:sub>
         </m:sSub>
         <m:r>
-          <m:rPr>
-            <m:sty m:val="p"/>
-          </m:rPr>
+          <m:rPr/>
           <m:t>=</m:t>
         </m:r>
         <m:sSub>
           <m:e>
             <m:r>
-              <m:rPr>
-                <m:sty m:val="p"/>
-              </m:rPr>
+              <m:rPr/>
               <m:t>t</m:t>
             </m:r>
           </m:e>
           <m:sub>
             <m:r>
-              <m:rPr>
-                <m:sty m:val="p"/>
-              </m:rPr>
+              <m:rPr/>
               <m:t>j</m:t>
             </m:r>
             <m:r>
-              <m:rPr>
-                <m:sty m:val="p"/>
-              </m:rPr>
+              <m:rPr/>
               <m:t>i</m:t>
             </m:r>
           </m:sub>
@@ -3290,21 +4320,15 @@
       </w:r>
       <m:oMath>
         <m:r>
-          <m:rPr>
-            <m:sty m:val="p"/>
-          </m:rPr>
+          <m:rPr/>
           <m:t>i</m:t>
         </m:r>
         <m:r>
-          <m:rPr>
-            <m:sty m:val="p"/>
-          </m:rPr>
+          <m:rPr/>
           <m:t>≠</m:t>
         </m:r>
         <m:r>
-          <m:rPr>
-            <m:sty m:val="p"/>
-          </m:rPr>
+          <m:rPr/>
           <m:t>j</m:t>
         </m:r>
       </m:oMath>
@@ -3319,119 +4343,6 @@
       </w:r>
       <w:r>
         <w:t xml:space="preserve">.</w:t>
-      </w:r>
-    </w:p>
-    <w:p>
-      <w:pPr>
-        <w:numPr>
-          <w:numId w:val="1015"/>
-          <w:ilvl w:val="0"/>
-        </w:numPr>
-      </w:pPr>
-      <w:r>
-        <w:t xml:space="preserve">Compare the results with the output of</w:t>
-      </w:r>
-      <w:r>
-        <w:t xml:space="preserve"> </w:t>
-      </w:r>
-      <w:r>
-        <w:rPr>
-          <w:rStyle w:val="VerbatimChar"/>
-        </w:rPr>
-        <w:t xml:space="preserve">mcnemar.test()</w:t>
-      </w:r>
-      <w:r>
-        <w:t xml:space="preserve">.</w:t>
-      </w:r>
-    </w:p>
-    <w:p>
-      <w:pPr>
-        <w:pStyle w:val="Heading3"/>
-      </w:pPr>
-      <w:bookmarkStart w:id="37" w:name="exercise-4.8"/>
-      <w:bookmarkEnd w:id="37"/>
-      <w:r>
-        <w:t xml:space="preserve">Exercise 4.8</w:t>
-      </w:r>
-    </w:p>
-    <w:p>
-      <w:r>
-        <w:t xml:space="preserve">For the VisualAcuity data set:</w:t>
-      </w:r>
-    </w:p>
-    <w:p>
-      <w:pPr>
-        <w:numPr>
-          <w:numId w:val="1016"/>
-          <w:ilvl w:val="0"/>
-        </w:numPr>
-      </w:pPr>
-      <w:r>
-        <w:t xml:space="preserve">Use the code shown in the text to create the table form, VA.tab.</w:t>
-      </w:r>
-    </w:p>
-    <w:p>
-      <w:pPr>
-        <w:numPr>
-          <w:numId w:val="1016"/>
-          <w:ilvl w:val="0"/>
-        </w:numPr>
-      </w:pPr>
-      <w:r>
-        <w:t xml:space="preserve">Perform the CMH tests for this table.</w:t>
-      </w:r>
-    </w:p>
-    <w:p>
-      <w:pPr>
-        <w:numPr>
-          <w:numId w:val="1016"/>
-          <w:ilvl w:val="0"/>
-        </w:numPr>
-      </w:pPr>
-      <w:r>
-        <w:t xml:space="preserve">Use the</w:t>
-      </w:r>
-      <w:r>
-        <w:t xml:space="preserve"> </w:t>
-      </w:r>
-      <w:r>
-        <w:rPr>
-          <w:rStyle w:val="VerbatimChar"/>
-        </w:rPr>
-        <w:t xml:space="preserve">woolf_test()</w:t>
-      </w:r>
-      <w:r>
-        <w:t xml:space="preserve"> </w:t>
-      </w:r>
-      <w:r>
-        <w:t xml:space="preserve">described in sec:twoway-homog to test whether the association between left and right eye acuity can be considered the same for men and women.</w:t>
-      </w:r>
-    </w:p>
-    <w:p>
-      <w:pPr>
-        <w:pStyle w:val="Heading3"/>
-      </w:pPr>
-      <w:bookmarkStart w:id="38" w:name="exercise-4.9"/>
-      <w:bookmarkEnd w:id="38"/>
-      <w:r>
-        <w:t xml:space="preserve">Exercise 4.9</w:t>
-      </w:r>
-    </w:p>
-    <w:p>
-      <w:r>
-        <w:t xml:space="preserve">The graph in fig:lifeboats2 may be misleading, in that it doesn’t take into account of the differing capacities of the 18 life boats on the</w:t>
-      </w:r>
-      <w:r>
-        <w:t xml:space="preserve"> </w:t>
-      </w:r>
-      <w:r>
-        <w:rPr>
-          <w:i/>
-        </w:rPr>
-        <w:t xml:space="preserve">Titanic</w:t>
-      </w:r>
-      <w:r>
-        <w:t xml:space="preserve">, given in the variable cap in the Lifeboats data.</w:t>
       </w:r>
     </w:p>
     <w:p>
@@ -3442,6 +4353,125 @@
         </w:numPr>
       </w:pPr>
       <w:r>
+        <w:t xml:space="preserve">Compare the results with the output of</w:t>
+      </w:r>
+      <w:r>
+        <w:t xml:space="preserve"> </w:t>
+      </w:r>
+      <w:r>
+        <w:rPr>
+          <w:rStyle w:val="VerbatimChar"/>
+        </w:rPr>
+        <w:t xml:space="preserve">mcnemar.test()</w:t>
+      </w:r>
+      <w:r>
+        <w:t xml:space="preserve">.</w:t>
+      </w:r>
+    </w:p>
+    <w:p>
+      <w:pPr>
+        <w:pStyle w:val="Heading3"/>
+      </w:pPr>
+      <w:bookmarkStart w:id="41" w:name="exercise-4.8"/>
+      <w:bookmarkEnd w:id="41"/>
+      <w:r>
+        <w:t xml:space="preserve">Exercise 4.8</w:t>
+      </w:r>
+    </w:p>
+    <w:p>
+      <w:pPr>
+        <w:pStyle w:val="FirstParagraph"/>
+      </w:pPr>
+      <w:r>
+        <w:t xml:space="preserve">For the VisualAcuity data set:</w:t>
+      </w:r>
+    </w:p>
+    <w:p>
+      <w:pPr>
+        <w:numPr>
+          <w:numId w:val="1018"/>
+          <w:ilvl w:val="0"/>
+        </w:numPr>
+      </w:pPr>
+      <w:r>
+        <w:t xml:space="preserve">Use the code shown in the text to create the table form, VA.tab.</w:t>
+      </w:r>
+    </w:p>
+    <w:p>
+      <w:pPr>
+        <w:numPr>
+          <w:numId w:val="1018"/>
+          <w:ilvl w:val="0"/>
+        </w:numPr>
+      </w:pPr>
+      <w:r>
+        <w:t xml:space="preserve">Perform the CMH tests for this table.</w:t>
+      </w:r>
+    </w:p>
+    <w:p>
+      <w:pPr>
+        <w:numPr>
+          <w:numId w:val="1018"/>
+          <w:ilvl w:val="0"/>
+        </w:numPr>
+      </w:pPr>
+      <w:r>
+        <w:t xml:space="preserve">Use the</w:t>
+      </w:r>
+      <w:r>
+        <w:t xml:space="preserve"> </w:t>
+      </w:r>
+      <w:r>
+        <w:rPr>
+          <w:rStyle w:val="VerbatimChar"/>
+        </w:rPr>
+        <w:t xml:space="preserve">woolf_test()</w:t>
+      </w:r>
+      <w:r>
+        <w:t xml:space="preserve"> </w:t>
+      </w:r>
+      <w:r>
+        <w:t xml:space="preserve">described in sec:twoway-homog to test whether the association between left and right eye acuity can be considered the same for men and women.</w:t>
+      </w:r>
+    </w:p>
+    <w:p>
+      <w:pPr>
+        <w:pStyle w:val="Heading3"/>
+      </w:pPr>
+      <w:bookmarkStart w:id="42" w:name="exercise-4.9"/>
+      <w:bookmarkEnd w:id="42"/>
+      <w:r>
+        <w:t xml:space="preserve">Exercise 4.9</w:t>
+      </w:r>
+    </w:p>
+    <w:p>
+      <w:pPr>
+        <w:pStyle w:val="FirstParagraph"/>
+      </w:pPr>
+      <w:r>
+        <w:t xml:space="preserve">The graph in fig:lifeboats2 may be misleading, in that it doesn’t take into account of the differing capacities of the 18 life boats on the</w:t>
+      </w:r>
+      <w:r>
+        <w:t xml:space="preserve"> </w:t>
+      </w:r>
+      <w:r>
+        <w:rPr>
+          <w:i/>
+        </w:rPr>
+        <w:t xml:space="preserve">Titanic</w:t>
+      </w:r>
+      <w:r>
+        <w:t xml:space="preserve">, given in the variable cap in the Lifeboats data.</w:t>
+      </w:r>
+    </w:p>
+    <w:p>
+      <w:pPr>
+        <w:numPr>
+          <w:numId w:val="1019"/>
+          <w:ilvl w:val="0"/>
+        </w:numPr>
+      </w:pPr>
+      <w:r>
         <w:t xml:space="preserve">Calculate a new variable,</w:t>
       </w:r>
       <w:r>
@@ -3460,7 +4490,7 @@
     <w:p>
       <w:pPr>
         <w:numPr>
-          <w:numId w:val="1017"/>
+          <w:numId w:val="1019"/>
           <w:ilvl w:val="0"/>
         </w:numPr>
       </w:pPr>
@@ -3474,7 +4504,22 @@
 </file>
 
 <file path=word/footnotes.xml><?xml version="1.0" encoding="utf-8"?>
-<w:footnotes xmlns:w="http://schemas.openxmlformats.org/wordprocessingml/2006/main" xmlns:m="http://schemas.openxmlformats.org/officeDocument/2006/math" xmlns:r="http://schemas.openxmlformats.org/officeDocument/2006/relationships" xmlns:o="urn:schemas-microsoft-com:office:office" xmlns:v="urn:schemas-microsoft-com:vml" xmlns:w10="urn:schemas-microsoft-com:office:word" xmlns:a="http://schemas.openxmlformats.org/drawingml/2006/main" xmlns:pic="http://schemas.openxmlformats.org/drawingml/2006/picture" xmlns:wp="http://schemas.openxmlformats.org/drawingml/2006/wordprocessingDrawing"/>
+<w:footnotes xmlns:w="http://schemas.openxmlformats.org/wordprocessingml/2006/main" xmlns:m="http://schemas.openxmlformats.org/officeDocument/2006/math" xmlns:r="http://schemas.openxmlformats.org/officeDocument/2006/relationships" xmlns:o="urn:schemas-microsoft-com:office:office" xmlns:v="urn:schemas-microsoft-com:vml" xmlns:w10="urn:schemas-microsoft-com:office:word" xmlns:a="http://schemas.openxmlformats.org/drawingml/2006/main" xmlns:pic="http://schemas.openxmlformats.org/drawingml/2006/picture" xmlns:wp="http://schemas.openxmlformats.org/drawingml/2006/wordprocessingDrawing">
+  <w:footnote w:type="continuationSeparator" w:id="0">
+    <w:p>
+      <w:r>
+        <w:continuationSeparator/>
+      </w:r>
+    </w:p>
+  </w:footnote>
+  <w:footnote w:type="separator" w:id="-1">
+    <w:p>
+      <w:r>
+        <w:separator/>
+      </w:r>
+    </w:p>
+  </w:footnote>
+</w:footnotes>
 </file>
 
 <file path=word/numbering.xml><?xml version="1.0" encoding="utf-8"?>
@@ -3561,7 +4606,7 @@
     </w:lvl>
   </w:abstractNum>
   <w:abstractNum w:abstractNumId="990">
-    <w:nsid w:val="2dde7a2f"/>
+    <w:nsid w:val="a8029a78"/>
     <w:multiLevelType w:val="multilevel"/>
     <w:lvl w:ilvl="0">
       <w:numFmt w:val="bullet"/>
@@ -3642,7 +4687,7 @@
     </w:lvl>
   </w:abstractNum>
   <w:abstractNum w:abstractNumId="99711">
-    <w:nsid w:val="18fbfe0a"/>
+    <w:nsid w:val="bbbca3a3"/>
     <w:multiLevelType w:val="multilevel"/>
     <w:lvl w:ilvl="0">
       <w:start w:val="1"/>
@@ -3730,7 +4775,7 @@
     </w:lvl>
   </w:abstractNum>
   <w:abstractNum w:abstractNumId="99712">
-    <w:nsid w:val="6026e6c1"/>
+    <w:nsid w:val="65737f08"/>
     <w:multiLevelType w:val="multilevel"/>
     <w:lvl w:ilvl="0">
       <w:start w:val="2"/>
@@ -3818,7 +4863,7 @@
     </w:lvl>
   </w:abstractNum>
   <w:abstractNum w:abstractNumId="99713">
-    <w:nsid w:val="66a2d0d5"/>
+    <w:nsid w:val="fc0860f0"/>
     <w:multiLevelType w:val="multilevel"/>
     <w:lvl w:ilvl="0">
       <w:start w:val="3"/>
@@ -3906,7 +4951,7 @@
     </w:lvl>
   </w:abstractNum>
   <w:abstractNum w:abstractNumId="99714">
-    <w:nsid w:val="51be1f28"/>
+    <w:nsid w:val="7c339d07"/>
     <w:multiLevelType w:val="multilevel"/>
     <w:lvl w:ilvl="0">
       <w:start w:val="4"/>
@@ -4216,27 +5261,27 @@
     </w:lvlOverride>
   </w:num>
   <w:num w:numId="1010">
-    <w:abstractNumId w:val="99711"/>
+    <w:abstractNumId w:val="99712"/>
     <w:lvlOverride w:ilvl="0">
-      <w:startOverride w:val="1"/>
+      <w:startOverride w:val="2"/>
     </w:lvlOverride>
     <w:lvlOverride w:ilvl="1">
-      <w:startOverride w:val="1"/>
+      <w:startOverride w:val="2"/>
     </w:lvlOverride>
     <w:lvlOverride w:ilvl="2">
-      <w:startOverride w:val="1"/>
+      <w:startOverride w:val="2"/>
     </w:lvlOverride>
     <w:lvlOverride w:ilvl="3">
-      <w:startOverride w:val="1"/>
+      <w:startOverride w:val="2"/>
     </w:lvlOverride>
     <w:lvlOverride w:ilvl="4">
-      <w:startOverride w:val="1"/>
+      <w:startOverride w:val="2"/>
     </w:lvlOverride>
     <w:lvlOverride w:ilvl="5">
-      <w:startOverride w:val="1"/>
+      <w:startOverride w:val="2"/>
     </w:lvlOverride>
     <w:lvlOverride w:ilvl="6">
-      <w:startOverride w:val="1"/>
+      <w:startOverride w:val="2"/>
     </w:lvlOverride>
   </w:num>
   <w:num w:numId="1011">
@@ -4384,6 +5429,54 @@
     </w:lvlOverride>
   </w:num>
   <w:num w:numId="1017">
+    <w:abstractNumId w:val="99711"/>
+    <w:lvlOverride w:ilvl="0">
+      <w:startOverride w:val="1"/>
+    </w:lvlOverride>
+    <w:lvlOverride w:ilvl="1">
+      <w:startOverride w:val="1"/>
+    </w:lvlOverride>
+    <w:lvlOverride w:ilvl="2">
+      <w:startOverride w:val="1"/>
+    </w:lvlOverride>
+    <w:lvlOverride w:ilvl="3">
+      <w:startOverride w:val="1"/>
+    </w:lvlOverride>
+    <w:lvlOverride w:ilvl="4">
+      <w:startOverride w:val="1"/>
+    </w:lvlOverride>
+    <w:lvlOverride w:ilvl="5">
+      <w:startOverride w:val="1"/>
+    </w:lvlOverride>
+    <w:lvlOverride w:ilvl="6">
+      <w:startOverride w:val="1"/>
+    </w:lvlOverride>
+  </w:num>
+  <w:num w:numId="1018">
+    <w:abstractNumId w:val="99711"/>
+    <w:lvlOverride w:ilvl="0">
+      <w:startOverride w:val="1"/>
+    </w:lvlOverride>
+    <w:lvlOverride w:ilvl="1">
+      <w:startOverride w:val="1"/>
+    </w:lvlOverride>
+    <w:lvlOverride w:ilvl="2">
+      <w:startOverride w:val="1"/>
+    </w:lvlOverride>
+    <w:lvlOverride w:ilvl="3">
+      <w:startOverride w:val="1"/>
+    </w:lvlOverride>
+    <w:lvlOverride w:ilvl="4">
+      <w:startOverride w:val="1"/>
+    </w:lvlOverride>
+    <w:lvlOverride w:ilvl="5">
+      <w:startOverride w:val="1"/>
+    </w:lvlOverride>
+    <w:lvlOverride w:ilvl="6">
+      <w:startOverride w:val="1"/>
+    </w:lvlOverride>
+  </w:num>
+  <w:num w:numId="1019">
     <w:abstractNumId w:val="99711"/>
     <w:lvlOverride w:ilvl="0">
       <w:startOverride w:val="1"/>
@@ -4431,13 +5524,25 @@
   <w:style w:type="paragraph" w:default="1" w:styleId="Normal">
     <w:name w:val="Normal"/>
     <w:qFormat/>
+  </w:style>
+  <w:style w:type="paragraph" w:styleId="BodyText">
+    <w:name w:val="Body Text"/>
+    <w:basedOn w:val="Normal"/>
+    <w:link w:val="BodyTextChar"/>
     <w:pPr>
       <w:spacing w:before="180" w:after="180"/>
     </w:pPr>
+    <w:qFormat/>
   </w:style>
-  <w:style w:type="paragraph" w:styleId="Compact">
+  <w:style w:type="paragraph" w:customStyle="1" w:styleId="FirstParagraph">
+    <w:name w:val="First Paragraph"/>
+    <w:basedOn w:val="BodyText"/>
+    <w:next w:val="BodyText"/>
+    <w:qFormat/>
+  </w:style>
+  <w:style w:type="paragraph" w:customStyle="1" w:styleId="Compact">
     <w:name w:val="Compact"/>
-    <w:basedOn w:val="Normal"/>
+    <w:basedOn w:val="BodyText"/>
     <w:qFormat/>
     <w:pPr>
       <w:spacing w:before="36" w:after="36"/>
@@ -4446,7 +5551,7 @@
   <w:style w:type="paragraph" w:styleId="Title">
     <w:name w:val="Title"/>
     <w:basedOn w:val="Normal"/>
-    <w:next w:val="Normal"/>
+    <w:next w:val="BodyText"/>
     <w:qFormat/>
     <w:pPr>
       <w:keepNext/>
@@ -4466,7 +5571,7 @@
   <w:style w:type="paragraph" w:styleId="Subtitle">
     <w:name w:val="Subtitle"/>
     <w:basedOn w:val="Title"/>
-    <w:next w:val="Normal"/>
+    <w:next w:val="BodyText"/>
     <w:qFormat/>
     <w:pPr>
       <w:keepNext/>
@@ -4479,9 +5584,9 @@
       <w:szCs w:val="30"/>
     </w:rPr>
   </w:style>
-  <w:style w:type="paragraph" w:styleId="Author">
+  <w:style w:type="paragraph" w:customStyle="1" w:styleId="Author">
     <w:name w:val="Author"/>
-    <w:next w:val="Normal"/>
+    <w:next w:val="BodyText"/>
     <w:qFormat/>
     <w:pPr>
       <w:keepNext/>
@@ -4491,7 +5596,7 @@
   </w:style>
   <w:style w:type="paragraph" w:styleId="Date">
     <w:name w:val="Date"/>
-    <w:next w:val="Normal"/>
+    <w:next w:val="BodyText"/>
     <w:qFormat/>
     <w:pPr>
       <w:keepNext/>
@@ -4499,10 +5604,10 @@
       <w:jc w:val="center"/>
     </w:pPr>
   </w:style>
-  <w:style w:type="paragraph" w:styleId="Abstract">
+  <w:style w:type="paragraph" w:customStyle="1" w:styleId="Abstract">
     <w:name w:val="Abstract"/>
     <w:basedOn w:val="Normal"/>
-    <w:next w:val="Normal"/>
+    <w:next w:val="BodyText"/>
     <w:qFormat/>
     <w:pPr>
       <w:keepNext/>
@@ -4525,7 +5630,7 @@
   <w:style w:type="paragraph" w:styleId="Heading1">
     <w:name w:val="Heading 1"/>
     <w:basedOn w:val="Normal"/>
-    <w:next w:val="Normal"/>
+    <w:next w:val="BodyText"/>
     <w:uiPriority w:val="9"/>
     <w:qFormat/>
     <w:pPr>
@@ -4546,7 +5651,7 @@
   <w:style w:type="paragraph" w:styleId="Heading2">
     <w:name w:val="Heading 2"/>
     <w:basedOn w:val="Normal"/>
-    <w:next w:val="Normal"/>
+    <w:next w:val="BodyText"/>
     <w:uiPriority w:val="9"/>
     <w:unhideWhenUsed/>
     <w:qFormat/>
@@ -4568,7 +5673,7 @@
   <w:style w:type="paragraph" w:styleId="Heading3">
     <w:name w:val="Heading 3"/>
     <w:basedOn w:val="Normal"/>
-    <w:next w:val="Normal"/>
+    <w:next w:val="BodyText"/>
     <w:uiPriority w:val="9"/>
     <w:unhideWhenUsed/>
     <w:qFormat/>
@@ -4576,7 +5681,7 @@
       <w:keepNext/>
       <w:keepLines/>
       <w:spacing w:before="200" w:after="0"/>
-      <w:outlineLvl w:val="1"/>
+      <w:outlineLvl w:val="2"/>
     </w:pPr>
     <w:rPr>
       <w:rFonts w:asciiTheme="majorHAnsi" w:eastAsiaTheme="majorEastAsia" w:hAnsiTheme="majorHAnsi" w:cstheme="majorBidi"/>
@@ -4590,7 +5695,7 @@
   <w:style w:type="paragraph" w:styleId="Heading4">
     <w:name w:val="Heading 4"/>
     <w:basedOn w:val="Normal"/>
-    <w:next w:val="Normal"/>
+    <w:next w:val="BodyText"/>
     <w:uiPriority w:val="9"/>
     <w:unhideWhenUsed/>
     <w:qFormat/>
@@ -4598,7 +5703,7 @@
       <w:keepNext/>
       <w:keepLines/>
       <w:spacing w:before="200" w:after="0"/>
-      <w:outlineLvl w:val="1"/>
+      <w:outlineLvl w:val="3"/>
     </w:pPr>
     <w:rPr>
       <w:rFonts w:asciiTheme="majorHAnsi" w:eastAsiaTheme="majorEastAsia" w:hAnsiTheme="majorHAnsi" w:cstheme="majorBidi"/>
@@ -4612,7 +5717,7 @@
   <w:style w:type="paragraph" w:styleId="Heading5">
     <w:name w:val="Heading 5"/>
     <w:basedOn w:val="Normal"/>
-    <w:next w:val="Normal"/>
+    <w:next w:val="BodyText"/>
     <w:uiPriority w:val="9"/>
     <w:unhideWhenUsed/>
     <w:qFormat/>
@@ -4620,7 +5725,7 @@
       <w:keepNext/>
       <w:keepLines/>
       <w:spacing w:before="200" w:after="0"/>
-      <w:outlineLvl w:val="1"/>
+      <w:outlineLvl w:val="4"/>
     </w:pPr>
     <w:rPr>
       <w:rFonts w:asciiTheme="majorHAnsi" w:eastAsiaTheme="majorEastAsia" w:hAnsiTheme="majorHAnsi" w:cstheme="majorBidi"/>
@@ -4631,15 +5736,36 @@
       <w:szCs w:val="24"/>
     </w:rPr>
   </w:style>
-  <w:style w:type="paragraph" w:styleId="BlockQuote">
-    <w:name w:val="Block Quote"/>
+  <w:style w:type="paragraph" w:styleId="Heading6">
+    <w:name w:val="Heading 6"/>
     <w:basedOn w:val="Normal"/>
-    <w:next w:val="Normal"/>
+    <w:next w:val="BodyText"/>
+    <w:uiPriority w:val="9"/>
+    <w:unhideWhenUsed/>
+    <w:qFormat/>
+    <w:pPr>
+      <w:keepNext/>
+      <w:keepLines/>
+      <w:spacing w:before="200" w:after="0"/>
+      <w:outlineLvl w:val="5"/>
+    </w:pPr>
+    <w:rPr>
+      <w:rFonts w:asciiTheme="majorHAnsi" w:eastAsiaTheme="majorEastAsia" w:hAnsiTheme="majorHAnsi" w:cstheme="majorBidi"/>
+      <w:color w:val="4F81BD" w:themeColor="accent1"/>
+      <w:sz w:val="24"/>
+      <w:szCs w:val="24"/>
+    </w:rPr>
+  </w:style>
+  <w:style w:type="paragraph" w:styleId="BlockText">
+    <w:name w:val="Block Text"/>
+    <w:basedOn w:val="BodyText"/>
+    <w:next w:val="BodyText"/>
     <w:uiPriority w:val="9"/>
     <w:unhideWhenUsed/>
     <w:qFormat/>
     <w:pPr>
       <w:spacing w:before="100" w:after="100"/>
+      <w:ind w:firstLine="0"/>
     </w:pPr>
     <w:rPr>
       <w:rFonts w:asciiTheme="majorHAnsi" w:eastAsiaTheme="majorEastAsia" w:hAnsiTheme="majorHAnsi" w:cstheme="majorBidi"/>
@@ -4676,7 +5802,7 @@
       </w:tblCellMar>
     </w:tblPr>
   </w:style>
-  <w:style w:type="paragraph" w:styleId="DefinitionTerm">
+  <w:style w:type="paragraph" w:customStyle="1" w:styleId="DefinitionTerm">
     <w:name w:val="Definition Term"/>
     <w:basedOn w:val="Normal"/>
     <w:next w:val="Definition"/>
@@ -4689,20 +5815,12 @@
       <w:b/>
     </w:rPr>
   </w:style>
-  <w:style w:type="paragraph" w:styleId="Definition">
+  <w:style w:type="paragraph" w:customStyle="1" w:styleId="Definition">
     <w:name w:val="Definition"/>
     <w:basedOn w:val="Normal"/>
   </w:style>
-  <w:style w:type="paragraph" w:styleId="BodyText">
-    <w:name w:val="Body Text"/>
-    <w:basedOn w:val="Normal"/>
-    <w:link w:val="BodyTextChar"/>
-    <w:pPr>
-      <w:spacing w:after="120"/>
-    </w:pPr>
-  </w:style>
-  <w:style w:type="paragraph" w:styleId="TableCaption">
-    <w:name w:val="Table Caption"/>
+  <w:style w:type="paragraph" w:styleId="Caption">
+    <w:name w:val="Caption"/>
     <w:basedOn w:val="Normal"/>
     <w:link w:val="BodyTextChar"/>
     <w:pPr>
@@ -4712,16 +5830,27 @@
       <w:i/>
     </w:rPr>
   </w:style>
-  <w:style w:type="paragraph" w:styleId="ImageCaption">
+  <w:style w:type="paragraph" w:customStyle="1" w:styleId="TableCaption">
+    <w:name w:val="Table Caption"/>
+    <w:basedOn w:val="Caption"/>
+    <w:pPr>
+      <w:keepNext/>
+    </w:pPr>
+  </w:style>
+  <w:style w:type="paragraph" w:customStyle="1" w:styleId="ImageCaption">
     <w:name w:val="Image Caption"/>
+    <w:basedOn w:val="Caption"/>
+  </w:style>
+  <w:style w:type="paragraph" w:customStyle="1" w:styleId="Figure">
+    <w:name w:val="Figure"/>
     <w:basedOn w:val="Normal"/>
-    <w:link w:val="BodyTextChar"/>
+  </w:style>
+  <w:style w:type="paragraph" w:customStyle="1" w:styleId="FigureWithCaption">
+    <w:name w:val="Figure with Caption"/>
+    <w:basedOn w:val="Figure"/>
     <w:pPr>
-      <w:spacing w:before="0" w:after="120"/>
+      <w:keepNext/>
     </w:pPr>
-    <w:rPr>
-      <w:i/>
-    </w:rPr>
   </w:style>
   <w:style w:type="character" w:customStyle="1" w:styleId="BodyTextChar">
     <w:name w:val="Body Text Char"/>
@@ -4736,18 +5865,36 @@
       <w:sz w:val="22"/>
     </w:rPr>
   </w:style>
-  <w:style w:type="character" w:customStyle="1" w:styleId="FootnoteRef">
-    <w:name w:val="Footnote Ref"/>
+  <w:style w:type="character" w:styleId="FootnoteReference">
+    <w:name w:val="Footnote Reference"/>
     <w:basedOn w:val="BodyTextChar"/>
     <w:rPr>
       <w:vertAlign w:val="superscript"/>
     </w:rPr>
   </w:style>
-  <w:style w:type="character" w:customStyle="1" w:styleId="Link">
-    <w:name w:val="Link"/>
+  <w:style w:type="character" w:styleId="Hyperlink">
+    <w:name w:val="Hyperlink"/>
     <w:basedOn w:val="BodyTextChar"/>
     <w:rPr>
       <w:color w:val="4F81BD" w:themeColor="accent1"/>
+    </w:rPr>
+  </w:style>
+  <w:style w:type="paragraph" w:styleId="TOCHeading">
+    <w:name w:val="TOC Heading"/>
+    <w:basedOn w:val="Heading1"/>
+    <w:next w:val="BodyText"/>
+    <w:uiPriority w:val="39"/>
+    <w:unhideWhenUsed/>
+    <w:qFormat/>
+    <w:pPr>
+      <w:spacing w:before="240" w:line="259" w:lineRule="auto"/>
+      <w:outlineLvl w:val="9"/>
+    </w:pPr>
+    <w:rPr>
+      <w:rFonts w:asciiTheme="majorHAnsi" w:eastAsiaTheme="majorEastAsia" w:hAnsiTheme="majorHAnsi" w:cstheme="majorBidi"/>
+      <w:b w:val="0"/>
+      <w:bCs w:val="0"/>
+      <w:color w:val="365F91" w:themeColor="accent1" w:themeShade="BF"/>
     </w:rPr>
   </w:style>
   <w:style w:type="paragraph" w:customStyle="1" w:styleId="SourceCode">
@@ -4756,112 +5903,7 @@
     <w:link w:val="VerbatimChar"/>
     <w:pPr>
       <w:wordWrap w:val="off"/>
-    </w:pPr>
-  </w:style>
-  <w:style w:type="character" w:customStyle="1" w:styleId="KeywordTok">
-    <w:name w:val="KeywordTok"/>
-    <w:basedOn w:val="VerbatimChar"/>
-    <w:rPr>
-      <w:color w:val="007020"/>
-      <w:b/>
-    </w:rPr>
-  </w:style>
-  <w:style w:type="character" w:customStyle="1" w:styleId="DataTypeTok">
-    <w:name w:val="DataTypeTok"/>
-    <w:basedOn w:val="VerbatimChar"/>
-    <w:rPr>
-      <w:color w:val="902000"/>
-    </w:rPr>
-  </w:style>
-  <w:style w:type="character" w:customStyle="1" w:styleId="DecValTok">
-    <w:name w:val="DecValTok"/>
-    <w:basedOn w:val="VerbatimChar"/>
-    <w:rPr>
-      <w:color w:val="40a070"/>
-    </w:rPr>
-  </w:style>
-  <w:style w:type="character" w:customStyle="1" w:styleId="BaseNTok">
-    <w:name w:val="BaseNTok"/>
-    <w:basedOn w:val="VerbatimChar"/>
-    <w:rPr>
-      <w:color w:val="40a070"/>
-    </w:rPr>
-  </w:style>
-  <w:style w:type="character" w:customStyle="1" w:styleId="FloatTok">
-    <w:name w:val="FloatTok"/>
-    <w:basedOn w:val="VerbatimChar"/>
-    <w:rPr>
-      <w:color w:val="40a070"/>
-    </w:rPr>
-  </w:style>
-  <w:style w:type="character" w:customStyle="1" w:styleId="CharTok">
-    <w:name w:val="CharTok"/>
-    <w:basedOn w:val="VerbatimChar"/>
-    <w:rPr>
-      <w:color w:val="4070a0"/>
-    </w:rPr>
-  </w:style>
-  <w:style w:type="character" w:customStyle="1" w:styleId="StringTok">
-    <w:name w:val="StringTok"/>
-    <w:basedOn w:val="VerbatimChar"/>
-    <w:rPr>
-      <w:color w:val="4070a0"/>
-    </w:rPr>
-  </w:style>
-  <w:style w:type="character" w:customStyle="1" w:styleId="CommentTok">
-    <w:name w:val="CommentTok"/>
-    <w:basedOn w:val="VerbatimChar"/>
-    <w:rPr>
-      <w:color w:val="60a0b0"/>
-      <w:i/>
-    </w:rPr>
-  </w:style>
-  <w:style w:type="character" w:customStyle="1" w:styleId="OtherTok">
-    <w:name w:val="OtherTok"/>
-    <w:basedOn w:val="VerbatimChar"/>
-    <w:rPr>
-      <w:color w:val="007020"/>
-    </w:rPr>
-  </w:style>
-  <w:style w:type="character" w:customStyle="1" w:styleId="AlertTok">
-    <w:name w:val="AlertTok"/>
-    <w:basedOn w:val="VerbatimChar"/>
-    <w:rPr>
-      <w:color w:val="ff0000"/>
-      <w:b/>
-    </w:rPr>
-  </w:style>
-  <w:style w:type="character" w:customStyle="1" w:styleId="FunctionTok">
-    <w:name w:val="FunctionTok"/>
-    <w:basedOn w:val="VerbatimChar"/>
-    <w:rPr>
-      <w:color w:val="06287e"/>
-    </w:rPr>
-  </w:style>
-  <w:style w:type="character" w:customStyle="1" w:styleId="RegionMarkerTok">
-    <w:name w:val="RegionMarkerTok"/>
-    <w:basedOn w:val="VerbatimChar"/>
-    <w:rPr/>
-  </w:style>
-  <w:style w:type="character" w:customStyle="1" w:styleId="ErrorTok">
-    <w:name w:val="ErrorTok"/>
-    <w:basedOn w:val="VerbatimChar"/>
-    <w:rPr>
-      <w:color w:val="ff0000"/>
-      <w:b/>
-    </w:rPr>
-  </w:style>
-  <w:style w:type="character" w:customStyle="1" w:styleId="NormalTok">
-    <w:name w:val="NormalTok"/>
-    <w:basedOn w:val="VerbatimChar"/>
-    <w:rPr/>
-  </w:style>
-  <w:style w:type="paragraph" w:customStyle="1" w:styleId="SourceCode">
-    <w:name w:val="Source Code"/>
-    <w:basedOn w:val="Normal"/>
-    <w:link w:val="VerbatimChar"/>
-    <w:pPr>
-      <w:wordWrap w:val="off"/>
+      <w:noProof/>
       <w:shd w:val="clear" w:fill="f8f8f8"/>
     </w:pPr>
   </w:style>
@@ -4906,6 +5948,14 @@
       <w:shd w:val="clear" w:fill="f8f8f8"/>
     </w:rPr>
   </w:style>
+  <w:style w:type="character" w:customStyle="1" w:styleId="ConstantTok">
+    <w:name w:val="ConstantTok"/>
+    <w:basedOn w:val="VerbatimChar"/>
+    <w:rPr>
+      <w:color w:val="000000"/>
+      <w:shd w:val="clear" w:fill="f8f8f8"/>
+    </w:rPr>
+  </w:style>
   <w:style w:type="character" w:customStyle="1" w:styleId="CharTok">
     <w:name w:val="CharTok"/>
     <w:basedOn w:val="VerbatimChar"/>
@@ -4914,11 +5964,42 @@
       <w:shd w:val="clear" w:fill="f8f8f8"/>
     </w:rPr>
   </w:style>
+  <w:style w:type="character" w:customStyle="1" w:styleId="SpecialCharTok">
+    <w:name w:val="SpecialCharTok"/>
+    <w:basedOn w:val="VerbatimChar"/>
+    <w:rPr>
+      <w:color w:val="000000"/>
+      <w:shd w:val="clear" w:fill="f8f8f8"/>
+    </w:rPr>
+  </w:style>
   <w:style w:type="character" w:customStyle="1" w:styleId="StringTok">
     <w:name w:val="StringTok"/>
     <w:basedOn w:val="VerbatimChar"/>
     <w:rPr>
       <w:color w:val="4e9a06"/>
+      <w:shd w:val="clear" w:fill="f8f8f8"/>
+    </w:rPr>
+  </w:style>
+  <w:style w:type="character" w:customStyle="1" w:styleId="VerbatimStringTok">
+    <w:name w:val="VerbatimStringTok"/>
+    <w:basedOn w:val="VerbatimChar"/>
+    <w:rPr>
+      <w:color w:val="4e9a06"/>
+      <w:shd w:val="clear" w:fill="f8f8f8"/>
+    </w:rPr>
+  </w:style>
+  <w:style w:type="character" w:customStyle="1" w:styleId="SpecialStringTok">
+    <w:name w:val="SpecialStringTok"/>
+    <w:basedOn w:val="VerbatimChar"/>
+    <w:rPr>
+      <w:color w:val="4e9a06"/>
+      <w:shd w:val="clear" w:fill="f8f8f8"/>
+    </w:rPr>
+  </w:style>
+  <w:style w:type="character" w:customStyle="1" w:styleId="ImportTok">
+    <w:name w:val="ImportTok"/>
+    <w:basedOn w:val="VerbatimChar"/>
+    <w:rPr>
       <w:shd w:val="clear" w:fill="f8f8f8"/>
     </w:rPr>
   </w:style>
@@ -4931,19 +6012,41 @@
       <w:i/>
     </w:rPr>
   </w:style>
+  <w:style w:type="character" w:customStyle="1" w:styleId="DocumentationTok">
+    <w:name w:val="DocumentationTok"/>
+    <w:basedOn w:val="VerbatimChar"/>
+    <w:rPr>
+      <w:color w:val="8f5902"/>
+      <w:shd w:val="clear" w:fill="f8f8f8"/>
+      <w:b/>
+      <w:i/>
+    </w:rPr>
+  </w:style>
+  <w:style w:type="character" w:customStyle="1" w:styleId="AnnotationTok">
+    <w:name w:val="AnnotationTok"/>
+    <w:basedOn w:val="VerbatimChar"/>
+    <w:rPr>
+      <w:color w:val="8f5902"/>
+      <w:shd w:val="clear" w:fill="f8f8f8"/>
+      <w:b/>
+      <w:i/>
+    </w:rPr>
+  </w:style>
+  <w:style w:type="character" w:customStyle="1" w:styleId="CommentVarTok">
+    <w:name w:val="CommentVarTok"/>
+    <w:basedOn w:val="VerbatimChar"/>
+    <w:rPr>
+      <w:color w:val="8f5902"/>
+      <w:shd w:val="clear" w:fill="f8f8f8"/>
+      <w:b/>
+      <w:i/>
+    </w:rPr>
+  </w:style>
   <w:style w:type="character" w:customStyle="1" w:styleId="OtherTok">
     <w:name w:val="OtherTok"/>
     <w:basedOn w:val="VerbatimChar"/>
     <w:rPr>
       <w:color w:val="8f5902"/>
-      <w:shd w:val="clear" w:fill="f8f8f8"/>
-    </w:rPr>
-  </w:style>
-  <w:style w:type="character" w:customStyle="1" w:styleId="AlertTok">
-    <w:name w:val="AlertTok"/>
-    <w:basedOn w:val="VerbatimChar"/>
-    <w:rPr>
-      <w:color w:val="ef2929"/>
       <w:shd w:val="clear" w:fill="f8f8f8"/>
     </w:rPr>
   </w:style>
@@ -4955,6 +6058,63 @@
       <w:shd w:val="clear" w:fill="f8f8f8"/>
     </w:rPr>
   </w:style>
+  <w:style w:type="character" w:customStyle="1" w:styleId="VariableTok">
+    <w:name w:val="VariableTok"/>
+    <w:basedOn w:val="VerbatimChar"/>
+    <w:rPr>
+      <w:color w:val="000000"/>
+      <w:shd w:val="clear" w:fill="f8f8f8"/>
+    </w:rPr>
+  </w:style>
+  <w:style w:type="character" w:customStyle="1" w:styleId="ControlFlowTok">
+    <w:name w:val="ControlFlowTok"/>
+    <w:basedOn w:val="VerbatimChar"/>
+    <w:rPr>
+      <w:color w:val="204a87"/>
+      <w:shd w:val="clear" w:fill="f8f8f8"/>
+      <w:b/>
+    </w:rPr>
+  </w:style>
+  <w:style w:type="character" w:customStyle="1" w:styleId="OperatorTok">
+    <w:name w:val="OperatorTok"/>
+    <w:basedOn w:val="VerbatimChar"/>
+    <w:rPr>
+      <w:color w:val="ce5c00"/>
+      <w:shd w:val="clear" w:fill="f8f8f8"/>
+      <w:b/>
+    </w:rPr>
+  </w:style>
+  <w:style w:type="character" w:customStyle="1" w:styleId="BuiltInTok">
+    <w:name w:val="BuiltInTok"/>
+    <w:basedOn w:val="VerbatimChar"/>
+    <w:rPr>
+      <w:shd w:val="clear" w:fill="f8f8f8"/>
+    </w:rPr>
+  </w:style>
+  <w:style w:type="character" w:customStyle="1" w:styleId="ExtensionTok">
+    <w:name w:val="ExtensionTok"/>
+    <w:basedOn w:val="VerbatimChar"/>
+    <w:rPr>
+      <w:shd w:val="clear" w:fill="f8f8f8"/>
+    </w:rPr>
+  </w:style>
+  <w:style w:type="character" w:customStyle="1" w:styleId="PreprocessorTok">
+    <w:name w:val="PreprocessorTok"/>
+    <w:basedOn w:val="VerbatimChar"/>
+    <w:rPr>
+      <w:color w:val="8f5902"/>
+      <w:shd w:val="clear" w:fill="f8f8f8"/>
+      <w:i/>
+    </w:rPr>
+  </w:style>
+  <w:style w:type="character" w:customStyle="1" w:styleId="AttributeTok">
+    <w:name w:val="AttributeTok"/>
+    <w:basedOn w:val="VerbatimChar"/>
+    <w:rPr>
+      <w:color w:val="c4a000"/>
+      <w:shd w:val="clear" w:fill="f8f8f8"/>
+    </w:rPr>
+  </w:style>
   <w:style w:type="character" w:customStyle="1" w:styleId="RegionMarkerTok">
     <w:name w:val="RegionMarkerTok"/>
     <w:basedOn w:val="VerbatimChar"/>
@@ -4962,10 +6122,39 @@
       <w:shd w:val="clear" w:fill="f8f8f8"/>
     </w:rPr>
   </w:style>
+  <w:style w:type="character" w:customStyle="1" w:styleId="InformationTok">
+    <w:name w:val="InformationTok"/>
+    <w:basedOn w:val="VerbatimChar"/>
+    <w:rPr>
+      <w:color w:val="8f5902"/>
+      <w:shd w:val="clear" w:fill="f8f8f8"/>
+      <w:b/>
+      <w:i/>
+    </w:rPr>
+  </w:style>
+  <w:style w:type="character" w:customStyle="1" w:styleId="WarningTok">
+    <w:name w:val="WarningTok"/>
+    <w:basedOn w:val="VerbatimChar"/>
+    <w:rPr>
+      <w:color w:val="8f5902"/>
+      <w:shd w:val="clear" w:fill="f8f8f8"/>
+      <w:b/>
+      <w:i/>
+    </w:rPr>
+  </w:style>
+  <w:style w:type="character" w:customStyle="1" w:styleId="AlertTok">
+    <w:name w:val="AlertTok"/>
+    <w:basedOn w:val="VerbatimChar"/>
+    <w:rPr>
+      <w:color w:val="ef2929"/>
+      <w:shd w:val="clear" w:fill="f8f8f8"/>
+    </w:rPr>
+  </w:style>
   <w:style w:type="character" w:customStyle="1" w:styleId="ErrorTok">
     <w:name w:val="ErrorTok"/>
     <w:basedOn w:val="VerbatimChar"/>
     <w:rPr>
+      <w:color w:val="a40000"/>
       <w:shd w:val="clear" w:fill="f8f8f8"/>
       <w:b/>
     </w:rPr>

</xml_diff>

<commit_message>
added solutions-setup.doc as a style file
</commit_message>
<xml_diff>
--- a/solutions/solutions.docx
+++ b/solutions/solutions.docx
@@ -18871,7 +18871,11 @@
         <w:t xml:space="preserve">Test and display models that allow additional three-way associations until you obtain a reasonable fit.</w:t>
       </w:r>
     </w:p>
-    <w:sectPr/>
+    <w:sectPr>
+      <w:pgSz w:w="12240" w:h="15840"/>
+      <w:pgMar w:top="1080" w:right="1152" w:bottom="1080" w:left="1152" w:header="720" w:footer="720" w:gutter="0"/>
+      <w:cols w:space="720"/>
+    </w:sectPr>
   </w:body>
 </w:document>
 </file>
@@ -18896,9 +18900,306 @@
 </file>
 
 <file path=word/numbering.xml><?xml version="1.0" encoding="utf-8"?>
-<w:numbering xmlns:w="http://schemas.openxmlformats.org/wordprocessingml/2006/main">
+<w:numbering xmlns:wpc="http://schemas.microsoft.com/office/word/2010/wordprocessingCanvas" xmlns:mc="http://schemas.openxmlformats.org/markup-compatibility/2006" xmlns:o="urn:schemas-microsoft-com:office:office" xmlns:r="http://schemas.openxmlformats.org/officeDocument/2006/relationships" xmlns:m="http://schemas.openxmlformats.org/officeDocument/2006/math" xmlns:v="urn:schemas-microsoft-com:vml" xmlns:wp14="http://schemas.microsoft.com/office/word/2010/wordprocessingDrawing" xmlns:wp="http://schemas.openxmlformats.org/drawingml/2006/wordprocessingDrawing" xmlns:w10="urn:schemas-microsoft-com:office:word" xmlns:w="http://schemas.openxmlformats.org/wordprocessingml/2006/main" xmlns:w14="http://schemas.microsoft.com/office/word/2010/wordml" xmlns:wpg="http://schemas.microsoft.com/office/word/2010/wordprocessingGroup" xmlns:wpi="http://schemas.microsoft.com/office/word/2010/wordprocessingInk" xmlns:wne="http://schemas.microsoft.com/office/word/2006/wordml" xmlns:wps="http://schemas.microsoft.com/office/word/2010/wordprocessingShape" mc:Ignorable="w14 wp14">
   <w:abstractNum w:abstractNumId="0">
-    <w:nsid w:val="e17f69ba"/>
+    <w:nsid w:val="9066B734"/>
+    <w:multiLevelType w:val="multilevel"/>
+    <w:tmpl w:val="4DBA588A"/>
+    <w:lvl w:ilvl="0">
+      <w:start w:val="1"/>
+      <w:numFmt w:val="lowerLetter"/>
+      <w:lvlText w:val="%1."/>
+      <w:lvlJc w:val="left"/>
+      <w:pPr>
+        <w:tabs>
+          <w:tab w:val="num" w:pos="0"/>
+        </w:tabs>
+        <w:ind w:left="480" w:hanging="480"/>
+      </w:pPr>
+    </w:lvl>
+    <w:lvl w:ilvl="1">
+      <w:start w:val="1"/>
+      <w:numFmt w:val="lowerLetter"/>
+      <w:lvlText w:val="%2."/>
+      <w:lvlJc w:val="left"/>
+      <w:pPr>
+        <w:tabs>
+          <w:tab w:val="num" w:pos="720"/>
+        </w:tabs>
+        <w:ind w:left="1200" w:hanging="480"/>
+      </w:pPr>
+    </w:lvl>
+    <w:lvl w:ilvl="2">
+      <w:start w:val="1"/>
+      <w:numFmt w:val="lowerLetter"/>
+      <w:lvlText w:val="%3."/>
+      <w:lvlJc w:val="left"/>
+      <w:pPr>
+        <w:tabs>
+          <w:tab w:val="num" w:pos="1440"/>
+        </w:tabs>
+        <w:ind w:left="1920" w:hanging="480"/>
+      </w:pPr>
+    </w:lvl>
+    <w:lvl w:ilvl="3">
+      <w:start w:val="1"/>
+      <w:numFmt w:val="lowerLetter"/>
+      <w:lvlText w:val="%4."/>
+      <w:lvlJc w:val="left"/>
+      <w:pPr>
+        <w:tabs>
+          <w:tab w:val="num" w:pos="2160"/>
+        </w:tabs>
+        <w:ind w:left="2640" w:hanging="480"/>
+      </w:pPr>
+    </w:lvl>
+    <w:lvl w:ilvl="4">
+      <w:start w:val="1"/>
+      <w:numFmt w:val="lowerLetter"/>
+      <w:lvlText w:val="%5."/>
+      <w:lvlJc w:val="left"/>
+      <w:pPr>
+        <w:tabs>
+          <w:tab w:val="num" w:pos="2880"/>
+        </w:tabs>
+        <w:ind w:left="3360" w:hanging="480"/>
+      </w:pPr>
+    </w:lvl>
+    <w:lvl w:ilvl="5">
+      <w:start w:val="1"/>
+      <w:numFmt w:val="lowerLetter"/>
+      <w:lvlText w:val="%6."/>
+      <w:lvlJc w:val="left"/>
+      <w:pPr>
+        <w:tabs>
+          <w:tab w:val="num" w:pos="3600"/>
+        </w:tabs>
+        <w:ind w:left="4080" w:hanging="480"/>
+      </w:pPr>
+    </w:lvl>
+    <w:lvl w:ilvl="6">
+      <w:start w:val="1"/>
+      <w:numFmt w:val="lowerLetter"/>
+      <w:lvlText w:val="%7."/>
+      <w:lvlJc w:val="left"/>
+      <w:pPr>
+        <w:tabs>
+          <w:tab w:val="num" w:pos="4320"/>
+        </w:tabs>
+        <w:ind w:left="4800" w:hanging="480"/>
+      </w:pPr>
+    </w:lvl>
+    <w:lvl w:ilvl="7">
+      <w:numFmt w:val="decimal"/>
+      <w:lvlText w:val=""/>
+      <w:lvlJc w:val="left"/>
+    </w:lvl>
+    <w:lvl w:ilvl="8">
+      <w:numFmt w:val="decimal"/>
+      <w:lvlText w:val=""/>
+      <w:lvlJc w:val="left"/>
+    </w:lvl>
+  </w:abstractNum>
+  <w:abstractNum w:abstractNumId="1">
+    <w:nsid w:val="9C29E5B6"/>
+    <w:multiLevelType w:val="multilevel"/>
+    <w:tmpl w:val="058ACA2C"/>
+    <w:lvl w:ilvl="0">
+      <w:start w:val="2"/>
+      <w:numFmt w:val="lowerLetter"/>
+      <w:lvlText w:val="%1."/>
+      <w:lvlJc w:val="left"/>
+      <w:pPr>
+        <w:tabs>
+          <w:tab w:val="num" w:pos="0"/>
+        </w:tabs>
+        <w:ind w:left="480" w:hanging="480"/>
+      </w:pPr>
+    </w:lvl>
+    <w:lvl w:ilvl="1">
+      <w:start w:val="2"/>
+      <w:numFmt w:val="lowerLetter"/>
+      <w:lvlText w:val="%2."/>
+      <w:lvlJc w:val="left"/>
+      <w:pPr>
+        <w:tabs>
+          <w:tab w:val="num" w:pos="720"/>
+        </w:tabs>
+        <w:ind w:left="1200" w:hanging="480"/>
+      </w:pPr>
+    </w:lvl>
+    <w:lvl w:ilvl="2">
+      <w:start w:val="2"/>
+      <w:numFmt w:val="lowerLetter"/>
+      <w:lvlText w:val="%3."/>
+      <w:lvlJc w:val="left"/>
+      <w:pPr>
+        <w:tabs>
+          <w:tab w:val="num" w:pos="1440"/>
+        </w:tabs>
+        <w:ind w:left="1920" w:hanging="480"/>
+      </w:pPr>
+    </w:lvl>
+    <w:lvl w:ilvl="3">
+      <w:start w:val="2"/>
+      <w:numFmt w:val="lowerLetter"/>
+      <w:lvlText w:val="%4."/>
+      <w:lvlJc w:val="left"/>
+      <w:pPr>
+        <w:tabs>
+          <w:tab w:val="num" w:pos="2160"/>
+        </w:tabs>
+        <w:ind w:left="2640" w:hanging="480"/>
+      </w:pPr>
+    </w:lvl>
+    <w:lvl w:ilvl="4">
+      <w:start w:val="2"/>
+      <w:numFmt w:val="lowerLetter"/>
+      <w:lvlText w:val="%5."/>
+      <w:lvlJc w:val="left"/>
+      <w:pPr>
+        <w:tabs>
+          <w:tab w:val="num" w:pos="2880"/>
+        </w:tabs>
+        <w:ind w:left="3360" w:hanging="480"/>
+      </w:pPr>
+    </w:lvl>
+    <w:lvl w:ilvl="5">
+      <w:start w:val="2"/>
+      <w:numFmt w:val="lowerLetter"/>
+      <w:lvlText w:val="%6."/>
+      <w:lvlJc w:val="left"/>
+      <w:pPr>
+        <w:tabs>
+          <w:tab w:val="num" w:pos="3600"/>
+        </w:tabs>
+        <w:ind w:left="4080" w:hanging="480"/>
+      </w:pPr>
+    </w:lvl>
+    <w:lvl w:ilvl="6">
+      <w:start w:val="2"/>
+      <w:numFmt w:val="lowerLetter"/>
+      <w:lvlText w:val="%7."/>
+      <w:lvlJc w:val="left"/>
+      <w:pPr>
+        <w:tabs>
+          <w:tab w:val="num" w:pos="4320"/>
+        </w:tabs>
+        <w:ind w:left="4800" w:hanging="480"/>
+      </w:pPr>
+    </w:lvl>
+    <w:lvl w:ilvl="7">
+      <w:numFmt w:val="decimal"/>
+      <w:lvlText w:val=""/>
+      <w:lvlJc w:val="left"/>
+    </w:lvl>
+    <w:lvl w:ilvl="8">
+      <w:numFmt w:val="decimal"/>
+      <w:lvlText w:val=""/>
+      <w:lvlJc w:val="left"/>
+    </w:lvl>
+  </w:abstractNum>
+  <w:abstractNum w:abstractNumId="2">
+    <w:nsid w:val="3388E6F4"/>
+    <w:multiLevelType w:val="multilevel"/>
+    <w:tmpl w:val="6DCE089E"/>
+    <w:lvl w:ilvl="0">
+      <w:start w:val="3"/>
+      <w:numFmt w:val="lowerLetter"/>
+      <w:lvlText w:val="%1."/>
+      <w:lvlJc w:val="left"/>
+      <w:pPr>
+        <w:tabs>
+          <w:tab w:val="num" w:pos="0"/>
+        </w:tabs>
+        <w:ind w:left="480" w:hanging="480"/>
+      </w:pPr>
+    </w:lvl>
+    <w:lvl w:ilvl="1">
+      <w:start w:val="3"/>
+      <w:numFmt w:val="lowerLetter"/>
+      <w:lvlText w:val="%2."/>
+      <w:lvlJc w:val="left"/>
+      <w:pPr>
+        <w:tabs>
+          <w:tab w:val="num" w:pos="720"/>
+        </w:tabs>
+        <w:ind w:left="1200" w:hanging="480"/>
+      </w:pPr>
+    </w:lvl>
+    <w:lvl w:ilvl="2">
+      <w:start w:val="3"/>
+      <w:numFmt w:val="lowerLetter"/>
+      <w:lvlText w:val="%3."/>
+      <w:lvlJc w:val="left"/>
+      <w:pPr>
+        <w:tabs>
+          <w:tab w:val="num" w:pos="1440"/>
+        </w:tabs>
+        <w:ind w:left="1920" w:hanging="480"/>
+      </w:pPr>
+    </w:lvl>
+    <w:lvl w:ilvl="3">
+      <w:start w:val="3"/>
+      <w:numFmt w:val="lowerLetter"/>
+      <w:lvlText w:val="%4."/>
+      <w:lvlJc w:val="left"/>
+      <w:pPr>
+        <w:tabs>
+          <w:tab w:val="num" w:pos="2160"/>
+        </w:tabs>
+        <w:ind w:left="2640" w:hanging="480"/>
+      </w:pPr>
+    </w:lvl>
+    <w:lvl w:ilvl="4">
+      <w:start w:val="3"/>
+      <w:numFmt w:val="lowerLetter"/>
+      <w:lvlText w:val="%5."/>
+      <w:lvlJc w:val="left"/>
+      <w:pPr>
+        <w:tabs>
+          <w:tab w:val="num" w:pos="2880"/>
+        </w:tabs>
+        <w:ind w:left="3360" w:hanging="480"/>
+      </w:pPr>
+    </w:lvl>
+    <w:lvl w:ilvl="5">
+      <w:start w:val="3"/>
+      <w:numFmt w:val="lowerLetter"/>
+      <w:lvlText w:val="%6."/>
+      <w:lvlJc w:val="left"/>
+      <w:pPr>
+        <w:tabs>
+          <w:tab w:val="num" w:pos="3600"/>
+        </w:tabs>
+        <w:ind w:left="4080" w:hanging="480"/>
+      </w:pPr>
+    </w:lvl>
+    <w:lvl w:ilvl="6">
+      <w:start w:val="3"/>
+      <w:numFmt w:val="lowerLetter"/>
+      <w:lvlText w:val="%7."/>
+      <w:lvlJc w:val="left"/>
+      <w:pPr>
+        <w:tabs>
+          <w:tab w:val="num" w:pos="4320"/>
+        </w:tabs>
+        <w:ind w:left="4800" w:hanging="480"/>
+      </w:pPr>
+    </w:lvl>
+    <w:lvl w:ilvl="7">
+      <w:numFmt w:val="decimal"/>
+      <w:lvlText w:val=""/>
+      <w:lvlJc w:val="left"/>
+    </w:lvl>
+    <w:lvl w:ilvl="8">
+      <w:numFmt w:val="decimal"/>
+      <w:lvlText w:val=""/>
+      <w:lvlJc w:val="left"/>
+    </w:lvl>
+  </w:abstractNum>
+  <w:abstractNum w:abstractNumId="990">
+    <w:nsid w:val="11777b92"/>
     <w:multiLevelType w:val="multilevel"/>
     <w:lvl w:ilvl="0">
       <w:numFmt w:val="bullet"/>
@@ -18978,89 +19279,8 @@
       </w:pPr>
     </w:lvl>
   </w:abstractNum>
-  <w:abstractNum w:abstractNumId="990">
-    <w:nsid w:val="13246f62"/>
-    <w:multiLevelType w:val="multilevel"/>
-    <w:lvl w:ilvl="0">
-      <w:numFmt w:val="bullet"/>
-      <w:lvlText w:val=" "/>
-      <w:lvlJc w:val="left"/>
-      <w:pPr>
-        <w:tabs>
-          <w:tab w:val="num" w:pos="0"/>
-        </w:tabs>
-        <w:ind w:left="480" w:hanging="480"/>
-      </w:pPr>
-    </w:lvl>
-    <w:lvl w:ilvl="1">
-      <w:numFmt w:val="bullet"/>
-      <w:lvlText w:val=" "/>
-      <w:lvlJc w:val="left"/>
-      <w:pPr>
-        <w:tabs>
-          <w:tab w:val="num" w:pos="720"/>
-        </w:tabs>
-        <w:ind w:left="1200" w:hanging="480"/>
-      </w:pPr>
-    </w:lvl>
-    <w:lvl w:ilvl="2">
-      <w:numFmt w:val="bullet"/>
-      <w:lvlText w:val=" "/>
-      <w:lvlJc w:val="left"/>
-      <w:pPr>
-        <w:tabs>
-          <w:tab w:val="num" w:pos="1440"/>
-        </w:tabs>
-        <w:ind w:left="1920" w:hanging="480"/>
-      </w:pPr>
-    </w:lvl>
-    <w:lvl w:ilvl="3">
-      <w:numFmt w:val="bullet"/>
-      <w:lvlText w:val=" "/>
-      <w:lvlJc w:val="left"/>
-      <w:pPr>
-        <w:tabs>
-          <w:tab w:val="num" w:pos="2160"/>
-        </w:tabs>
-        <w:ind w:left="2640" w:hanging="480"/>
-      </w:pPr>
-    </w:lvl>
-    <w:lvl w:ilvl="4">
-      <w:numFmt w:val="bullet"/>
-      <w:lvlText w:val=" "/>
-      <w:lvlJc w:val="left"/>
-      <w:pPr>
-        <w:tabs>
-          <w:tab w:val="num" w:pos="2880"/>
-        </w:tabs>
-        <w:ind w:left="3360" w:hanging="480"/>
-      </w:pPr>
-    </w:lvl>
-    <w:lvl w:ilvl="5">
-      <w:numFmt w:val="bullet"/>
-      <w:lvlText w:val=" "/>
-      <w:lvlJc w:val="left"/>
-      <w:pPr>
-        <w:tabs>
-          <w:tab w:val="num" w:pos="3600"/>
-        </w:tabs>
-        <w:ind w:left="4080" w:hanging="480"/>
-      </w:pPr>
-    </w:lvl>
-    <w:lvl w:ilvl="6">
-      <w:numFmt w:val="bullet"/>
-      <w:lvlText w:val=" "/>
-      <w:lvlJc w:val="left"/>
-      <w:pPr>
-        <w:tabs>
-          <w:tab w:val="num" w:pos="4320"/>
-        </w:tabs>
-        <w:ind w:left="4800" w:hanging="480"/>
-      </w:pPr>
-    </w:lvl>
-  </w:abstractNum>
   <w:abstractNum w:abstractNumId="99711">
-    <w:nsid w:val="9066b734"/>
+    <w:nsid w:val="451eae37"/>
     <w:multiLevelType w:val="multilevel"/>
     <w:lvl w:ilvl="0">
       <w:start w:val="1"/>
@@ -19148,7 +19368,7 @@
     </w:lvl>
   </w:abstractNum>
   <w:abstractNum w:abstractNumId="99712">
-    <w:nsid w:val="9c29e5b6"/>
+    <w:nsid w:val="24b7d116"/>
     <w:multiLevelType w:val="multilevel"/>
     <w:lvl w:ilvl="0">
       <w:start w:val="2"/>
@@ -19236,7 +19456,7 @@
     </w:lvl>
   </w:abstractNum>
   <w:abstractNum w:abstractNumId="99713">
-    <w:nsid w:val="3388e6f4"/>
+    <w:nsid w:val="b2d94b44"/>
     <w:multiLevelType w:val="multilevel"/>
     <w:lvl w:ilvl="0">
       <w:start w:val="3"/>
@@ -19324,7 +19544,7 @@
     </w:lvl>
   </w:abstractNum>
   <w:abstractNum w:abstractNumId="99714">
-    <w:nsid w:val="5b11d619"/>
+    <w:nsid w:val="c66f6cd4"/>
     <w:multiLevelType w:val="multilevel"/>
     <w:lvl w:ilvl="0">
       <w:start w:val="4"/>
@@ -19412,7 +19632,7 @@
     </w:lvl>
   </w:abstractNum>
   <w:abstractNum w:abstractNumId="991">
-    <w:nsid w:val="d89a1b6a"/>
+    <w:nsid w:val="8d281abf"/>
     <w:multiLevelType w:val="multilevel"/>
     <w:lvl w:ilvl="0">
       <w:numFmt w:val="bullet"/>
@@ -19494,6 +19714,147 @@
   </w:abstractNum>
   <w:num w:numId="1">
     <w:abstractNumId w:val="0"/>
+    <w:lvlOverride w:ilvl="0">
+      <w:startOverride w:val="1"/>
+    </w:lvlOverride>
+    <w:lvlOverride w:ilvl="1">
+      <w:startOverride w:val="1"/>
+    </w:lvlOverride>
+    <w:lvlOverride w:ilvl="2">
+      <w:startOverride w:val="1"/>
+    </w:lvlOverride>
+    <w:lvlOverride w:ilvl="3">
+      <w:startOverride w:val="1"/>
+    </w:lvlOverride>
+    <w:lvlOverride w:ilvl="4">
+      <w:startOverride w:val="1"/>
+    </w:lvlOverride>
+    <w:lvlOverride w:ilvl="5">
+      <w:startOverride w:val="1"/>
+    </w:lvlOverride>
+    <w:lvlOverride w:ilvl="6">
+      <w:startOverride w:val="1"/>
+    </w:lvlOverride>
+  </w:num>
+  <w:num w:numId="2">
+    <w:abstractNumId w:val="1"/>
+    <w:lvlOverride w:ilvl="0">
+      <w:startOverride w:val="2"/>
+    </w:lvlOverride>
+    <w:lvlOverride w:ilvl="1">
+      <w:startOverride w:val="2"/>
+    </w:lvlOverride>
+    <w:lvlOverride w:ilvl="2">
+      <w:startOverride w:val="2"/>
+    </w:lvlOverride>
+    <w:lvlOverride w:ilvl="3">
+      <w:startOverride w:val="2"/>
+    </w:lvlOverride>
+    <w:lvlOverride w:ilvl="4">
+      <w:startOverride w:val="2"/>
+    </w:lvlOverride>
+    <w:lvlOverride w:ilvl="5">
+      <w:startOverride w:val="2"/>
+    </w:lvlOverride>
+    <w:lvlOverride w:ilvl="6">
+      <w:startOverride w:val="2"/>
+    </w:lvlOverride>
+  </w:num>
+  <w:num w:numId="3">
+    <w:abstractNumId w:val="2"/>
+    <w:lvlOverride w:ilvl="0">
+      <w:startOverride w:val="3"/>
+    </w:lvlOverride>
+    <w:lvlOverride w:ilvl="1">
+      <w:startOverride w:val="3"/>
+    </w:lvlOverride>
+    <w:lvlOverride w:ilvl="2">
+      <w:startOverride w:val="3"/>
+    </w:lvlOverride>
+    <w:lvlOverride w:ilvl="3">
+      <w:startOverride w:val="3"/>
+    </w:lvlOverride>
+    <w:lvlOverride w:ilvl="4">
+      <w:startOverride w:val="3"/>
+    </w:lvlOverride>
+    <w:lvlOverride w:ilvl="5">
+      <w:startOverride w:val="3"/>
+    </w:lvlOverride>
+    <w:lvlOverride w:ilvl="6">
+      <w:startOverride w:val="3"/>
+    </w:lvlOverride>
+  </w:num>
+  <w:num w:numId="4">
+    <w:abstractNumId w:val="0"/>
+    <w:lvlOverride w:ilvl="0">
+      <w:startOverride w:val="1"/>
+    </w:lvlOverride>
+    <w:lvlOverride w:ilvl="1">
+      <w:startOverride w:val="1"/>
+    </w:lvlOverride>
+    <w:lvlOverride w:ilvl="2">
+      <w:startOverride w:val="1"/>
+    </w:lvlOverride>
+    <w:lvlOverride w:ilvl="3">
+      <w:startOverride w:val="1"/>
+    </w:lvlOverride>
+    <w:lvlOverride w:ilvl="4">
+      <w:startOverride w:val="1"/>
+    </w:lvlOverride>
+    <w:lvlOverride w:ilvl="5">
+      <w:startOverride w:val="1"/>
+    </w:lvlOverride>
+    <w:lvlOverride w:ilvl="6">
+      <w:startOverride w:val="1"/>
+    </w:lvlOverride>
+  </w:num>
+  <w:num w:numId="5">
+    <w:abstractNumId w:val="1"/>
+    <w:lvlOverride w:ilvl="0">
+      <w:startOverride w:val="2"/>
+    </w:lvlOverride>
+    <w:lvlOverride w:ilvl="1">
+      <w:startOverride w:val="2"/>
+    </w:lvlOverride>
+    <w:lvlOverride w:ilvl="2">
+      <w:startOverride w:val="2"/>
+    </w:lvlOverride>
+    <w:lvlOverride w:ilvl="3">
+      <w:startOverride w:val="2"/>
+    </w:lvlOverride>
+    <w:lvlOverride w:ilvl="4">
+      <w:startOverride w:val="2"/>
+    </w:lvlOverride>
+    <w:lvlOverride w:ilvl="5">
+      <w:startOverride w:val="2"/>
+    </w:lvlOverride>
+    <w:lvlOverride w:ilvl="6">
+      <w:startOverride w:val="2"/>
+    </w:lvlOverride>
+  </w:num>
+  <w:num w:numId="6">
+    <w:abstractNumId w:val="2"/>
+    <w:lvlOverride w:ilvl="0">
+      <w:startOverride w:val="3"/>
+    </w:lvlOverride>
+    <w:lvlOverride w:ilvl="1">
+      <w:startOverride w:val="3"/>
+    </w:lvlOverride>
+    <w:lvlOverride w:ilvl="2">
+      <w:startOverride w:val="3"/>
+    </w:lvlOverride>
+    <w:lvlOverride w:ilvl="3">
+      <w:startOverride w:val="3"/>
+    </w:lvlOverride>
+    <w:lvlOverride w:ilvl="4">
+      <w:startOverride w:val="3"/>
+    </w:lvlOverride>
+    <w:lvlOverride w:ilvl="5">
+      <w:startOverride w:val="3"/>
+    </w:lvlOverride>
+    <w:lvlOverride w:ilvl="6">
+      <w:startOverride w:val="3"/>
+    </w:lvlOverride>
   </w:num>
   <w:num w:numId="1000">
     <w:abstractNumId w:val="990"/>
@@ -21161,7 +21522,7 @@
 </file>
 
 <file path=word/styles.xml><?xml version="1.0" encoding="utf-8"?>
-<w:styles xmlns:r="http://schemas.openxmlformats.org/officeDocument/2006/relationships" xmlns:w="http://schemas.openxmlformats.org/wordprocessingml/2006/main">
+<w:styles xmlns:mc="http://schemas.openxmlformats.org/markup-compatibility/2006" xmlns:r="http://schemas.openxmlformats.org/officeDocument/2006/relationships" xmlns:w="http://schemas.openxmlformats.org/wordprocessingml/2006/main" xmlns:w14="http://schemas.microsoft.com/office/word/2010/wordml" mc:Ignorable="w14">
   <w:docDefaults>
     <w:rPrDefault>
       <w:rPr>
@@ -21177,19 +21538,168 @@
       </w:pPr>
     </w:pPrDefault>
   </w:docDefaults>
-  <w:latentStyles w:defLockedState="0" w:defUIPriority="0" w:defSemiHidden="0" w:defUnhideWhenUsed="0" w:defQFormat="0" w:count="276"/>
+  <w:latentStyles w:defLockedState="0" w:defUIPriority="0" w:defSemiHidden="0" w:defUnhideWhenUsed="0" w:defQFormat="0" w:count="267"/>
   <w:style w:type="paragraph" w:default="1" w:styleId="Normal">
     <w:name w:val="Normal"/>
     <w:qFormat/>
   </w:style>
+  <w:style w:type="paragraph" w:styleId="Heading1">
+    <w:name w:val="heading 1"/>
+    <w:basedOn w:val="Normal"/>
+    <w:next w:val="BodyText"/>
+    <w:uiPriority w:val="9"/>
+    <w:qFormat/>
+    <w:pPr>
+      <w:keepNext/>
+      <w:keepLines/>
+      <w:spacing w:before="480" w:after="0"/>
+      <w:outlineLvl w:val="0"/>
+    </w:pPr>
+    <w:rPr>
+      <w:rFonts w:asciiTheme="majorHAnsi" w:eastAsiaTheme="majorEastAsia" w:hAnsiTheme="majorHAnsi" w:cstheme="majorBidi"/>
+      <w:b/>
+      <w:bCs/>
+      <w:color w:val="345A8A" w:themeColor="accent1" w:themeShade="B5"/>
+      <w:sz w:val="32"/>
+      <w:szCs w:val="32"/>
+    </w:rPr>
+  </w:style>
+  <w:style w:type="paragraph" w:styleId="Heading2">
+    <w:name w:val="heading 2"/>
+    <w:basedOn w:val="Normal"/>
+    <w:next w:val="BodyText"/>
+    <w:uiPriority w:val="9"/>
+    <w:unhideWhenUsed/>
+    <w:qFormat/>
+    <w:pPr>
+      <w:keepNext/>
+      <w:keepLines/>
+      <w:spacing w:before="200" w:after="0"/>
+      <w:outlineLvl w:val="1"/>
+    </w:pPr>
+    <w:rPr>
+      <w:rFonts w:asciiTheme="majorHAnsi" w:eastAsiaTheme="majorEastAsia" w:hAnsiTheme="majorHAnsi" w:cstheme="majorBidi"/>
+      <w:b/>
+      <w:bCs/>
+      <w:color w:val="4F81BD" w:themeColor="accent1"/>
+      <w:sz w:val="32"/>
+      <w:szCs w:val="32"/>
+    </w:rPr>
+  </w:style>
+  <w:style w:type="paragraph" w:styleId="Heading3">
+    <w:name w:val="heading 3"/>
+    <w:basedOn w:val="Normal"/>
+    <w:next w:val="BodyText"/>
+    <w:uiPriority w:val="9"/>
+    <w:unhideWhenUsed/>
+    <w:qFormat/>
+    <w:pPr>
+      <w:keepNext/>
+      <w:keepLines/>
+      <w:spacing w:before="200" w:after="0"/>
+      <w:outlineLvl w:val="2"/>
+    </w:pPr>
+    <w:rPr>
+      <w:rFonts w:asciiTheme="majorHAnsi" w:eastAsiaTheme="majorEastAsia" w:hAnsiTheme="majorHAnsi" w:cstheme="majorBidi"/>
+      <w:b/>
+      <w:bCs/>
+      <w:color w:val="4F81BD" w:themeColor="accent1"/>
+      <w:sz w:val="28"/>
+      <w:szCs w:val="28"/>
+    </w:rPr>
+  </w:style>
+  <w:style w:type="paragraph" w:styleId="Heading4">
+    <w:name w:val="heading 4"/>
+    <w:basedOn w:val="Normal"/>
+    <w:next w:val="BodyText"/>
+    <w:uiPriority w:val="9"/>
+    <w:unhideWhenUsed/>
+    <w:qFormat/>
+    <w:pPr>
+      <w:keepNext/>
+      <w:keepLines/>
+      <w:spacing w:before="200" w:after="0"/>
+      <w:outlineLvl w:val="3"/>
+    </w:pPr>
+    <w:rPr>
+      <w:rFonts w:asciiTheme="majorHAnsi" w:eastAsiaTheme="majorEastAsia" w:hAnsiTheme="majorHAnsi" w:cstheme="majorBidi"/>
+      <w:b/>
+      <w:bCs/>
+      <w:color w:val="4F81BD" w:themeColor="accent1"/>
+    </w:rPr>
+  </w:style>
+  <w:style w:type="paragraph" w:styleId="Heading5">
+    <w:name w:val="heading 5"/>
+    <w:basedOn w:val="Normal"/>
+    <w:next w:val="BodyText"/>
+    <w:uiPriority w:val="9"/>
+    <w:unhideWhenUsed/>
+    <w:qFormat/>
+    <w:pPr>
+      <w:keepNext/>
+      <w:keepLines/>
+      <w:spacing w:before="200" w:after="0"/>
+      <w:outlineLvl w:val="4"/>
+    </w:pPr>
+    <w:rPr>
+      <w:rFonts w:asciiTheme="majorHAnsi" w:eastAsiaTheme="majorEastAsia" w:hAnsiTheme="majorHAnsi" w:cstheme="majorBidi"/>
+      <w:i/>
+      <w:iCs/>
+      <w:color w:val="4F81BD" w:themeColor="accent1"/>
+    </w:rPr>
+  </w:style>
+  <w:style w:type="paragraph" w:styleId="Heading6">
+    <w:name w:val="heading 6"/>
+    <w:basedOn w:val="Normal"/>
+    <w:next w:val="BodyText"/>
+    <w:uiPriority w:val="9"/>
+    <w:unhideWhenUsed/>
+    <w:qFormat/>
+    <w:pPr>
+      <w:keepNext/>
+      <w:keepLines/>
+      <w:spacing w:before="200" w:after="0"/>
+      <w:outlineLvl w:val="5"/>
+    </w:pPr>
+    <w:rPr>
+      <w:rFonts w:asciiTheme="majorHAnsi" w:eastAsiaTheme="majorEastAsia" w:hAnsiTheme="majorHAnsi" w:cstheme="majorBidi"/>
+      <w:color w:val="4F81BD" w:themeColor="accent1"/>
+    </w:rPr>
+  </w:style>
+  <w:style w:type="character" w:default="1" w:styleId="DefaultParagraphFont">
+    <w:name w:val="Default Paragraph Font"/>
+    <w:uiPriority w:val="1"/>
+    <w:semiHidden/>
+    <w:unhideWhenUsed/>
+  </w:style>
+  <w:style w:type="table" w:default="1" w:styleId="TableNormal">
+    <w:name w:val="Normal Table"/>
+    <w:uiPriority w:val="99"/>
+    <w:semiHidden/>
+    <w:unhideWhenUsed/>
+    <w:tblPr>
+      <w:tblInd w:w="0" w:type="dxa"/>
+      <w:tblCellMar>
+        <w:top w:w="0" w:type="dxa"/>
+        <w:left w:w="108" w:type="dxa"/>
+        <w:bottom w:w="0" w:type="dxa"/>
+        <w:right w:w="108" w:type="dxa"/>
+      </w:tblCellMar>
+    </w:tblPr>
+  </w:style>
+  <w:style w:type="numbering" w:default="1" w:styleId="NoList">
+    <w:name w:val="No List"/>
+    <w:uiPriority w:val="99"/>
+    <w:semiHidden/>
+    <w:unhideWhenUsed/>
+  </w:style>
   <w:style w:type="paragraph" w:styleId="BodyText">
     <w:name w:val="Body Text"/>
     <w:basedOn w:val="Normal"/>
-    <w:link w:val="BodyTextChar"/>
+    <w:qFormat/>
     <w:pPr>
       <w:spacing w:before="180" w:after="180"/>
     </w:pPr>
-    <w:qFormat/>
   </w:style>
   <w:style w:type="paragraph" w:customStyle="1" w:styleId="FirstParagraph">
     <w:name w:val="First Paragraph"/>
@@ -21231,10 +21741,7 @@
     <w:next w:val="BodyText"/>
     <w:qFormat/>
     <w:pPr>
-      <w:keepNext/>
-      <w:keepLines/>
-      <w:spacing w:before="240" w:after="240"/>
-      <w:jc w:val="center"/>
+      <w:spacing w:before="240"/>
     </w:pPr>
     <w:rPr>
       <w:sz w:val="30"/>
@@ -21279,139 +21786,7 @@
   <w:style w:type="paragraph" w:styleId="Bibliography">
     <w:name w:val="Bibliography"/>
     <w:basedOn w:val="Normal"/>
-    <w:next w:val="Bibliography"/>
     <w:qFormat/>
-    <w:pPr/>
-    <w:rPr/>
-  </w:style>
-  <w:style w:type="paragraph" w:styleId="Heading1">
-    <w:name w:val="Heading 1"/>
-    <w:basedOn w:val="Normal"/>
-    <w:next w:val="BodyText"/>
-    <w:uiPriority w:val="9"/>
-    <w:qFormat/>
-    <w:pPr>
-      <w:keepNext/>
-      <w:keepLines/>
-      <w:spacing w:before="480" w:after="0"/>
-      <w:outlineLvl w:val="0"/>
-    </w:pPr>
-    <w:rPr>
-      <w:rFonts w:asciiTheme="majorHAnsi" w:eastAsiaTheme="majorEastAsia" w:hAnsiTheme="majorHAnsi" w:cstheme="majorBidi"/>
-      <w:b/>
-      <w:bCs/>
-      <w:color w:val="345A8A" w:themeColor="accent1" w:themeShade="B5"/>
-      <w:sz w:val="32"/>
-      <w:szCs w:val="32"/>
-    </w:rPr>
-  </w:style>
-  <w:style w:type="paragraph" w:styleId="Heading2">
-    <w:name w:val="Heading 2"/>
-    <w:basedOn w:val="Normal"/>
-    <w:next w:val="BodyText"/>
-    <w:uiPriority w:val="9"/>
-    <w:unhideWhenUsed/>
-    <w:qFormat/>
-    <w:pPr>
-      <w:keepNext/>
-      <w:keepLines/>
-      <w:spacing w:before="200" w:after="0"/>
-      <w:outlineLvl w:val="1"/>
-    </w:pPr>
-    <w:rPr>
-      <w:rFonts w:asciiTheme="majorHAnsi" w:eastAsiaTheme="majorEastAsia" w:hAnsiTheme="majorHAnsi" w:cstheme="majorBidi"/>
-      <w:b/>
-      <w:bCs/>
-      <w:color w:val="4F81BD" w:themeColor="accent1"/>
-      <w:sz w:val="32"/>
-      <w:szCs w:val="32"/>
-    </w:rPr>
-  </w:style>
-  <w:style w:type="paragraph" w:styleId="Heading3">
-    <w:name w:val="Heading 3"/>
-    <w:basedOn w:val="Normal"/>
-    <w:next w:val="BodyText"/>
-    <w:uiPriority w:val="9"/>
-    <w:unhideWhenUsed/>
-    <w:qFormat/>
-    <w:pPr>
-      <w:keepNext/>
-      <w:keepLines/>
-      <w:spacing w:before="200" w:after="0"/>
-      <w:outlineLvl w:val="2"/>
-    </w:pPr>
-    <w:rPr>
-      <w:rFonts w:asciiTheme="majorHAnsi" w:eastAsiaTheme="majorEastAsia" w:hAnsiTheme="majorHAnsi" w:cstheme="majorBidi"/>
-      <w:b/>
-      <w:bCs/>
-      <w:color w:val="4F81BD" w:themeColor="accent1"/>
-      <w:sz w:val="28"/>
-      <w:szCs w:val="28"/>
-    </w:rPr>
-  </w:style>
-  <w:style w:type="paragraph" w:styleId="Heading4">
-    <w:name w:val="Heading 4"/>
-    <w:basedOn w:val="Normal"/>
-    <w:next w:val="BodyText"/>
-    <w:uiPriority w:val="9"/>
-    <w:unhideWhenUsed/>
-    <w:qFormat/>
-    <w:pPr>
-      <w:keepNext/>
-      <w:keepLines/>
-      <w:spacing w:before="200" w:after="0"/>
-      <w:outlineLvl w:val="3"/>
-    </w:pPr>
-    <w:rPr>
-      <w:rFonts w:asciiTheme="majorHAnsi" w:eastAsiaTheme="majorEastAsia" w:hAnsiTheme="majorHAnsi" w:cstheme="majorBidi"/>
-      <w:b/>
-      <w:bCs/>
-      <w:color w:val="4F81BD" w:themeColor="accent1"/>
-      <w:sz w:val="24"/>
-      <w:szCs w:val="24"/>
-    </w:rPr>
-  </w:style>
-  <w:style w:type="paragraph" w:styleId="Heading5">
-    <w:name w:val="Heading 5"/>
-    <w:basedOn w:val="Normal"/>
-    <w:next w:val="BodyText"/>
-    <w:uiPriority w:val="9"/>
-    <w:unhideWhenUsed/>
-    <w:qFormat/>
-    <w:pPr>
-      <w:keepNext/>
-      <w:keepLines/>
-      <w:spacing w:before="200" w:after="0"/>
-      <w:outlineLvl w:val="4"/>
-    </w:pPr>
-    <w:rPr>
-      <w:rFonts w:asciiTheme="majorHAnsi" w:eastAsiaTheme="majorEastAsia" w:hAnsiTheme="majorHAnsi" w:cstheme="majorBidi"/>
-      <w:i/>
-      <w:iCs/>
-      <w:color w:val="4F81BD" w:themeColor="accent1"/>
-      <w:sz w:val="24"/>
-      <w:szCs w:val="24"/>
-    </w:rPr>
-  </w:style>
-  <w:style w:type="paragraph" w:styleId="Heading6">
-    <w:name w:val="Heading 6"/>
-    <w:basedOn w:val="Normal"/>
-    <w:next w:val="BodyText"/>
-    <w:uiPriority w:val="9"/>
-    <w:unhideWhenUsed/>
-    <w:qFormat/>
-    <w:pPr>
-      <w:keepNext/>
-      <w:keepLines/>
-      <w:spacing w:before="200" w:after="0"/>
-      <w:outlineLvl w:val="5"/>
-    </w:pPr>
-    <w:rPr>
-      <w:rFonts w:asciiTheme="majorHAnsi" w:eastAsiaTheme="majorEastAsia" w:hAnsiTheme="majorHAnsi" w:cstheme="majorBidi"/>
-      <w:color w:val="4F81BD" w:themeColor="accent1"/>
-      <w:sz w:val="24"/>
-      <w:szCs w:val="24"/>
-    </w:rPr>
   </w:style>
   <w:style w:type="paragraph" w:styleId="BlockText">
     <w:name w:val="Block Text"/>
@@ -21422,7 +21797,6 @@
     <w:qFormat/>
     <w:pPr>
       <w:spacing w:before="100" w:after="100"/>
-      <w:ind w:firstLine="0"/>
     </w:pPr>
     <w:rPr>
       <w:rFonts w:asciiTheme="majorHAnsi" w:eastAsiaTheme="majorEastAsia" w:hAnsiTheme="majorHAnsi" w:cstheme="majorBidi"/>
@@ -21432,32 +21806,11 @@
     </w:rPr>
   </w:style>
   <w:style w:type="paragraph" w:styleId="FootnoteText">
-    <w:name w:val="Footnote Text"/>
+    <w:name w:val="footnote text"/>
     <w:basedOn w:val="Normal"/>
-    <w:next w:val="FootnoteText"/>
     <w:uiPriority w:val="9"/>
     <w:unhideWhenUsed/>
     <w:qFormat/>
-  </w:style>
-  <w:style w:type="character" w:default="1" w:styleId="DefaultParagraphFont">
-    <w:name w:val="Default Paragraph Font"/>
-    <w:semiHidden/>
-    <w:unhideWhenUsed/>
-  </w:style>
-  <w:style w:type="table" w:default="1" w:styleId="TableNormal">
-    <w:name w:val="Normal Table"/>
-    <w:semiHidden/>
-    <w:unhideWhenUsed/>
-    <w:qFormat/>
-    <w:tblPr>
-      <w:tblInd w:w="0" w:type="dxa"/>
-      <w:tblCellMar>
-        <w:top w:w="0" w:type="dxa"/>
-        <w:left w:w="108" w:type="dxa"/>
-        <w:bottom w:w="0" w:type="dxa"/>
-        <w:right w:w="108" w:type="dxa"/>
-      </w:tblCellMar>
-    </w:tblPr>
   </w:style>
   <w:style w:type="paragraph" w:customStyle="1" w:styleId="DefinitionTerm">
     <w:name w:val="Definition Term"/>
@@ -21477,11 +21830,11 @@
     <w:basedOn w:val="Normal"/>
   </w:style>
   <w:style w:type="paragraph" w:styleId="Caption">
-    <w:name w:val="Caption"/>
+    <w:name w:val="caption"/>
     <w:basedOn w:val="Normal"/>
-    <w:link w:val="BodyTextChar"/>
+    <w:link w:val="CaptionChar"/>
     <w:pPr>
-      <w:spacing w:before="0" w:after="120"/>
+      <w:spacing w:after="120"/>
     </w:pPr>
     <w:rPr>
       <w:i/>
@@ -21502,36 +21855,37 @@
     <w:name w:val="Figure"/>
     <w:basedOn w:val="Normal"/>
   </w:style>
-  <w:style w:type="paragraph" w:customStyle="1" w:styleId="FigureWithCaption">
+  <w:style w:type="paragraph" w:customStyle="1" w:styleId="FigurewithCaption">
     <w:name w:val="Figure with Caption"/>
     <w:basedOn w:val="Figure"/>
     <w:pPr>
       <w:keepNext/>
     </w:pPr>
   </w:style>
-  <w:style w:type="character" w:customStyle="1" w:styleId="BodyTextChar">
-    <w:name w:val="Body Text Char"/>
+  <w:style w:type="character" w:customStyle="1" w:styleId="CaptionChar">
+    <w:name w:val="Caption Char"/>
     <w:basedOn w:val="DefaultParagraphFont"/>
-    <w:link w:val="BodyText"/>
+    <w:link w:val="Caption"/>
   </w:style>
   <w:style w:type="character" w:customStyle="1" w:styleId="VerbatimChar">
     <w:name w:val="Verbatim Char"/>
-    <w:basedOn w:val="BodyTextChar"/>
+    <w:basedOn w:val="CaptionChar"/>
+    <w:link w:val="SourceCode"/>
     <w:rPr>
       <w:rFonts w:ascii="Consolas" w:hAnsi="Consolas"/>
       <w:sz w:val="22"/>
     </w:rPr>
   </w:style>
   <w:style w:type="character" w:styleId="FootnoteReference">
-    <w:name w:val="Footnote Reference"/>
-    <w:basedOn w:val="BodyTextChar"/>
+    <w:name w:val="footnote reference"/>
+    <w:basedOn w:val="CaptionChar"/>
     <w:rPr>
       <w:vertAlign w:val="superscript"/>
     </w:rPr>
   </w:style>
   <w:style w:type="character" w:styleId="Hyperlink">
     <w:name w:val="Hyperlink"/>
-    <w:basedOn w:val="BodyTextChar"/>
+    <w:basedOn w:val="CaptionChar"/>
     <w:rPr>
       <w:color w:val="4F81BD" w:themeColor="accent1"/>
     </w:rPr>
@@ -21548,7 +21902,6 @@
       <w:outlineLvl w:val="9"/>
     </w:pPr>
     <w:rPr>
-      <w:rFonts w:asciiTheme="majorHAnsi" w:eastAsiaTheme="majorEastAsia" w:hAnsiTheme="majorHAnsi" w:cstheme="majorBidi"/>
       <w:b w:val="0"/>
       <w:bCs w:val="0"/>
       <w:color w:val="365F91" w:themeColor="accent1" w:themeShade="BF"/>
@@ -21559,268 +21912,354 @@
     <w:basedOn w:val="Normal"/>
     <w:link w:val="VerbatimChar"/>
     <w:pPr>
-      <w:wordWrap w:val="off"/>
-      <w:noProof/>
-      <w:shd w:val="clear" w:fill="f8f8f8"/>
+      <w:shd w:val="clear" w:color="auto" w:fill="F8F8F8"/>
+      <w:wordWrap w:val="0"/>
     </w:pPr>
   </w:style>
   <w:style w:type="character" w:customStyle="1" w:styleId="KeywordTok">
     <w:name w:val="KeywordTok"/>
     <w:basedOn w:val="VerbatimChar"/>
     <w:rPr>
-      <w:color w:val="204a87"/>
-      <w:shd w:val="clear" w:fill="f8f8f8"/>
+      <w:rFonts w:ascii="Consolas" w:hAnsi="Consolas"/>
       <w:b/>
+      <w:color w:val="204A87"/>
+      <w:sz w:val="22"/>
+      <w:shd w:val="clear" w:color="auto" w:fill="F8F8F8"/>
     </w:rPr>
   </w:style>
   <w:style w:type="character" w:customStyle="1" w:styleId="DataTypeTok">
     <w:name w:val="DataTypeTok"/>
     <w:basedOn w:val="VerbatimChar"/>
     <w:rPr>
-      <w:color w:val="204a87"/>
-      <w:shd w:val="clear" w:fill="f8f8f8"/>
+      <w:rFonts w:ascii="Consolas" w:hAnsi="Consolas"/>
+      <w:color w:val="204A87"/>
+      <w:sz w:val="22"/>
+      <w:shd w:val="clear" w:color="auto" w:fill="F8F8F8"/>
     </w:rPr>
   </w:style>
   <w:style w:type="character" w:customStyle="1" w:styleId="DecValTok">
     <w:name w:val="DecValTok"/>
     <w:basedOn w:val="VerbatimChar"/>
     <w:rPr>
-      <w:color w:val="0000cf"/>
-      <w:shd w:val="clear" w:fill="f8f8f8"/>
+      <w:rFonts w:ascii="Consolas" w:hAnsi="Consolas"/>
+      <w:color w:val="0000CF"/>
+      <w:sz w:val="22"/>
+      <w:shd w:val="clear" w:color="auto" w:fill="F8F8F8"/>
     </w:rPr>
   </w:style>
   <w:style w:type="character" w:customStyle="1" w:styleId="BaseNTok">
     <w:name w:val="BaseNTok"/>
     <w:basedOn w:val="VerbatimChar"/>
     <w:rPr>
-      <w:color w:val="0000cf"/>
-      <w:shd w:val="clear" w:fill="f8f8f8"/>
+      <w:rFonts w:ascii="Consolas" w:hAnsi="Consolas"/>
+      <w:color w:val="0000CF"/>
+      <w:sz w:val="22"/>
+      <w:shd w:val="clear" w:color="auto" w:fill="F8F8F8"/>
     </w:rPr>
   </w:style>
   <w:style w:type="character" w:customStyle="1" w:styleId="FloatTok">
     <w:name w:val="FloatTok"/>
     <w:basedOn w:val="VerbatimChar"/>
     <w:rPr>
-      <w:color w:val="0000cf"/>
-      <w:shd w:val="clear" w:fill="f8f8f8"/>
+      <w:rFonts w:ascii="Consolas" w:hAnsi="Consolas"/>
+      <w:color w:val="0000CF"/>
+      <w:sz w:val="22"/>
+      <w:shd w:val="clear" w:color="auto" w:fill="F8F8F8"/>
     </w:rPr>
   </w:style>
   <w:style w:type="character" w:customStyle="1" w:styleId="ConstantTok">
     <w:name w:val="ConstantTok"/>
     <w:basedOn w:val="VerbatimChar"/>
     <w:rPr>
+      <w:rFonts w:ascii="Consolas" w:hAnsi="Consolas"/>
       <w:color w:val="000000"/>
-      <w:shd w:val="clear" w:fill="f8f8f8"/>
+      <w:sz w:val="22"/>
+      <w:shd w:val="clear" w:color="auto" w:fill="F8F8F8"/>
     </w:rPr>
   </w:style>
   <w:style w:type="character" w:customStyle="1" w:styleId="CharTok">
     <w:name w:val="CharTok"/>
     <w:basedOn w:val="VerbatimChar"/>
     <w:rPr>
-      <w:color w:val="4e9a06"/>
-      <w:shd w:val="clear" w:fill="f8f8f8"/>
+      <w:rFonts w:ascii="Consolas" w:hAnsi="Consolas"/>
+      <w:color w:val="4E9A06"/>
+      <w:sz w:val="22"/>
+      <w:shd w:val="clear" w:color="auto" w:fill="F8F8F8"/>
     </w:rPr>
   </w:style>
   <w:style w:type="character" w:customStyle="1" w:styleId="SpecialCharTok">
     <w:name w:val="SpecialCharTok"/>
     <w:basedOn w:val="VerbatimChar"/>
     <w:rPr>
+      <w:rFonts w:ascii="Consolas" w:hAnsi="Consolas"/>
       <w:color w:val="000000"/>
-      <w:shd w:val="clear" w:fill="f8f8f8"/>
+      <w:sz w:val="22"/>
+      <w:shd w:val="clear" w:color="auto" w:fill="F8F8F8"/>
     </w:rPr>
   </w:style>
   <w:style w:type="character" w:customStyle="1" w:styleId="StringTok">
     <w:name w:val="StringTok"/>
     <w:basedOn w:val="VerbatimChar"/>
     <w:rPr>
-      <w:color w:val="4e9a06"/>
-      <w:shd w:val="clear" w:fill="f8f8f8"/>
+      <w:rFonts w:ascii="Consolas" w:hAnsi="Consolas"/>
+      <w:color w:val="4E9A06"/>
+      <w:sz w:val="22"/>
+      <w:shd w:val="clear" w:color="auto" w:fill="F8F8F8"/>
     </w:rPr>
   </w:style>
   <w:style w:type="character" w:customStyle="1" w:styleId="VerbatimStringTok">
     <w:name w:val="VerbatimStringTok"/>
     <w:basedOn w:val="VerbatimChar"/>
     <w:rPr>
-      <w:color w:val="4e9a06"/>
-      <w:shd w:val="clear" w:fill="f8f8f8"/>
+      <w:rFonts w:ascii="Consolas" w:hAnsi="Consolas"/>
+      <w:color w:val="4E9A06"/>
+      <w:sz w:val="22"/>
+      <w:shd w:val="clear" w:color="auto" w:fill="F8F8F8"/>
     </w:rPr>
   </w:style>
   <w:style w:type="character" w:customStyle="1" w:styleId="SpecialStringTok">
     <w:name w:val="SpecialStringTok"/>
     <w:basedOn w:val="VerbatimChar"/>
     <w:rPr>
-      <w:color w:val="4e9a06"/>
-      <w:shd w:val="clear" w:fill="f8f8f8"/>
+      <w:rFonts w:ascii="Consolas" w:hAnsi="Consolas"/>
+      <w:color w:val="4E9A06"/>
+      <w:sz w:val="22"/>
+      <w:shd w:val="clear" w:color="auto" w:fill="F8F8F8"/>
     </w:rPr>
   </w:style>
   <w:style w:type="character" w:customStyle="1" w:styleId="ImportTok">
     <w:name w:val="ImportTok"/>
     <w:basedOn w:val="VerbatimChar"/>
     <w:rPr>
-      <w:shd w:val="clear" w:fill="f8f8f8"/>
+      <w:rFonts w:ascii="Consolas" w:hAnsi="Consolas"/>
+      <w:sz w:val="22"/>
+      <w:shd w:val="clear" w:color="auto" w:fill="F8F8F8"/>
     </w:rPr>
   </w:style>
   <w:style w:type="character" w:customStyle="1" w:styleId="CommentTok">
     <w:name w:val="CommentTok"/>
     <w:basedOn w:val="VerbatimChar"/>
     <w:rPr>
-      <w:color w:val="8f5902"/>
-      <w:shd w:val="clear" w:fill="f8f8f8"/>
+      <w:rFonts w:ascii="Consolas" w:hAnsi="Consolas"/>
       <w:i/>
+      <w:color w:val="8F5902"/>
+      <w:sz w:val="22"/>
+      <w:shd w:val="clear" w:color="auto" w:fill="F8F8F8"/>
     </w:rPr>
   </w:style>
   <w:style w:type="character" w:customStyle="1" w:styleId="DocumentationTok">
     <w:name w:val="DocumentationTok"/>
     <w:basedOn w:val="VerbatimChar"/>
     <w:rPr>
-      <w:color w:val="8f5902"/>
-      <w:shd w:val="clear" w:fill="f8f8f8"/>
+      <w:rFonts w:ascii="Consolas" w:hAnsi="Consolas"/>
       <w:b/>
       <w:i/>
+      <w:color w:val="8F5902"/>
+      <w:sz w:val="22"/>
+      <w:shd w:val="clear" w:color="auto" w:fill="F8F8F8"/>
     </w:rPr>
   </w:style>
   <w:style w:type="character" w:customStyle="1" w:styleId="AnnotationTok">
     <w:name w:val="AnnotationTok"/>
     <w:basedOn w:val="VerbatimChar"/>
     <w:rPr>
-      <w:color w:val="8f5902"/>
-      <w:shd w:val="clear" w:fill="f8f8f8"/>
+      <w:rFonts w:ascii="Consolas" w:hAnsi="Consolas"/>
       <w:b/>
       <w:i/>
+      <w:color w:val="8F5902"/>
+      <w:sz w:val="22"/>
+      <w:shd w:val="clear" w:color="auto" w:fill="F8F8F8"/>
     </w:rPr>
   </w:style>
   <w:style w:type="character" w:customStyle="1" w:styleId="CommentVarTok">
     <w:name w:val="CommentVarTok"/>
     <w:basedOn w:val="VerbatimChar"/>
     <w:rPr>
-      <w:color w:val="8f5902"/>
-      <w:shd w:val="clear" w:fill="f8f8f8"/>
+      <w:rFonts w:ascii="Consolas" w:hAnsi="Consolas"/>
       <w:b/>
       <w:i/>
+      <w:color w:val="8F5902"/>
+      <w:sz w:val="22"/>
+      <w:shd w:val="clear" w:color="auto" w:fill="F8F8F8"/>
     </w:rPr>
   </w:style>
   <w:style w:type="character" w:customStyle="1" w:styleId="OtherTok">
     <w:name w:val="OtherTok"/>
     <w:basedOn w:val="VerbatimChar"/>
     <w:rPr>
-      <w:color w:val="8f5902"/>
-      <w:shd w:val="clear" w:fill="f8f8f8"/>
+      <w:rFonts w:ascii="Consolas" w:hAnsi="Consolas"/>
+      <w:color w:val="8F5902"/>
+      <w:sz w:val="22"/>
+      <w:shd w:val="clear" w:color="auto" w:fill="F8F8F8"/>
     </w:rPr>
   </w:style>
   <w:style w:type="character" w:customStyle="1" w:styleId="FunctionTok">
     <w:name w:val="FunctionTok"/>
     <w:basedOn w:val="VerbatimChar"/>
     <w:rPr>
+      <w:rFonts w:ascii="Consolas" w:hAnsi="Consolas"/>
       <w:color w:val="000000"/>
-      <w:shd w:val="clear" w:fill="f8f8f8"/>
+      <w:sz w:val="22"/>
+      <w:shd w:val="clear" w:color="auto" w:fill="F8F8F8"/>
     </w:rPr>
   </w:style>
   <w:style w:type="character" w:customStyle="1" w:styleId="VariableTok">
     <w:name w:val="VariableTok"/>
     <w:basedOn w:val="VerbatimChar"/>
     <w:rPr>
+      <w:rFonts w:ascii="Consolas" w:hAnsi="Consolas"/>
       <w:color w:val="000000"/>
-      <w:shd w:val="clear" w:fill="f8f8f8"/>
+      <w:sz w:val="22"/>
+      <w:shd w:val="clear" w:color="auto" w:fill="F8F8F8"/>
     </w:rPr>
   </w:style>
   <w:style w:type="character" w:customStyle="1" w:styleId="ControlFlowTok">
     <w:name w:val="ControlFlowTok"/>
     <w:basedOn w:val="VerbatimChar"/>
     <w:rPr>
-      <w:color w:val="204a87"/>
-      <w:shd w:val="clear" w:fill="f8f8f8"/>
+      <w:rFonts w:ascii="Consolas" w:hAnsi="Consolas"/>
       <w:b/>
+      <w:color w:val="204A87"/>
+      <w:sz w:val="22"/>
+      <w:shd w:val="clear" w:color="auto" w:fill="F8F8F8"/>
     </w:rPr>
   </w:style>
   <w:style w:type="character" w:customStyle="1" w:styleId="OperatorTok">
     <w:name w:val="OperatorTok"/>
     <w:basedOn w:val="VerbatimChar"/>
     <w:rPr>
-      <w:color w:val="ce5c00"/>
-      <w:shd w:val="clear" w:fill="f8f8f8"/>
+      <w:rFonts w:ascii="Consolas" w:hAnsi="Consolas"/>
       <w:b/>
+      <w:color w:val="CE5C00"/>
+      <w:sz w:val="22"/>
+      <w:shd w:val="clear" w:color="auto" w:fill="F8F8F8"/>
     </w:rPr>
   </w:style>
   <w:style w:type="character" w:customStyle="1" w:styleId="BuiltInTok">
     <w:name w:val="BuiltInTok"/>
     <w:basedOn w:val="VerbatimChar"/>
     <w:rPr>
-      <w:shd w:val="clear" w:fill="f8f8f8"/>
+      <w:rFonts w:ascii="Consolas" w:hAnsi="Consolas"/>
+      <w:sz w:val="22"/>
+      <w:shd w:val="clear" w:color="auto" w:fill="F8F8F8"/>
     </w:rPr>
   </w:style>
   <w:style w:type="character" w:customStyle="1" w:styleId="ExtensionTok">
     <w:name w:val="ExtensionTok"/>
     <w:basedOn w:val="VerbatimChar"/>
     <w:rPr>
-      <w:shd w:val="clear" w:fill="f8f8f8"/>
+      <w:rFonts w:ascii="Consolas" w:hAnsi="Consolas"/>
+      <w:sz w:val="22"/>
+      <w:shd w:val="clear" w:color="auto" w:fill="F8F8F8"/>
     </w:rPr>
   </w:style>
   <w:style w:type="character" w:customStyle="1" w:styleId="PreprocessorTok">
     <w:name w:val="PreprocessorTok"/>
     <w:basedOn w:val="VerbatimChar"/>
     <w:rPr>
-      <w:color w:val="8f5902"/>
-      <w:shd w:val="clear" w:fill="f8f8f8"/>
+      <w:rFonts w:ascii="Consolas" w:hAnsi="Consolas"/>
       <w:i/>
+      <w:color w:val="8F5902"/>
+      <w:sz w:val="22"/>
+      <w:shd w:val="clear" w:color="auto" w:fill="F8F8F8"/>
     </w:rPr>
   </w:style>
   <w:style w:type="character" w:customStyle="1" w:styleId="AttributeTok">
     <w:name w:val="AttributeTok"/>
     <w:basedOn w:val="VerbatimChar"/>
     <w:rPr>
-      <w:color w:val="c4a000"/>
-      <w:shd w:val="clear" w:fill="f8f8f8"/>
+      <w:rFonts w:ascii="Consolas" w:hAnsi="Consolas"/>
+      <w:color w:val="C4A000"/>
+      <w:sz w:val="22"/>
+      <w:shd w:val="clear" w:color="auto" w:fill="F8F8F8"/>
     </w:rPr>
   </w:style>
   <w:style w:type="character" w:customStyle="1" w:styleId="RegionMarkerTok">
     <w:name w:val="RegionMarkerTok"/>
     <w:basedOn w:val="VerbatimChar"/>
     <w:rPr>
-      <w:shd w:val="clear" w:fill="f8f8f8"/>
+      <w:rFonts w:ascii="Consolas" w:hAnsi="Consolas"/>
+      <w:sz w:val="22"/>
+      <w:shd w:val="clear" w:color="auto" w:fill="F8F8F8"/>
     </w:rPr>
   </w:style>
   <w:style w:type="character" w:customStyle="1" w:styleId="InformationTok">
     <w:name w:val="InformationTok"/>
     <w:basedOn w:val="VerbatimChar"/>
     <w:rPr>
-      <w:color w:val="8f5902"/>
-      <w:shd w:val="clear" w:fill="f8f8f8"/>
+      <w:rFonts w:ascii="Consolas" w:hAnsi="Consolas"/>
       <w:b/>
       <w:i/>
+      <w:color w:val="8F5902"/>
+      <w:sz w:val="22"/>
+      <w:shd w:val="clear" w:color="auto" w:fill="F8F8F8"/>
     </w:rPr>
   </w:style>
   <w:style w:type="character" w:customStyle="1" w:styleId="WarningTok">
     <w:name w:val="WarningTok"/>
     <w:basedOn w:val="VerbatimChar"/>
     <w:rPr>
-      <w:color w:val="8f5902"/>
-      <w:shd w:val="clear" w:fill="f8f8f8"/>
+      <w:rFonts w:ascii="Consolas" w:hAnsi="Consolas"/>
       <w:b/>
       <w:i/>
+      <w:color w:val="8F5902"/>
+      <w:sz w:val="22"/>
+      <w:shd w:val="clear" w:color="auto" w:fill="F8F8F8"/>
     </w:rPr>
   </w:style>
   <w:style w:type="character" w:customStyle="1" w:styleId="AlertTok">
     <w:name w:val="AlertTok"/>
     <w:basedOn w:val="VerbatimChar"/>
     <w:rPr>
-      <w:color w:val="ef2929"/>
-      <w:shd w:val="clear" w:fill="f8f8f8"/>
+      <w:rFonts w:ascii="Consolas" w:hAnsi="Consolas"/>
+      <w:color w:val="EF2929"/>
+      <w:sz w:val="22"/>
+      <w:shd w:val="clear" w:color="auto" w:fill="F8F8F8"/>
     </w:rPr>
   </w:style>
   <w:style w:type="character" w:customStyle="1" w:styleId="ErrorTok">
     <w:name w:val="ErrorTok"/>
     <w:basedOn w:val="VerbatimChar"/>
     <w:rPr>
-      <w:color w:val="a40000"/>
-      <w:shd w:val="clear" w:fill="f8f8f8"/>
+      <w:rFonts w:ascii="Consolas" w:hAnsi="Consolas"/>
       <w:b/>
+      <w:color w:val="A40000"/>
+      <w:sz w:val="22"/>
+      <w:shd w:val="clear" w:color="auto" w:fill="F8F8F8"/>
     </w:rPr>
   </w:style>
   <w:style w:type="character" w:customStyle="1" w:styleId="NormalTok">
     <w:name w:val="NormalTok"/>
     <w:basedOn w:val="VerbatimChar"/>
     <w:rPr>
-      <w:shd w:val="clear" w:fill="f8f8f8"/>
+      <w:rFonts w:ascii="Consolas" w:hAnsi="Consolas"/>
+      <w:sz w:val="22"/>
+      <w:shd w:val="clear" w:color="auto" w:fill="F8F8F8"/>
+    </w:rPr>
+  </w:style>
+  <w:style w:type="paragraph" w:styleId="BalloonText">
+    <w:name w:val="Balloon Text"/>
+    <w:basedOn w:val="Normal"/>
+    <w:link w:val="BalloonTextChar"/>
+    <w:rsid w:val="004D7E68"/>
+    <w:pPr>
+      <w:spacing w:after="0"/>
+    </w:pPr>
+    <w:rPr>
+      <w:rFonts w:ascii="Tahoma" w:hAnsi="Tahoma" w:cs="Tahoma"/>
+      <w:sz w:val="16"/>
+      <w:szCs w:val="16"/>
+    </w:rPr>
+  </w:style>
+  <w:style w:type="character" w:customStyle="1" w:styleId="BalloonTextChar">
+    <w:name w:val="Balloon Text Char"/>
+    <w:basedOn w:val="DefaultParagraphFont"/>
+    <w:link w:val="BalloonText"/>
+    <w:rsid w:val="004D7E68"/>
+    <w:rPr>
+      <w:rFonts w:ascii="Tahoma" w:hAnsi="Tahoma" w:cs="Tahoma"/>
+      <w:sz w:val="16"/>
+      <w:szCs w:val="16"/>
     </w:rPr>
   </w:style>
 </w:styles>

</xml_diff>

<commit_message>
add errata.pdf, Web/ch0[456]/fig files
</commit_message>
<xml_diff>
--- a/solutions/solutions.docx
+++ b/solutions/solutions.docx
@@ -45,10 +45,13 @@
         <w:pStyle w:val="Date"/>
       </w:pPr>
       <w:r>
-        <w:t xml:space="preserve">2016-01-10</w:t>
-      </w:r>
-    </w:p>
-    <w:p>
+        <w:t xml:space="preserve">2016-01-11</w:t>
+      </w:r>
+    </w:p>
+    <w:p>
+      <w:pPr>
+        <w:pStyle w:val="FirstParagraph"/>
+      </w:pPr>
       <w:r>
         <w:t xml:space="preserve">This document is intended as an aid to instructors who wish to use</w:t>
       </w:r>
@@ -94,6 +97,9 @@
       </w:r>
     </w:p>
     <w:p>
+      <w:pPr>
+        <w:pStyle w:val="FirstParagraph"/>
+      </w:pPr>
       <w:r>
         <w:t xml:space="preserve">These exercises are all conceptual. There are no hints or solutions. The goal here was to get students to investigate various sources of data graphics and think about how well they communicated some facts, relationships or explanations.</w:t>
       </w:r>
@@ -119,6 +125,9 @@
       </w:r>
     </w:p>
     <w:p>
+      <w:pPr>
+        <w:pStyle w:val="FirstParagraph"/>
+      </w:pPr>
       <w:r>
         <w:t xml:space="preserve">The packages vcd and vcdExtra contain many data sets with some examples of analysis and graphical display. The goal of this exercise is to familiarize yourself with these resources. You can get a brief summary of these using the function</w:t>
       </w:r>
@@ -237,6 +246,9 @@
       </w:r>
     </w:p>
     <w:p>
+      <w:pPr>
+        <w:pStyle w:val="FirstParagraph"/>
+      </w:pPr>
       <w:r>
         <w:rPr>
           <w:rStyle w:val="VerbatimChar"/>
@@ -448,6 +460,9 @@
       </w:r>
     </w:p>
     <w:p>
+      <w:pPr>
+        <w:pStyle w:val="FirstParagraph"/>
+      </w:pPr>
       <w:r>
         <w:t xml:space="preserve">Use</w:t>
       </w:r>
@@ -685,6 +700,9 @@
       </w:r>
     </w:p>
     <w:p>
+      <w:pPr>
+        <w:pStyle w:val="FirstParagraph"/>
+      </w:pPr>
       <w:r>
         <w:t xml:space="preserve">For each of the following data sets in the vcdExtra package, identify which are response variable(s) and which are explanatory. For factor variables, which are unordered (nominal) and which should be treated as ordered? Write a sentence or two describing substantitive questions of interest for analysis of the data. (Hint: use</w:t>
       </w:r>
@@ -765,6 +783,9 @@
       </w:r>
     </w:p>
     <w:p>
+      <w:pPr>
+        <w:pStyle w:val="FirstParagraph"/>
+      </w:pPr>
       <w:r>
         <w:rPr>
           <w:rStyle w:val="VerbatimChar"/>
@@ -939,6 +960,9 @@
       </w:r>
     </w:p>
     <w:p>
+      <w:pPr>
+        <w:pStyle w:val="FirstParagraph"/>
+      </w:pPr>
       <w:r>
         <w:rPr>
           <w:rStyle w:val="VerbatimChar"/>
@@ -1122,6 +1146,9 @@
       </w:r>
     </w:p>
     <w:p>
+      <w:pPr>
+        <w:pStyle w:val="FirstParagraph"/>
+      </w:pPr>
       <w:r>
         <w:t xml:space="preserve">In</w:t>
       </w:r>
@@ -1344,6 +1371,9 @@
       </w:r>
     </w:p>
     <w:p>
+      <w:pPr>
+        <w:pStyle w:val="FirstParagraph"/>
+      </w:pPr>
       <w:r>
         <w:rPr>
           <w:rStyle w:val="VerbatimChar"/>
@@ -1543,6 +1573,9 @@
       </w:r>
     </w:p>
     <w:p>
+      <w:pPr>
+        <w:pStyle w:val="FirstParagraph"/>
+      </w:pPr>
       <w:r>
         <w:t xml:space="preserve">The data set</w:t>
       </w:r>
@@ -1611,6 +1644,9 @@
       </w:r>
     </w:p>
     <w:p>
+      <w:pPr>
+        <w:pStyle w:val="FirstParagraph"/>
+      </w:pPr>
       <w:r>
         <w:t xml:space="preserve">For a</w:t>
       </w:r>
@@ -1980,6 +2016,9 @@
       </w:r>
     </w:p>
     <w:p>
+      <w:pPr>
+        <w:pStyle w:val="FirstParagraph"/>
+      </w:pPr>
       <w:r>
         <w:t xml:space="preserve">The data set</w:t>
       </w:r>
@@ -2027,6 +2066,9 @@
       </w:r>
     </w:p>
     <w:p>
+      <w:pPr>
+        <w:pStyle w:val="FirstParagraph"/>
+      </w:pPr>
       <w:r>
         <w:t xml:space="preserve">This is a data set in the form of a frequency data.frame, so sum the</w:t>
       </w:r>
@@ -2132,6 +2174,9 @@
       </w:r>
     </w:p>
     <w:p>
+      <w:pPr>
+        <w:pStyle w:val="FirstParagraph"/>
+      </w:pPr>
       <w:r>
         <w:t xml:space="preserve">Use</w:t>
       </w:r>
@@ -2373,6 +2418,9 @@
       </w:r>
     </w:p>
     <w:p>
+      <w:pPr>
+        <w:pStyle w:val="FirstParagraph"/>
+      </w:pPr>
       <w:r>
         <w:t xml:space="preserve">Use</w:t>
       </w:r>
@@ -2562,6 +2610,9 @@
       </w:r>
     </w:p>
     <w:p>
+      <w:pPr>
+        <w:pStyle w:val="FirstParagraph"/>
+      </w:pPr>
       <w:r>
         <w:rPr>
           <w:rStyle w:val="VerbatimChar"/>
@@ -2897,6 +2948,9 @@
       </w:r>
     </w:p>
     <w:p>
+      <w:pPr>
+        <w:pStyle w:val="FirstParagraph"/>
+      </w:pPr>
       <w:r>
         <w:t xml:space="preserve">The data set</w:t>
       </w:r>
@@ -2985,6 +3039,9 @@
       </w:r>
     </w:p>
     <w:p>
+      <w:pPr>
+        <w:pStyle w:val="FirstParagraph"/>
+      </w:pPr>
       <w:r>
         <w:t xml:space="preserve">This two-way table classifies all</w:t>
       </w:r>
@@ -2993,33 +3050,23 @@
       </w:r>
       <m:oMath>
         <m:r>
-          <m:rPr>
-            <m:sty m:val="p"/>
-          </m:rPr>
+          <m:rPr/>
           <m:t>20</m:t>
         </m:r>
         <m:r>
-          <m:rPr>
-            <m:sty m:val="p"/>
-          </m:rPr>
+          <m:rPr/>
           <m:t>×</m:t>
         </m:r>
         <m:r>
-          <m:rPr>
-            <m:sty m:val="p"/>
-          </m:rPr>
+          <m:rPr/>
           <m:t>19</m:t>
         </m:r>
         <m:r>
-          <m:rPr>
-            <m:sty m:val="p"/>
-          </m:rPr>
+          <m:rPr/>
           <m:t>=</m:t>
         </m:r>
         <m:r>
-          <m:rPr>
-            <m:sty m:val="p"/>
-          </m:rPr>
+          <m:rPr/>
           <m:t>380</m:t>
         </m:r>
       </m:oMath>
@@ -3436,6 +3483,9 @@
       </w:r>
     </w:p>
     <w:p>
+      <w:pPr>
+        <w:pStyle w:val="FirstParagraph"/>
+      </w:pPr>
       <w:r>
         <w:t xml:space="preserve">You could find the mean number of goals, weighted by their marginal frequencies. On average, home teams score about 0.4 more goals.</w:t>
       </w:r>
@@ -3605,6 +3655,9 @@
       </w:r>
     </w:p>
     <w:p>
+      <w:pPr>
+        <w:pStyle w:val="FirstParagraph"/>
+      </w:pPr>
       <w:r>
         <w:t xml:space="preserve">Graphically, you could also compare the marginal frequencies in a mosaic plot, or use</w:t>
       </w:r>
@@ -3967,6 +4020,9 @@
       </w:r>
     </w:p>
     <w:p>
+      <w:pPr>
+        <w:pStyle w:val="FirstParagraph"/>
+      </w:pPr>
       <w:r>
         <w:drawing>
           <wp:inline>
@@ -4024,6 +4080,9 @@
       </w:r>
     </w:p>
     <w:p>
+      <w:pPr>
+        <w:pStyle w:val="FirstParagraph"/>
+      </w:pPr>
       <w:r>
         <w:t xml:space="preserve">The one-way frequency table</w:t>
       </w:r>
@@ -4047,9 +4106,7 @@
       </w:r>
       <m:oMath>
         <m:r>
-          <m:rPr>
-            <m:sty m:val="p"/>
-          </m:rPr>
+          <m:rPr/>
           <m:t>…</m:t>
         </m:r>
       </m:oMath>
@@ -4123,6 +4180,9 @@
       </w:r>
     </w:p>
     <w:p>
+      <w:pPr>
+        <w:pStyle w:val="FirstParagraph"/>
+      </w:pPr>
       <w:r>
         <w:t xml:space="preserve">Another data set, Geissler, in the vcdExtra, gives the complete tabulation of all combinations of boys and girls in families with a given total number of children (size). The task here is to create an equivalent table, Saxony12 from the Geissler data.</w:t>
       </w:r>
@@ -4925,6 +4985,9 @@
       </w:r>
     </w:p>
     <w:p>
+      <w:pPr>
+        <w:pStyle w:val="FirstParagraph"/>
+      </w:pPr>
       <w:r>
         <w:rPr>
           <w:i/>
@@ -4936,6 +4999,9 @@
       </w:r>
     </w:p>
     <w:p>
+      <w:pPr>
+        <w:pStyle w:val="BodyText"/>
+      </w:pPr>
       <w:r>
         <w:t xml:space="preserve">For the</w:t>
       </w:r>
@@ -5570,6 +5636,9 @@
       </w:r>
     </w:p>
     <w:p>
+      <w:pPr>
+        <w:pStyle w:val="FirstParagraph"/>
+      </w:pPr>
       <w:r>
         <w:t xml:space="preserve">The data set</w:t>
       </w:r>
@@ -5593,33 +5662,23 @@
       </w:r>
       <m:oMath>
         <m:r>
-          <m:rPr>
-            <m:sty m:val="p"/>
-          </m:rPr>
+          <m:rPr/>
           <m:t>4</m:t>
         </m:r>
         <m:r>
-          <m:rPr>
-            <m:sty m:val="p"/>
-          </m:rPr>
+          <m:rPr/>
           <m:t>×</m:t>
         </m:r>
         <m:r>
-          <m:rPr>
-            <m:sty m:val="p"/>
-          </m:rPr>
+          <m:rPr/>
           <m:t>4</m:t>
         </m:r>
         <m:r>
-          <m:rPr>
-            <m:sty m:val="p"/>
-          </m:rPr>
+          <m:rPr/>
           <m:t>×</m:t>
         </m:r>
         <m:r>
-          <m:rPr>
-            <m:sty m:val="p"/>
-          </m:rPr>
+          <m:rPr/>
           <m:t>2</m:t>
         </m:r>
       </m:oMath>
@@ -5729,21 +5788,15 @@
       </w:r>
       <m:oMath>
         <m:r>
-          <m:rPr>
-            <m:sty m:val="p"/>
-          </m:rPr>
+          <m:rPr/>
           <m:t>4</m:t>
         </m:r>
         <m:r>
-          <m:rPr>
-            <m:sty m:val="p"/>
-          </m:rPr>
+          <m:rPr/>
           <m:t>×</m:t>
         </m:r>
         <m:r>
-          <m:rPr>
-            <m:sty m:val="p"/>
-          </m:rPr>
+          <m:rPr/>
           <m:t>4</m:t>
         </m:r>
       </m:oMath>
@@ -5755,6 +5808,9 @@
       </w:r>
     </w:p>
     <w:p>
+      <w:pPr>
+        <w:pStyle w:val="FirstParagraph"/>
+      </w:pPr>
       <w:r>
         <w:t xml:space="preserve">The simplest way is to use the</w:t>
       </w:r>
@@ -6582,6 +6638,9 @@
       </w:r>
     </w:p>
     <w:p>
+      <w:pPr>
+        <w:pStyle w:val="FirstParagraph"/>
+      </w:pPr>
       <w:r>
         <w:t xml:space="preserve">The Arbuthnot data in HistData (Example 3.1) also contains the variable Ratio, giving the ratio of male to female births.</w:t>
       </w:r>
@@ -7312,6 +7371,9 @@
       </w:r>
     </w:p>
     <w:p>
+      <w:pPr>
+        <w:pStyle w:val="FirstParagraph"/>
+      </w:pPr>
       <w:r>
         <w:drawing>
           <wp:inline>
@@ -7396,6 +7458,9 @@
       </w:r>
     </w:p>
     <w:p>
+      <w:pPr>
+        <w:pStyle w:val="FirstParagraph"/>
+      </w:pPr>
       <w:r>
         <w:t xml:space="preserve">The plot is similar to Figure 3.1 in the text. If it is easier to think in terms of probability of a male birth, plotting that directly may be preferable.</w:t>
       </w:r>
@@ -7688,6 +7753,9 @@
       </w:r>
     </w:p>
     <w:p>
+      <w:pPr>
+        <w:pStyle w:val="FirstParagraph"/>
+      </w:pPr>
       <w:r>
         <w:drawing>
           <wp:inline>
@@ -7751,6 +7819,9 @@
       </w:r>
     </w:p>
     <w:p>
+      <w:pPr>
+        <w:pStyle w:val="FirstParagraph"/>
+      </w:pPr>
       <w:r>
         <w:t xml:space="preserve">Use the graphical methods illustrated in Section 3.2 to plot a collection of geometric distributions for</w:t>
       </w:r>
@@ -7759,9 +7830,7 @@
       </w:r>
       <m:oMath>
         <m:r>
-          <m:rPr>
-            <m:sty m:val="p"/>
-          </m:rPr>
+          <m:rPr/>
           <m:t>p</m:t>
         </m:r>
       </m:oMath>
@@ -7776,9 +7845,7 @@
       </w:r>
       <m:oMath>
         <m:r>
-          <m:rPr>
-            <m:sty m:val="p"/>
-          </m:rPr>
+          <m:rPr/>
           <m:t>k</m:t>
         </m:r>
       </m:oMath>
@@ -8624,6 +8691,9 @@
       </w:r>
     </w:p>
     <w:p>
+      <w:pPr>
+        <w:pStyle w:val="FirstParagraph"/>
+      </w:pPr>
       <w:r>
         <w:drawing>
           <wp:inline>
@@ -9153,6 +9223,9 @@
       </w:r>
     </w:p>
     <w:p>
+      <w:pPr>
+        <w:pStyle w:val="FirstParagraph"/>
+      </w:pPr>
       <w:r>
         <w:drawing>
           <wp:inline>
@@ -9221,9 +9294,7 @@
       </w:r>
       <m:oMath>
         <m:r>
-          <m:rPr>
-            <m:sty m:val="p"/>
-          </m:rPr>
+          <m:rPr/>
           <m:t>p</m:t>
         </m:r>
       </m:oMath>
@@ -9975,6 +10046,9 @@
       </w:r>
     </w:p>
     <w:p>
+      <w:pPr>
+        <w:pStyle w:val="FirstParagraph"/>
+      </w:pPr>
       <w:r>
         <w:drawing>
           <wp:inline>
@@ -10031,9 +10105,7 @@
       </w:r>
       <m:oMath>
         <m:r>
-          <m:rPr>
-            <m:sty m:val="p"/>
-          </m:rPr>
+          <m:rPr/>
           <m:t>p</m:t>
         </m:r>
       </m:oMath>
@@ -10509,6 +10581,9 @@
       </w:r>
     </w:p>
     <w:p>
+      <w:pPr>
+        <w:pStyle w:val="FirstParagraph"/>
+      </w:pPr>
       <w:r>
         <w:drawing>
           <wp:inline>
@@ -10562,6 +10637,9 @@
       </w:r>
     </w:p>
     <w:p>
+      <w:pPr>
+        <w:pStyle w:val="BodyText"/>
+      </w:pPr>
       <w:r>
         <w:t xml:space="preserve">Use the data set</w:t>
       </w:r>
@@ -10704,6 +10782,9 @@
       </w:r>
     </w:p>
     <w:p>
+      <w:pPr>
+        <w:pStyle w:val="FirstParagraph"/>
+      </w:pPr>
       <w:r>
         <w:drawing>
           <wp:inline>
@@ -10772,6 +10853,9 @@
       </w:r>
     </w:p>
     <w:p>
+      <w:pPr>
+        <w:pStyle w:val="BodyText"/>
+      </w:pPr>
       <w:r>
         <w:t xml:space="preserve">Note that with</w:t>
       </w:r>
@@ -10792,21 +10876,15 @@
       </w:r>
       <m:oMath>
         <m:r>
-          <m:rPr>
-            <m:sty m:val="p"/>
-          </m:rPr>
+          <m:rPr/>
           <m:t>n</m:t>
         </m:r>
         <m:r>
-          <m:rPr>
-            <m:sty m:val="p"/>
-          </m:rPr>
+          <m:rPr/>
           <m:t>=</m:t>
         </m:r>
         <m:r>
-          <m:rPr>
-            <m:sty m:val="p"/>
-          </m:rPr>
+          <m:rPr/>
           <m:t>10</m:t>
         </m:r>
       </m:oMath>
@@ -11011,6 +11089,9 @@
       </w:r>
     </w:p>
     <w:p>
+      <w:pPr>
+        <w:pStyle w:val="FirstParagraph"/>
+      </w:pPr>
       <w:r>
         <w:t xml:space="preserve">The simplest plot is the hanging rootogram. An alternative plot is a "binomialness" plot produced by</w:t>
       </w:r>
@@ -11069,6 +11150,9 @@
       </w:r>
     </w:p>
     <w:p>
+      <w:pPr>
+        <w:pStyle w:val="FirstParagraph"/>
+      </w:pPr>
       <w:r>
         <w:drawing>
           <wp:inline>
@@ -11199,6 +11283,9 @@
       </w:r>
     </w:p>
     <w:p>
+      <w:pPr>
+        <w:pStyle w:val="FirstParagraph"/>
+      </w:pPr>
       <w:r>
         <w:drawing>
           <wp:inline>
@@ -11255,87 +11342,59 @@
       </w:r>
       <m:oMath>
         <m:r>
-          <m:rPr>
-            <m:sty m:val="p"/>
-          </m:rPr>
+          <m:rPr/>
           <m:t>B</m:t>
         </m:r>
         <m:r>
-          <m:rPr>
-            <m:sty m:val="p"/>
-          </m:rPr>
+          <m:rPr/>
           <m:t>i</m:t>
         </m:r>
         <m:r>
-          <m:rPr>
-            <m:sty m:val="p"/>
-          </m:rPr>
+          <m:rPr/>
           <m:t>n</m:t>
         </m:r>
         <m:r>
-          <m:rPr>
-            <m:sty m:val="p"/>
-          </m:rPr>
+          <m:rPr/>
           <m:t>(</m:t>
         </m:r>
         <m:r>
-          <m:rPr>
-            <m:sty m:val="p"/>
-          </m:rPr>
+          <m:rPr/>
           <m:t>n</m:t>
         </m:r>
         <m:r>
-          <m:rPr>
-            <m:sty m:val="p"/>
-          </m:rPr>
+          <m:rPr/>
           <m:t>=</m:t>
         </m:r>
         <m:r>
-          <m:rPr>
-            <m:sty m:val="p"/>
-          </m:rPr>
+          <m:rPr/>
           <m:t>10</m:t>
         </m:r>
         <m:r>
-          <m:rPr>
-            <m:sty m:val="p"/>
-          </m:rPr>
+          <m:rPr/>
           <m:t>,</m:t>
         </m:r>
         <m:r>
-          <m:rPr>
-            <m:sty m:val="p"/>
-          </m:rPr>
+          <m:rPr/>
           <m:t>p</m:t>
         </m:r>
         <m:r>
-          <m:rPr>
-            <m:sty m:val="p"/>
-          </m:rPr>
+          <m:rPr/>
           <m:t>=</m:t>
         </m:r>
         <m:r>
-          <m:rPr>
-            <m:sty m:val="p"/>
-          </m:rPr>
+          <m:rPr/>
           <m:t>1</m:t>
         </m:r>
         <m:r>
-          <m:rPr>
-            <m:sty m:val="p"/>
-          </m:rPr>
+          <m:rPr/>
           <m:t>/</m:t>
         </m:r>
         <m:r>
-          <m:rPr>
-            <m:sty m:val="p"/>
-          </m:rPr>
+          <m:rPr/>
           <m:t>2</m:t>
         </m:r>
         <m:r>
-          <m:rPr>
-            <m:sty m:val="p"/>
-          </m:rPr>
+          <m:rPr/>
           <m:t>)</m:t>
         </m:r>
       </m:oMath>
@@ -11359,33 +11418,23 @@
       </w:r>
       <m:oMath>
         <m:r>
-          <m:rPr>
-            <m:sty m:val="p"/>
-          </m:rPr>
+          <m:rPr/>
           <m:t>p</m:t>
         </m:r>
         <m:r>
-          <m:rPr>
-            <m:sty m:val="p"/>
-          </m:rPr>
+          <m:rPr/>
           <m:t>≠</m:t>
         </m:r>
         <m:r>
-          <m:rPr>
-            <m:sty m:val="p"/>
-          </m:rPr>
+          <m:rPr/>
           <m:t>1</m:t>
         </m:r>
         <m:r>
-          <m:rPr>
-            <m:sty m:val="p"/>
-          </m:rPr>
+          <m:rPr/>
           <m:t>/</m:t>
         </m:r>
         <m:r>
-          <m:rPr>
-            <m:sty m:val="p"/>
-          </m:rPr>
+          <m:rPr/>
           <m:t>2</m:t>
         </m:r>
       </m:oMath>
@@ -11416,6 +11465,9 @@
       </w:r>
     </w:p>
     <w:p>
+      <w:pPr>
+        <w:pStyle w:val="FirstParagraph"/>
+      </w:pPr>
       <w:r>
         <w:t xml:space="preserve">Continue Example 3.13 on the distribution of male children in families in Saxony by fitting a binomial distribution,</w:t>
       </w:r>
@@ -11424,87 +11476,59 @@
       </w:r>
       <m:oMath>
         <m:r>
-          <m:rPr>
-            <m:sty m:val="p"/>
-          </m:rPr>
+          <m:rPr/>
           <m:t>B</m:t>
         </m:r>
         <m:r>
-          <m:rPr>
-            <m:sty m:val="p"/>
-          </m:rPr>
+          <m:rPr/>
           <m:t>i</m:t>
         </m:r>
         <m:r>
-          <m:rPr>
-            <m:sty m:val="p"/>
-          </m:rPr>
+          <m:rPr/>
           <m:t>n</m:t>
         </m:r>
         <m:r>
-          <m:rPr>
-            <m:sty m:val="p"/>
-          </m:rPr>
+          <m:rPr/>
           <m:t>(</m:t>
         </m:r>
         <m:r>
-          <m:rPr>
-            <m:sty m:val="p"/>
-          </m:rPr>
+          <m:rPr/>
           <m:t>n</m:t>
         </m:r>
         <m:r>
-          <m:rPr>
-            <m:sty m:val="p"/>
-          </m:rPr>
+          <m:rPr/>
           <m:t>=</m:t>
         </m:r>
         <m:r>
-          <m:rPr>
-            <m:sty m:val="p"/>
-          </m:rPr>
+          <m:rPr/>
           <m:t>12</m:t>
         </m:r>
         <m:r>
-          <m:rPr>
-            <m:sty m:val="p"/>
-          </m:rPr>
+          <m:rPr/>
           <m:t>;</m:t>
         </m:r>
         <m:r>
-          <m:rPr>
-            <m:sty m:val="p"/>
-          </m:rPr>
+          <m:rPr/>
           <m:t>p</m:t>
         </m:r>
         <m:r>
-          <m:rPr>
-            <m:sty m:val="p"/>
-          </m:rPr>
+          <m:rPr/>
           <m:t>=</m:t>
         </m:r>
         <m:r>
-          <m:rPr>
-            <m:sty m:val="p"/>
-          </m:rPr>
+          <m:rPr/>
           <m:t>1</m:t>
         </m:r>
         <m:r>
-          <m:rPr>
-            <m:sty m:val="p"/>
-          </m:rPr>
+          <m:rPr/>
           <m:t>/</m:t>
         </m:r>
         <m:r>
-          <m:rPr>
-            <m:sty m:val="p"/>
-          </m:rPr>
+          <m:rPr/>
           <m:t>2</m:t>
         </m:r>
         <m:r>
-          <m:rPr>
-            <m:sty m:val="p"/>
-          </m:rPr>
+          <m:rPr/>
           <m:t>)</m:t>
         </m:r>
       </m:oMath>
@@ -11525,6 +11549,9 @@
       </w:r>
     </w:p>
     <w:p>
+      <w:pPr>
+        <w:pStyle w:val="FirstParagraph"/>
+      </w:pPr>
       <w:r>
         <w:t xml:space="preserve">Note that you need to specify both</w:t>
       </w:r>
@@ -11533,9 +11560,7 @@
       </w:r>
       <m:oMath>
         <m:r>
-          <m:rPr>
-            <m:sty m:val="p"/>
-          </m:rPr>
+          <m:rPr/>
           <m:t>n</m:t>
         </m:r>
       </m:oMath>
@@ -11550,9 +11575,7 @@
       </w:r>
       <m:oMath>
         <m:r>
-          <m:rPr>
-            <m:sty m:val="p"/>
-          </m:rPr>
+          <m:rPr/>
           <m:t>p</m:t>
         </m:r>
       </m:oMath>
@@ -11824,6 +11847,9 @@
       </w:r>
     </w:p>
     <w:p>
+      <w:pPr>
+        <w:pStyle w:val="FirstParagraph"/>
+      </w:pPr>
       <w:r>
         <w:t xml:space="preserve">The binomial model fits very badly.</w:t>
       </w:r>
@@ -11844,63 +11870,43 @@
       </w:r>
       <m:oMath>
         <m:r>
-          <m:rPr>
-            <m:sty m:val="p"/>
-          </m:rPr>
+          <m:rPr/>
           <m:t>B</m:t>
         </m:r>
         <m:r>
-          <m:rPr>
-            <m:sty m:val="p"/>
-          </m:rPr>
+          <m:rPr/>
           <m:t>i</m:t>
         </m:r>
         <m:r>
-          <m:rPr>
-            <m:sty m:val="p"/>
-          </m:rPr>
+          <m:rPr/>
           <m:t>n</m:t>
         </m:r>
         <m:r>
-          <m:rPr>
-            <m:sty m:val="p"/>
-          </m:rPr>
+          <m:rPr/>
           <m:t>(</m:t>
         </m:r>
         <m:r>
-          <m:rPr>
-            <m:sty m:val="p"/>
-          </m:rPr>
+          <m:rPr/>
           <m:t>n</m:t>
         </m:r>
         <m:r>
-          <m:rPr>
-            <m:sty m:val="p"/>
-          </m:rPr>
+          <m:rPr/>
           <m:t>=</m:t>
         </m:r>
         <m:r>
-          <m:rPr>
-            <m:sty m:val="p"/>
-          </m:rPr>
+          <m:rPr/>
           <m:t>12</m:t>
         </m:r>
         <m:r>
-          <m:rPr>
-            <m:sty m:val="p"/>
-          </m:rPr>
+          <m:rPr/>
           <m:t>;</m:t>
         </m:r>
         <m:r>
-          <m:rPr>
-            <m:sty m:val="p"/>
-          </m:rPr>
+          <m:rPr/>
           <m:t>p</m:t>
         </m:r>
         <m:r>
-          <m:rPr>
-            <m:sty m:val="p"/>
-          </m:rPr>
+          <m:rPr/>
           <m:t>=</m:t>
         </m:r>
         <m:acc>
@@ -11909,17 +11915,13 @@
           </m:accPr>
           <m:e>
             <m:r>
-              <m:rPr>
-                <m:sty m:val="p"/>
-              </m:rPr>
+              <m:rPr/>
               <m:t>p</m:t>
             </m:r>
           </m:e>
         </m:acc>
         <m:r>
-          <m:rPr>
-            <m:sty m:val="p"/>
-          </m:rPr>
+          <m:rPr/>
           <m:t>)</m:t>
         </m:r>
       </m:oMath>
@@ -11939,9 +11941,7 @@
           </m:accPr>
           <m:e>
             <m:r>
-              <m:rPr>
-                <m:sty m:val="p"/>
-              </m:rPr>
+              <m:rPr/>
               <m:t>p</m:t>
             </m:r>
           </m:e>
@@ -12106,6 +12106,9 @@
       </w:r>
     </w:p>
     <w:p>
+      <w:pPr>
+        <w:pStyle w:val="FirstParagraph"/>
+      </w:pPr>
       <w:r>
         <w:t xml:space="preserve">This fits much better, but still not a good fit.</w:t>
       </w:r>
@@ -12203,6 +12206,9 @@
       </w:r>
     </w:p>
     <w:p>
+      <w:pPr>
+        <w:pStyle w:val="FirstParagraph"/>
+      </w:pPr>
       <w:r>
         <w:drawing>
           <wp:inline>
@@ -12315,6 +12321,9 @@
       </w:r>
     </w:p>
     <w:p>
+      <w:pPr>
+        <w:pStyle w:val="FirstParagraph"/>
+      </w:pPr>
       <w:r>
         <w:drawing>
           <wp:inline>
@@ -12368,6 +12377,9 @@
       </w:r>
     </w:p>
     <w:p>
+      <w:pPr>
+        <w:pStyle w:val="BodyText"/>
+      </w:pPr>
       <w:r>
         <w:t xml:space="preserve">For the</w:t>
       </w:r>
@@ -12391,21 +12403,15 @@
       </w:r>
       <m:oMath>
         <m:r>
-          <m:rPr>
-            <m:sty m:val="p"/>
-          </m:rPr>
+          <m:rPr/>
           <m:t>n</m:t>
         </m:r>
         <m:r>
-          <m:rPr>
-            <m:sty m:val="p"/>
-          </m:rPr>
+          <m:rPr/>
           <m:t>=</m:t>
         </m:r>
         <m:r>
-          <m:rPr>
-            <m:sty m:val="p"/>
-          </m:rPr>
+          <m:rPr/>
           <m:t>1</m:t>
         </m:r>
       </m:oMath>
@@ -13065,6 +13071,9 @@
       </w:r>
     </w:p>
     <w:p>
+      <w:pPr>
+        <w:pStyle w:val="FirstParagraph"/>
+      </w:pPr>
       <w:r>
         <w:drawing>
           <wp:inline>
@@ -13129,6 +13138,9 @@
       </w:r>
     </w:p>
     <w:p>
+      <w:pPr>
+        <w:pStyle w:val="FirstParagraph"/>
+      </w:pPr>
       <w:r>
         <w:drawing>
           <wp:inline>
@@ -13259,6 +13271,9 @@
       </w:r>
     </w:p>
     <w:p>
+      <w:pPr>
+        <w:pStyle w:val="FirstParagraph"/>
+      </w:pPr>
       <w:r>
         <w:drawing>
           <wp:inline>
@@ -13389,6 +13404,9 @@
       </w:r>
     </w:p>
     <w:p>
+      <w:pPr>
+        <w:pStyle w:val="FirstParagraph"/>
+      </w:pPr>
       <w:r>
         <w:drawing>
           <wp:inline>
@@ -13442,6 +13460,9 @@
       </w:r>
     </w:p>
     <w:p>
+      <w:pPr>
+        <w:pStyle w:val="BodyText"/>
+      </w:pPr>
       <w:r>
         <w:t xml:space="preserve">Mosteller and Wallace (1963, Table 2.4) give the frequencies,</w:t>
       </w:r>
@@ -13452,17 +13473,13 @@
         <m:sSub>
           <m:e>
             <m:r>
-              <m:rPr>
-                <m:sty m:val="p"/>
-              </m:rPr>
+              <m:rPr/>
               <m:t>n</m:t>
             </m:r>
           </m:e>
           <m:sub>
             <m:r>
-              <m:rPr>
-                <m:sty m:val="p"/>
-              </m:rPr>
+              <m:rPr/>
               <m:t>k</m:t>
             </m:r>
           </m:sub>
@@ -13476,45 +13493,31 @@
       </w:r>
       <m:oMath>
         <m:r>
-          <m:rPr>
-            <m:sty m:val="p"/>
-          </m:rPr>
+          <m:rPr/>
           <m:t>k</m:t>
         </m:r>
         <m:r>
-          <m:rPr>
-            <m:sty m:val="p"/>
-          </m:rPr>
+          <m:rPr/>
           <m:t>=</m:t>
         </m:r>
         <m:r>
-          <m:rPr>
-            <m:sty m:val="p"/>
-          </m:rPr>
+          <m:rPr/>
           <m:t>0</m:t>
         </m:r>
         <m:r>
-          <m:rPr>
-            <m:sty m:val="p"/>
-          </m:rPr>
+          <m:rPr/>
           <m:t>,</m:t>
         </m:r>
         <m:r>
-          <m:rPr>
-            <m:sty m:val="p"/>
-          </m:rPr>
+          <m:rPr/>
           <m:t>1</m:t>
         </m:r>
         <m:r>
-          <m:rPr>
-            <m:sty m:val="p"/>
-          </m:rPr>
+          <m:rPr/>
           <m:t>,</m:t>
         </m:r>
         <m:r>
-          <m:rPr>
-            <m:sty m:val="p"/>
-          </m:rPr>
+          <m:rPr/>
           <m:t>…</m:t>
         </m:r>
       </m:oMath>
@@ -13562,6 +13565,9 @@
       </w:r>
     </w:p>
     <w:p>
+      <w:pPr>
+        <w:pStyle w:val="FirstParagraph"/>
+      </w:pPr>
       <w:r>
         <w:rPr>
           <w:rStyle w:val="VerbatimChar"/>
@@ -14198,6 +14204,9 @@
       </w:r>
     </w:p>
     <w:p>
+      <w:pPr>
+        <w:pStyle w:val="FirstParagraph"/>
+      </w:pPr>
       <w:r>
         <w:drawing>
           <wp:inline>
@@ -14480,6 +14489,9 @@
       </w:r>
     </w:p>
     <w:p>
+      <w:pPr>
+        <w:pStyle w:val="FirstParagraph"/>
+      </w:pPr>
       <w:r>
         <w:drawing>
           <wp:inline>
@@ -14533,6 +14545,9 @@
       </w:r>
     </w:p>
     <w:p>
+      <w:pPr>
+        <w:pStyle w:val="BodyText"/>
+      </w:pPr>
       <w:r>
         <w:t xml:space="preserve">The negative binomial model fits better than the Poisson.</w:t>
       </w:r>
@@ -14548,6 +14563,9 @@
       </w:r>
     </w:p>
     <w:p>
+      <w:pPr>
+        <w:pStyle w:val="FirstParagraph"/>
+      </w:pPr>
       <w:r>
         <w:t xml:space="preserve">The data frame Geissler in the vcdExtra package contains the complete data from Geissler's (1889) tabulation of family sex composition in Saxony. The table below gives the number of boys in families of size 11.</w:t>
       </w:r>
@@ -14585,6 +14603,9 @@
       </w:r>
     </w:p>
     <w:p>
+      <w:pPr>
+        <w:pStyle w:val="FirstParagraph"/>
+      </w:pPr>
       <w:r>
         <w:t xml:space="preserve">See Exercise 2.6, which calculates</w:t>
       </w:r>
@@ -15068,6 +15089,9 @@
       </w:r>
     </w:p>
     <w:p>
+      <w:pPr>
+        <w:pStyle w:val="FirstParagraph"/>
+      </w:pPr>
       <w:r>
         <w:drawing>
           <wp:inline>
@@ -15168,6 +15192,9 @@
       </w:r>
     </w:p>
     <w:p>
+      <w:pPr>
+        <w:pStyle w:val="FirstParagraph"/>
+      </w:pPr>
       <w:r>
         <w:drawing>
           <wp:inline>
@@ -15478,6 +15505,9 @@
       </w:r>
     </w:p>
     <w:p>
+      <w:pPr>
+        <w:pStyle w:val="FirstParagraph"/>
+      </w:pPr>
       <w:r>
         <w:t xml:space="preserve">The data frame</w:t>
       </w:r>
@@ -16439,6 +16469,9 @@
       </w:r>
     </w:p>
     <w:p>
+      <w:pPr>
+        <w:pStyle w:val="FirstParagraph"/>
+      </w:pPr>
       <w:r>
         <w:t xml:space="preserve">Repeat the exercise above, this time using the data for all years in which there was the standard number (306) of games, that is for</w:t>
       </w:r>
@@ -16636,6 +16669,9 @@
       </w:r>
     </w:p>
     <w:p>
+      <w:pPr>
+        <w:pStyle w:val="FirstParagraph"/>
+      </w:pPr>
       <w:r>
         <w:t xml:space="preserve">Using the data</w:t>
       </w:r>
@@ -16817,6 +16853,9 @@
       </w:r>
     </w:p>
     <w:p>
+      <w:pPr>
+        <w:pStyle w:val="FirstParagraph"/>
+      </w:pPr>
       <w:r>
         <w:drawing>
           <wp:inline>
@@ -16961,6 +17000,9 @@
       </w:r>
     </w:p>
     <w:p>
+      <w:pPr>
+        <w:pStyle w:val="FirstParagraph"/>
+      </w:pPr>
       <w:r>
         <w:t xml:space="preserve">The one-way table,</w:t>
       </w:r>
@@ -17036,6 +17078,9 @@
       </w:r>
     </w:p>
     <w:p>
+      <w:pPr>
+        <w:pStyle w:val="FirstParagraph"/>
+      </w:pPr>
       <w:r>
         <w:t xml:space="preserve">How many years does it take to get into the baseball Hall of Fame? The Lahman (Friendly, 2014b) package provides a complete record of historical baseball statistics from 1871 to the present. One table,</w:t>
       </w:r>
@@ -17053,6 +17098,9 @@
       </w:r>
     </w:p>
     <w:p>
+      <w:pPr>
+        <w:pStyle w:val="BodyText"/>
+      </w:pPr>
       <w:r>
         <w:t xml:space="preserve">The table [not shown] below, calculated in</w:t>
       </w:r>
@@ -17085,6 +17133,9 @@
       </w:r>
     </w:p>
     <w:p>
+      <w:pPr>
+        <w:pStyle w:val="BodyText"/>
+      </w:pPr>
       <w:r>
         <w:t xml:space="preserve">Such distributions are called</w:t>
       </w:r>
@@ -17106,57 +17157,39 @@
       </w:r>
       <m:oMath>
         <m:r>
-          <m:rPr>
-            <m:sty m:val="p"/>
-          </m:rPr>
+          <m:rPr/>
           <m:t>1</m:t>
         </m:r>
         <m:r>
-          <m:rPr>
-            <m:sty m:val="p"/>
-          </m:rPr>
+          <m:rPr/>
           <m:t>−</m:t>
         </m:r>
         <m:r>
-          <m:rPr>
-            <m:sty m:val="p"/>
-          </m:rPr>
+          <m:rPr/>
           <m:t>P</m:t>
         </m:r>
         <m:r>
-          <m:rPr>
-            <m:sty m:val="p"/>
-          </m:rPr>
+          <m:rPr/>
           <m:t>r</m:t>
         </m:r>
         <m:r>
-          <m:rPr>
-            <m:sty m:val="p"/>
-          </m:rPr>
+          <m:rPr/>
           <m:t>(</m:t>
         </m:r>
         <m:r>
-          <m:rPr>
-            <m:sty m:val="p"/>
-          </m:rPr>
+          <m:rPr/>
           <m:t>Y</m:t>
         </m:r>
         <m:r>
-          <m:rPr>
-            <m:sty m:val="p"/>
-          </m:rPr>
+          <m:rPr/>
           <m:t>=</m:t>
         </m:r>
         <m:r>
-          <m:rPr>
-            <m:sty m:val="p"/>
-          </m:rPr>
+          <m:rPr/>
           <m:t>0</m:t>
         </m:r>
         <m:r>
-          <m:rPr>
-            <m:sty m:val="p"/>
-          </m:rPr>
+          <m:rPr/>
           <m:t>)</m:t>
         </m:r>
       </m:oMath>
@@ -17176,81 +17209,60 @@
       </w:r>
     </w:p>
     <w:p>
+      <w:pPr>
+        <w:pStyle w:val="BodyText"/>
+      </w:pPr>
       <m:oMathPara>
         <m:oMathParaPr>
           <m:jc m:val="center"/>
         </m:oMathParaPr>
         <m:oMath>
           <m:r>
-            <m:rPr>
-              <m:sty m:val="p"/>
-            </m:rPr>
+            <m:rPr/>
             <m:t>P</m:t>
           </m:r>
           <m:r>
-            <m:rPr>
-              <m:sty m:val="p"/>
-            </m:rPr>
+            <m:rPr/>
             <m:t>r</m:t>
           </m:r>
           <m:r>
-            <m:rPr>
-              <m:sty m:val="p"/>
-            </m:rPr>
+            <m:rPr/>
             <m:t>(</m:t>
           </m:r>
           <m:r>
-            <m:rPr>
-              <m:sty m:val="p"/>
-            </m:rPr>
+            <m:rPr/>
             <m:t>X</m:t>
           </m:r>
           <m:r>
-            <m:rPr>
-              <m:sty m:val="p"/>
-            </m:rPr>
+            <m:rPr/>
             <m:t>=</m:t>
           </m:r>
           <m:r>
-            <m:rPr>
-              <m:sty m:val="p"/>
-            </m:rPr>
+            <m:rPr/>
             <m:t>k</m:t>
           </m:r>
           <m:r>
-            <m:rPr>
-              <m:sty m:val="p"/>
-            </m:rPr>
+            <m:rPr/>
             <m:t>|</m:t>
           </m:r>
           <m:r>
-            <m:rPr>
-              <m:sty m:val="p"/>
-            </m:rPr>
+            <m:rPr/>
             <m:t>k</m:t>
           </m:r>
           <m:r>
-            <m:rPr>
-              <m:sty m:val="p"/>
-            </m:rPr>
+            <m:rPr/>
             <m:t>&gt;</m:t>
           </m:r>
           <m:r>
-            <m:rPr>
-              <m:sty m:val="p"/>
-            </m:rPr>
+            <m:rPr/>
             <m:t>0</m:t>
           </m:r>
           <m:r>
-            <m:rPr>
-              <m:sty m:val="p"/>
-            </m:rPr>
+            <m:rPr/>
             <m:t>)</m:t>
           </m:r>
           <m:r>
-            <m:rPr>
-              <m:sty m:val="p"/>
-            </m:rPr>
+            <m:rPr/>
             <m:t>=</m:t>
           </m:r>
           <m:f>
@@ -17259,45 +17271,33 @@
             </m:fPr>
             <m:num>
               <m:r>
-                <m:rPr>
-                  <m:sty m:val="p"/>
-                </m:rPr>
+                <m:rPr/>
                 <m:t>1</m:t>
               </m:r>
             </m:num>
             <m:den>
               <m:r>
-                <m:rPr>
-                  <m:sty m:val="p"/>
-                </m:rPr>
+                <m:rPr/>
                 <m:t>1</m:t>
               </m:r>
               <m:r>
-                <m:rPr>
-                  <m:sty m:val="p"/>
-                </m:rPr>
+                <m:rPr/>
                 <m:t>−</m:t>
               </m:r>
               <m:sSup>
                 <m:e>
                   <m:r>
-                    <m:rPr>
-                      <m:sty m:val="p"/>
-                    </m:rPr>
+                    <m:rPr/>
                     <m:t>e</m:t>
                   </m:r>
                 </m:e>
                 <m:sup>
                   <m:r>
-                    <m:rPr>
-                      <m:sty m:val="p"/>
-                    </m:rPr>
+                    <m:rPr/>
                     <m:t>−</m:t>
                   </m:r>
                   <m:r>
-                    <m:rPr>
-                      <m:sty m:val="p"/>
-                    </m:rPr>
+                    <m:rPr/>
                     <m:t>λ</m:t>
                   </m:r>
                 </m:sup>
@@ -17305,9 +17305,7 @@
             </m:den>
           </m:f>
           <m:r>
-            <m:rPr>
-              <m:sty m:val="p"/>
-            </m:rPr>
+            <m:rPr/>
             <m:t>×</m:t>
           </m:r>
           <m:f>
@@ -17318,23 +17316,17 @@
               <m:sSup>
                 <m:e>
                   <m:r>
-                    <m:rPr>
-                      <m:sty m:val="p"/>
-                    </m:rPr>
+                    <m:rPr/>
                     <m:t>e</m:t>
                   </m:r>
                 </m:e>
                 <m:sup>
                   <m:r>
-                    <m:rPr>
-                      <m:sty m:val="p"/>
-                    </m:rPr>
+                    <m:rPr/>
                     <m:t>−</m:t>
                   </m:r>
                   <m:r>
-                    <m:rPr>
-                      <m:sty m:val="p"/>
-                    </m:rPr>
+                    <m:rPr/>
                     <m:t>λ</m:t>
                   </m:r>
                 </m:sup>
@@ -17342,17 +17334,13 @@
               <m:sSup>
                 <m:e>
                   <m:r>
-                    <m:rPr>
-                      <m:sty m:val="p"/>
-                    </m:rPr>
+                    <m:rPr/>
                     <m:t>λ</m:t>
                   </m:r>
                 </m:e>
                 <m:sup>
                   <m:r>
-                    <m:rPr>
-                      <m:sty m:val="p"/>
-                    </m:rPr>
+                    <m:rPr/>
                     <m:t>k</m:t>
                   </m:r>
                 </m:sup>
@@ -17360,77 +17348,53 @@
             </m:num>
             <m:den>
               <m:r>
-                <m:rPr>
-                  <m:sty m:val="p"/>
-                </m:rPr>
+                <m:rPr/>
                 <m:t>k</m:t>
               </m:r>
               <m:r>
-                <m:rPr>
-                  <m:sty m:val="p"/>
-                </m:rPr>
+                <m:rPr/>
                 <m:t>!</m:t>
               </m:r>
             </m:den>
           </m:f>
           <m:r>
-            <m:rPr>
-              <m:sty m:val="p"/>
-            </m:rPr>
+            <m:rPr/>
             <m:t>,</m:t>
           </m:r>
           <m:r>
-            <m:rPr>
-              <m:sty m:val="p"/>
-            </m:rPr>
+            <m:rPr/>
             <m:t>k</m:t>
           </m:r>
           <m:r>
-            <m:rPr>
-              <m:sty m:val="p"/>
-            </m:rPr>
+            <m:rPr/>
             <m:t>=</m:t>
           </m:r>
           <m:r>
-            <m:rPr>
-              <m:sty m:val="p"/>
-            </m:rPr>
+            <m:rPr/>
             <m:t>1</m:t>
           </m:r>
           <m:r>
-            <m:rPr>
-              <m:sty m:val="p"/>
-            </m:rPr>
+            <m:rPr/>
             <m:t>,</m:t>
           </m:r>
           <m:r>
-            <m:rPr>
-              <m:sty m:val="p"/>
-            </m:rPr>
+            <m:rPr/>
             <m:t>2</m:t>
           </m:r>
           <m:r>
-            <m:rPr>
-              <m:sty m:val="p"/>
-            </m:rPr>
+            <m:rPr/>
             <m:t>,</m:t>
           </m:r>
           <m:r>
-            <m:rPr>
-              <m:sty m:val="p"/>
-            </m:rPr>
+            <m:rPr/>
             <m:t>.</m:t>
           </m:r>
           <m:r>
-            <m:rPr>
-              <m:sty m:val="p"/>
-            </m:rPr>
+            <m:rPr/>
             <m:t>.</m:t>
           </m:r>
           <m:r>
-            <m:rPr>
-              <m:sty m:val="p"/>
-            </m:rPr>
+            <m:rPr/>
             <m:t>.</m:t>
           </m:r>
         </m:oMath>
@@ -17451,81 +17415,55 @@
       </w:r>
       <m:oMath>
         <m:r>
-          <m:rPr>
-            <m:sty m:val="p"/>
-          </m:rPr>
+          <m:rPr/>
           <m:t>λ</m:t>
         </m:r>
         <m:r>
-          <m:rPr>
-            <m:sty m:val="p"/>
-          </m:rPr>
+          <m:rPr/>
           <m:t>/</m:t>
         </m:r>
         <m:r>
-          <m:rPr>
-            <m:sty m:val="p"/>
-          </m:rPr>
+          <m:rPr/>
           <m:t>(</m:t>
         </m:r>
         <m:r>
-          <m:rPr>
-            <m:sty m:val="p"/>
-          </m:rPr>
+          <m:rPr/>
           <m:t>1</m:t>
         </m:r>
         <m:r>
-          <m:rPr>
-            <m:sty m:val="p"/>
-          </m:rPr>
+          <m:rPr/>
           <m:t>−</m:t>
         </m:r>
         <m:r>
-          <m:rPr>
-            <m:sty m:val="p"/>
-          </m:rPr>
+          <m:rPr/>
           <m:t>e</m:t>
         </m:r>
         <m:r>
-          <m:rPr>
-            <m:sty m:val="p"/>
-          </m:rPr>
+          <m:rPr/>
           <m:t>x</m:t>
         </m:r>
         <m:r>
-          <m:rPr>
-            <m:sty m:val="p"/>
-          </m:rPr>
+          <m:rPr/>
           <m:t>p</m:t>
         </m:r>
         <m:r>
-          <m:rPr>
-            <m:sty m:val="p"/>
-          </m:rPr>
+          <m:rPr/>
           <m:t>(</m:t>
         </m:r>
         <m:r>
-          <m:rPr>
-            <m:sty m:val="p"/>
-          </m:rPr>
+          <m:rPr/>
           <m:t>−</m:t>
         </m:r>
         <m:r>
-          <m:rPr>
-            <m:sty m:val="p"/>
-          </m:rPr>
+          <m:rPr/>
           <m:t>λ</m:t>
         </m:r>
         <m:r>
-          <m:rPr>
-            <m:sty m:val="p"/>
-          </m:rPr>
+          <m:rPr/>
           <m:t>)</m:t>
         </m:r>
         <m:r>
-          <m:rPr>
-            <m:sty m:val="p"/>
-          </m:rPr>
+          <m:rPr/>
           <m:t>)</m:t>
         </m:r>
       </m:oMath>
@@ -17580,6 +17518,9 @@
       </w:r>
     </w:p>
     <w:p>
+      <w:pPr>
+        <w:pStyle w:val="FirstParagraph"/>
+      </w:pPr>
       <w:r>
         <w:t xml:space="preserve">The data set fat, created below, gives a</w:t>
       </w:r>
@@ -17588,21 +17529,15 @@
       </w:r>
       <m:oMath>
         <m:r>
-          <m:rPr>
-            <m:sty m:val="p"/>
-          </m:rPr>
+          <m:rPr/>
           <m:t>2</m:t>
         </m:r>
         <m:r>
-          <m:rPr>
-            <m:sty m:val="p"/>
-          </m:rPr>
+          <m:rPr/>
           <m:t>×</m:t>
         </m:r>
         <m:r>
-          <m:rPr>
-            <m:sty m:val="p"/>
-          </m:rPr>
+          <m:rPr/>
           <m:t>2</m:t>
         </m:r>
       </m:oMath>
@@ -17957,6 +17892,9 @@
       </w:r>
     </w:p>
     <w:p>
+      <w:pPr>
+        <w:pStyle w:val="FirstParagraph"/>
+      </w:pPr>
       <w:r>
         <w:t xml:space="preserve">The data set Abortion in vcdExtra gives a</w:t>
       </w:r>
@@ -17965,33 +17903,23 @@
       </w:r>
       <m:oMath>
         <m:r>
-          <m:rPr>
-            <m:sty m:val="p"/>
-          </m:rPr>
+          <m:rPr/>
           <m:t>2</m:t>
         </m:r>
         <m:r>
-          <m:rPr>
-            <m:sty m:val="p"/>
-          </m:rPr>
+          <m:rPr/>
           <m:t>×</m:t>
         </m:r>
         <m:r>
-          <m:rPr>
-            <m:sty m:val="p"/>
-          </m:rPr>
+          <m:rPr/>
           <m:t>2</m:t>
         </m:r>
         <m:r>
-          <m:rPr>
-            <m:sty m:val="p"/>
-          </m:rPr>
+          <m:rPr/>
           <m:t>×</m:t>
         </m:r>
         <m:r>
-          <m:rPr>
-            <m:sty m:val="p"/>
-          </m:rPr>
+          <m:rPr/>
           <m:t>2</m:t>
         </m:r>
       </m:oMath>
@@ -18172,6 +18100,9 @@
       </w:r>
     </w:p>
     <w:p>
+      <w:pPr>
+        <w:pStyle w:val="FirstParagraph"/>
+      </w:pPr>
       <w:r>
         <w:t xml:space="preserve">The</w:t>
       </w:r>
@@ -18208,17 +18139,13 @@
         <m:sSup>
           <m:e>
             <m:r>
-              <m:rPr>
-                <m:sty m:val="p"/>
-              </m:rPr>
+              <m:rPr/>
               <m:t>χ</m:t>
             </m:r>
           </m:e>
           <m:sup>
             <m:r>
-              <m:rPr>
-                <m:sty m:val="p"/>
-              </m:rPr>
+              <m:rPr/>
               <m:t>2</m:t>
             </m:r>
           </m:sup>
@@ -18253,6 +18180,9 @@
       </w:r>
     </w:p>
     <w:p>
+      <w:pPr>
+        <w:pStyle w:val="FirstParagraph"/>
+      </w:pPr>
       <w:r>
         <w:t xml:space="preserve">The</w:t>
       </w:r>
@@ -18276,21 +18206,15 @@
       </w:r>
       <m:oMath>
         <m:r>
-          <m:rPr>
-            <m:sty m:val="p"/>
-          </m:rPr>
+          <m:rPr/>
           <m:t>3</m:t>
         </m:r>
         <m:r>
-          <m:rPr>
-            <m:sty m:val="p"/>
-          </m:rPr>
+          <m:rPr/>
           <m:t>×</m:t>
         </m:r>
         <m:r>
-          <m:rPr>
-            <m:sty m:val="p"/>
-          </m:rPr>
+          <m:rPr/>
           <m:t>3</m:t>
         </m:r>
       </m:oMath>
@@ -18318,17 +18242,13 @@
         <m:sSup>
           <m:e>
             <m:r>
-              <m:rPr>
-                <m:sty m:val="p"/>
-              </m:rPr>
+              <m:rPr/>
               <m:t>χ</m:t>
             </m:r>
           </m:e>
           <m:sup>
             <m:r>
-              <m:rPr>
-                <m:sty m:val="p"/>
-              </m:rPr>
+              <m:rPr/>
               <m:t>2</m:t>
             </m:r>
           </m:sup>
@@ -18400,6 +18320,9 @@
       </w:r>
     </w:p>
     <w:p>
+      <w:pPr>
+        <w:pStyle w:val="FirstParagraph"/>
+      </w:pPr>
       <w:r>
         <w:t xml:space="preserve">Continuing with the</w:t>
       </w:r>
@@ -18512,6 +18435,9 @@
       </w:r>
     </w:p>
     <w:p>
+      <w:pPr>
+        <w:pStyle w:val="FirstParagraph"/>
+      </w:pPr>
       <w:r>
         <w:t xml:space="preserve">The two-way table</w:t>
       </w:r>
@@ -18546,9 +18472,7 @@
       </w:r>
       <m:oMath>
         <m:r>
-          <m:rPr>
-            <m:sty m:val="p"/>
-          </m:rPr>
+          <m:rPr/>
           <m:t>κ</m:t>
         </m:r>
       </m:oMath>
@@ -18616,6 +18540,9 @@
       </w:r>
     </w:p>
     <w:p>
+      <w:pPr>
+        <w:pStyle w:val="FirstParagraph"/>
+      </w:pPr>
       <w:r>
         <w:t xml:space="preserve">Agresti and Winner (1997) gave the data in Table 4.1 on the ratings of 160 movies by the reviewers Gene Siskel and Roger Ebert for the period from April 1995 through September 1996. The rating categories were Con (“thumbs down”), Mixed, and Pro (“thumbs up”).</w:t>
       </w:r>
@@ -18694,9 +18621,7 @@
       </w:r>
       <m:oMath>
         <m:r>
-          <m:rPr>
-            <m:sty m:val="p"/>
-          </m:rPr>
+          <m:rPr/>
           <m:t>κ</m:t>
         </m:r>
       </m:oMath>
@@ -18762,17 +18687,13 @@
         <m:sSup>
           <m:e>
             <m:r>
-              <m:rPr>
-                <m:sty m:val="p"/>
-              </m:rPr>
+              <m:rPr/>
               <m:t>χ</m:t>
             </m:r>
           </m:e>
           <m:sup>
             <m:r>
-              <m:rPr>
-                <m:sty m:val="p"/>
-              </m:rPr>
+              <m:rPr/>
               <m:t>2</m:t>
             </m:r>
           </m:sup>
@@ -18815,53 +18736,39 @@
         <m:sSub>
           <m:e>
             <m:r>
-              <m:rPr>
-                <m:sty m:val="p"/>
-              </m:rPr>
+              <m:rPr/>
               <m:t>t</m:t>
             </m:r>
           </m:e>
           <m:sub>
             <m:r>
-              <m:rPr>
-                <m:sty m:val="p"/>
-              </m:rPr>
+              <m:rPr/>
               <m:t>i</m:t>
             </m:r>
             <m:r>
-              <m:rPr>
-                <m:sty m:val="p"/>
-              </m:rPr>
+              <m:rPr/>
               <m:t>j</m:t>
             </m:r>
           </m:sub>
         </m:sSub>
         <m:r>
-          <m:rPr>
-            <m:sty m:val="p"/>
-          </m:rPr>
+          <m:rPr/>
           <m:t>=</m:t>
         </m:r>
         <m:sSub>
           <m:e>
             <m:r>
-              <m:rPr>
-                <m:sty m:val="p"/>
-              </m:rPr>
+              <m:rPr/>
               <m:t>t</m:t>
             </m:r>
           </m:e>
           <m:sub>
             <m:r>
-              <m:rPr>
-                <m:sty m:val="p"/>
-              </m:rPr>
+              <m:rPr/>
               <m:t>j</m:t>
             </m:r>
             <m:r>
-              <m:rPr>
-                <m:sty m:val="p"/>
-              </m:rPr>
+              <m:rPr/>
               <m:t>i</m:t>
             </m:r>
           </m:sub>
@@ -18878,21 +18785,15 @@
       </w:r>
       <m:oMath>
         <m:r>
-          <m:rPr>
-            <m:sty m:val="p"/>
-          </m:rPr>
+          <m:rPr/>
           <m:t>i</m:t>
         </m:r>
         <m:r>
-          <m:rPr>
-            <m:sty m:val="p"/>
-          </m:rPr>
+          <m:rPr/>
           <m:t>≠</m:t>
         </m:r>
         <m:r>
-          <m:rPr>
-            <m:sty m:val="p"/>
-          </m:rPr>
+          <m:rPr/>
           <m:t>j</m:t>
         </m:r>
       </m:oMath>
@@ -18943,6 +18844,9 @@
       </w:r>
     </w:p>
     <w:p>
+      <w:pPr>
+        <w:pStyle w:val="FirstParagraph"/>
+      </w:pPr>
       <w:r>
         <w:t xml:space="preserve">For the</w:t>
       </w:r>
@@ -19033,6 +18937,9 @@
       </w:r>
     </w:p>
     <w:p>
+      <w:pPr>
+        <w:pStyle w:val="FirstParagraph"/>
+      </w:pPr>
       <w:r>
         <w:t xml:space="preserve">The graph in Figure 4.23 may be misleading, in that it doesn’t take into account of the differing capacities of the 18 life boats on the</w:t>
       </w:r>
@@ -19104,6 +19011,9 @@
       </w:r>
     </w:p>
     <w:p>
+      <w:pPr>
+        <w:pStyle w:val="FirstParagraph"/>
+      </w:pPr>
       <w:r>
         <w:t xml:space="preserve">The data set</w:t>
       </w:r>
@@ -19127,21 +19037,15 @@
       </w:r>
       <m:oMath>
         <m:r>
-          <m:rPr>
-            <m:sty m:val="p"/>
-          </m:rPr>
+          <m:rPr/>
           <m:t>4</m:t>
         </m:r>
         <m:r>
-          <m:rPr>
-            <m:sty m:val="p"/>
-          </m:rPr>
+          <m:rPr/>
           <m:t>×</m:t>
         </m:r>
         <m:r>
-          <m:rPr>
-            <m:sty m:val="p"/>
-          </m:rPr>
+          <m:rPr/>
           <m:t>5</m:t>
         </m:r>
       </m:oMath>
@@ -19298,6 +19202,9 @@
       </w:r>
     </w:p>
     <w:p>
+      <w:pPr>
+        <w:pStyle w:val="FirstParagraph"/>
+      </w:pPr>
       <w:r>
         <w:t xml:space="preserve">b.Use</w:t>
       </w:r>
@@ -19370,8 +19277,11 @@
       </w:r>
     </w:p>
     <w:p>
-      <w:r>
-        <w:t xml:space="preserve">[lab:mosaic-crash] The data set</w:t>
+      <w:pPr>
+        <w:pStyle w:val="FirstParagraph"/>
+      </w:pPr>
+      <w:r>
+        <w:t xml:space="preserve">The data set</w:t>
       </w:r>
       <w:r>
         <w:t xml:space="preserve"> </w:t>
@@ -19642,6 +19552,9 @@
       </w:r>
     </w:p>
     <w:p>
+      <w:pPr>
+        <w:pStyle w:val="FirstParagraph"/>
+      </w:pPr>
       <w:r>
         <w:t xml:space="preserve">The Lahman package contains comprehensive data on baseball statistics for Major League Baseball from 1871 through 2012. For all players, the</w:t>
       </w:r>
@@ -19812,6 +19725,9 @@
       </w:r>
     </w:p>
     <w:p>
+      <w:pPr>
+        <w:pStyle w:val="FirstParagraph"/>
+      </w:pPr>
       <w:r>
         <w:t xml:space="preserve">A related analysis concerns differences in throwing handedness among baseball players according to the fielding position they play. The following code calculates such a frequency table.</w:t>
       </w:r>
@@ -19975,6 +19891,9 @@
       </w:r>
     </w:p>
     <w:p>
+      <w:pPr>
+        <w:pStyle w:val="FirstParagraph"/>
+      </w:pPr>
       <w:r>
         <w:t xml:space="preserve">For the Bartlett data described in ex:bartlett, fit the model of no three-way association,</w:t>
       </w:r>
@@ -19985,17 +19904,13 @@
         <m:sSub>
           <m:e>
             <m:r>
-              <m:rPr>
-                <m:sty m:val="p"/>
-              </m:rPr>
+              <m:rPr/>
               <m:t>H</m:t>
             </m:r>
           </m:e>
           <m:sub>
             <m:r>
-              <m:rPr>
-                <m:sty m:val="p"/>
-              </m:rPr>
+              <m:rPr/>
               <m:t>4</m:t>
             </m:r>
           </m:sub>
@@ -20041,6 +19956,9 @@
       </w:r>
     </w:p>
     <w:p>
+      <w:pPr>
+        <w:pStyle w:val="FirstParagraph"/>
+      </w:pPr>
       <w:r>
         <w:t xml:space="preserve">Red core disease, caused by a fungus, is not something you want if you are a strawberry. The data set</w:t>
       </w:r>
@@ -20070,33 +19988,23 @@
       </w:r>
       <m:oMath>
         <m:r>
-          <m:rPr>
-            <m:sty m:val="p"/>
-          </m:rPr>
+          <m:rPr/>
           <m:t>3</m:t>
         </m:r>
         <m:r>
-          <m:rPr>
-            <m:sty m:val="p"/>
-          </m:rPr>
+          <m:rPr/>
           <m:t>×</m:t>
         </m:r>
         <m:r>
-          <m:rPr>
-            <m:sty m:val="p"/>
-          </m:rPr>
+          <m:rPr/>
           <m:t>4</m:t>
         </m:r>
         <m:r>
-          <m:rPr>
-            <m:sty m:val="p"/>
-          </m:rPr>
+          <m:rPr/>
           <m:t>×</m:t>
         </m:r>
         <m:r>
-          <m:rPr>
-            <m:sty m:val="p"/>
-          </m:rPr>
+          <m:rPr/>
           <m:t>3</m:t>
         </m:r>
       </m:oMath>
@@ -21151,6 +21059,9 @@
       </w:r>
     </w:p>
     <w:p>
+      <w:pPr>
+        <w:pStyle w:val="FirstParagraph"/>
+      </w:pPr>
       <w:r>
         <w:t xml:space="preserve">The data set</w:t>
       </w:r>
@@ -21174,21 +21085,15 @@
       </w:r>
       <m:oMath>
         <m:r>
-          <m:rPr>
-            <m:sty m:val="p"/>
-          </m:rPr>
+          <m:rPr/>
           <m:t>4</m:t>
         </m:r>
         <m:r>
-          <m:rPr>
-            <m:sty m:val="p"/>
-          </m:rPr>
+          <m:rPr/>
           <m:t>×</m:t>
         </m:r>
         <m:r>
-          <m:rPr>
-            <m:sty m:val="p"/>
-          </m:rPr>
+          <m:rPr/>
           <m:t>5</m:t>
         </m:r>
       </m:oMath>
@@ -21411,6 +21316,9 @@
       </w:r>
     </w:p>
     <w:p>
+      <w:pPr>
+        <w:pStyle w:val="FirstParagraph"/>
+      </w:pPr>
       <w:r>
         <w:t xml:space="preserve">The</w:t>
       </w:r>
@@ -21434,33 +21342,23 @@
       </w:r>
       <m:oMath>
         <m:r>
-          <m:rPr>
-            <m:sty m:val="p"/>
-          </m:rPr>
+          <m:rPr/>
           <m:t>4</m:t>
         </m:r>
         <m:r>
-          <m:rPr>
-            <m:sty m:val="p"/>
-          </m:rPr>
+          <m:rPr/>
           <m:t>×</m:t>
         </m:r>
         <m:r>
-          <m:rPr>
-            <m:sty m:val="p"/>
-          </m:rPr>
+          <m:rPr/>
           <m:t>5</m:t>
         </m:r>
         <m:r>
-          <m:rPr>
-            <m:sty m:val="p"/>
-          </m:rPr>
+          <m:rPr/>
           <m:t>×</m:t>
         </m:r>
         <m:r>
-          <m:rPr>
-            <m:sty m:val="p"/>
-          </m:rPr>
+          <m:rPr/>
           <m:t>2</m:t>
         </m:r>
       </m:oMath>
@@ -21519,62 +21417,42 @@
       </w:r>
     </w:p>
     <w:p>
-      <w:r>
-        <w:t xml:space="preserve">[lab:mosaic-accident]</w:t>
-      </w:r>
-      <w:r>
-        <w:t xml:space="preserve"> </w:t>
-      </w:r>
-      <w:r>
-        <w:t xml:space="preserve"> </w:t>
-      </w:r>
-      <w:r>
-        <w:t xml:space="preserve">used a 4-way table of frequencies of traffic accident victims in France in 1958 to illustrate his scheme for classifying data sets by numerous variables, each of which could have various types and could be assigned to various visual attributes. His data are contained in Accident in vcdExtra, a frequency data frame representing his</w:t>
+      <w:pPr>
+        <w:pStyle w:val="FirstParagraph"/>
+      </w:pPr>
+      <w:r>
+        <w:t xml:space="preserve">Bertin (1983, pp. 30-31) used a 4-way table of frequencies of traffic accident victims in France in 1958 to illustrate his scheme for classifying data sets by numerous variables, each of which could have various types and could be assigned to various visual attributes. His data are contained in Accident in vcdExtra, a frequency data frame representing his</w:t>
       </w:r>
       <w:r>
         <w:t xml:space="preserve"> </w:t>
       </w:r>
       <m:oMath>
         <m:r>
-          <m:rPr>
-            <m:sty m:val="p"/>
-          </m:rPr>
+          <m:rPr/>
           <m:t>5</m:t>
         </m:r>
         <m:r>
-          <m:rPr>
-            <m:sty m:val="p"/>
-          </m:rPr>
+          <m:rPr/>
           <m:t>×</m:t>
         </m:r>
         <m:r>
-          <m:rPr>
-            <m:sty m:val="p"/>
-          </m:rPr>
+          <m:rPr/>
           <m:t>2</m:t>
         </m:r>
         <m:r>
-          <m:rPr>
-            <m:sty m:val="p"/>
-          </m:rPr>
+          <m:rPr/>
           <m:t>×</m:t>
         </m:r>
         <m:r>
-          <m:rPr>
-            <m:sty m:val="p"/>
-          </m:rPr>
+          <m:rPr/>
           <m:t>4</m:t>
         </m:r>
         <m:r>
-          <m:rPr>
-            <m:sty m:val="p"/>
-          </m:rPr>
+          <m:rPr/>
           <m:t>×</m:t>
         </m:r>
         <m:r>
-          <m:rPr>
-            <m:sty m:val="p"/>
-          </m:rPr>
+          <m:rPr/>
           <m:t>2</m:t>
         </m:r>
       </m:oMath>
@@ -21821,41 +21699,34 @@
       </w:r>
     </w:p>
     <w:p>
-      <w:r>
-        <w:t xml:space="preserve">[lab:mosaic-vietnam]The data set Vietnam in vcdExtra gives a</w:t>
+      <w:pPr>
+        <w:pStyle w:val="FirstParagraph"/>
+      </w:pPr>
+      <w:r>
+        <w:t xml:space="preserve">The data set Vietnam in vcdExtra gives a</w:t>
       </w:r>
       <w:r>
         <w:t xml:space="preserve"> </w:t>
       </w:r>
       <m:oMath>
         <m:r>
-          <m:rPr>
-            <m:sty m:val="p"/>
-          </m:rPr>
+          <m:rPr/>
           <m:t>2</m:t>
         </m:r>
         <m:r>
-          <m:rPr>
-            <m:sty m:val="p"/>
-          </m:rPr>
+          <m:rPr/>
           <m:t>×</m:t>
         </m:r>
         <m:r>
-          <m:rPr>
-            <m:sty m:val="p"/>
-          </m:rPr>
+          <m:rPr/>
           <m:t>5</m:t>
         </m:r>
         <m:r>
-          <m:rPr>
-            <m:sty m:val="p"/>
-          </m:rPr>
+          <m:rPr/>
           <m:t>×</m:t>
         </m:r>
         <m:r>
-          <m:rPr>
-            <m:sty m:val="p"/>
-          </m:rPr>
+          <m:rPr/>
           <m:t>4</m:t>
         </m:r>
       </m:oMath>
@@ -22057,6 +21928,9 @@
       </w:r>
     </w:p>
     <w:p>
+      <w:pPr>
+        <w:pStyle w:val="FirstParagraph"/>
+      </w:pPr>
       <w:r>
         <w:t xml:space="preserve">Consider the models for 4-way tables shown in 5.3.</w:t>
       </w:r>
@@ -22076,45 +21950,31 @@
       </w:r>
       <m:oMath>
         <m:r>
-          <m:rPr>
-            <m:sty m:val="p"/>
-          </m:rPr>
+          <m:rPr/>
           <m:t>A</m:t>
         </m:r>
         <m:r>
-          <m:rPr>
-            <m:sty m:val="p"/>
-          </m:rPr>
+          <m:rPr/>
           <m:t>⊥</m:t>
         </m:r>
         <m:r>
-          <m:rPr>
-            <m:sty m:val="p"/>
-          </m:rPr>
+          <m:rPr/>
           <m:t>B</m:t>
         </m:r>
         <m:r>
-          <m:rPr>
-            <m:sty m:val="p"/>
-          </m:rPr>
+          <m:rPr/>
           <m:t>⊥</m:t>
         </m:r>
         <m:r>
-          <m:rPr>
-            <m:sty m:val="p"/>
-          </m:rPr>
+          <m:rPr/>
           <m:t>C</m:t>
         </m:r>
         <m:r>
-          <m:rPr>
-            <m:sty m:val="p"/>
-          </m:rPr>
+          <m:rPr/>
           <m:t>⊥</m:t>
         </m:r>
         <m:r>
-          <m:rPr>
-            <m:sty m:val="p"/>
-          </m:rPr>
+          <m:rPr/>
           <m:t>D</m:t>
         </m:r>
       </m:oMath>
@@ -22159,8 +22019,11 @@
       </w:r>
     </w:p>
     <w:p>
-      <w:r>
-        <w:t xml:space="preserve">[lab:mosaic-titanic] The dataset</w:t>
+      <w:pPr>
+        <w:pStyle w:val="FirstParagraph"/>
+      </w:pPr>
+      <w:r>
+        <w:t xml:space="preserve">The dataset</w:t>
       </w:r>
       <w:r>
         <w:t xml:space="preserve"> </w:t>
@@ -22248,6 +22111,9 @@
       </w:r>
     </w:p>
     <w:p>
+      <w:pPr>
+        <w:pStyle w:val="FirstParagraph"/>
+      </w:pPr>
       <w:r>
         <w:t xml:space="preserve">These solutions use an updated version of the</w:t>
       </w:r>
@@ -22278,6 +22144,9 @@
       </w:r>
     </w:p>
     <w:p>
+      <w:pPr>
+        <w:pStyle w:val="FirstParagraph"/>
+      </w:pPr>
       <w:r>
         <w:t xml:space="preserve">The</w:t>
       </w:r>
@@ -22301,21 +22170,15 @@
       </w:r>
       <m:oMath>
         <m:r>
-          <m:rPr>
-            <m:sty m:val="p"/>
-          </m:rPr>
+          <m:rPr/>
           <m:t>4</m:t>
         </m:r>
         <m:r>
-          <m:rPr>
-            <m:sty m:val="p"/>
-          </m:rPr>
+          <m:rPr/>
           <m:t>×</m:t>
         </m:r>
         <m:r>
-          <m:rPr>
-            <m:sty m:val="p"/>
-          </m:rPr>
+          <m:rPr/>
           <m:t>4</m:t>
         </m:r>
       </m:oMath>
@@ -22595,6 +22458,9 @@
       </w:r>
     </w:p>
     <w:p>
+      <w:pPr>
+        <w:pStyle w:val="FirstParagraph"/>
+      </w:pPr>
       <w:r>
         <w:t xml:space="preserve">The 1D solution accounts for 76.4%, the 2D solution accounts for 96.1%.</w:t>
       </w:r>
@@ -22629,6 +22495,9 @@
       </w:r>
     </w:p>
     <w:p>
+      <w:pPr>
+        <w:pStyle w:val="FirstParagraph"/>
+      </w:pPr>
       <w:r>
         <w:drawing>
           <wp:inline>
@@ -22722,6 +22591,9 @@
       </w:r>
     </w:p>
     <w:p>
+      <w:pPr>
+        <w:pStyle w:val="FirstParagraph"/>
+      </w:pPr>
       <w:r>
         <w:t xml:space="preserve">Refer to Exercise 5.1 in Chapter 5. Carry out a simple correspondence analysis on the</w:t>
       </w:r>
@@ -22730,21 +22602,15 @@
       </w:r>
       <m:oMath>
         <m:r>
-          <m:rPr>
-            <m:sty m:val="p"/>
-          </m:rPr>
+          <m:rPr/>
           <m:t>4</m:t>
         </m:r>
         <m:r>
-          <m:rPr>
-            <m:sty m:val="p"/>
-          </m:rPr>
+          <m:rPr/>
           <m:t>×</m:t>
         </m:r>
         <m:r>
-          <m:rPr>
-            <m:sty m:val="p"/>
-          </m:rPr>
+          <m:rPr/>
           <m:t>5</m:t>
         </m:r>
       </m:oMath>
@@ -22788,17 +22654,13 @@
         <m:sSup>
           <m:e>
             <m:r>
-              <m:rPr>
-                <m:sty m:val="p"/>
-              </m:rPr>
+              <m:rPr/>
               <m:t>χ</m:t>
             </m:r>
           </m:e>
           <m:sup>
             <m:r>
-              <m:rPr>
-                <m:sty m:val="p"/>
-              </m:rPr>
+              <m:rPr/>
               <m:t>2</m:t>
             </m:r>
           </m:sup>
@@ -23112,6 +22974,9 @@
       </w:r>
     </w:p>
     <w:p>
+      <w:pPr>
+        <w:pStyle w:val="FirstParagraph"/>
+      </w:pPr>
       <w:r>
         <w:drawing>
           <wp:inline>
@@ -23175,6 +23040,9 @@
       </w:r>
     </w:p>
     <w:p>
+      <w:pPr>
+        <w:pStyle w:val="FirstParagraph"/>
+      </w:pPr>
       <w:r>
         <w:t xml:space="preserve">Refer to Exercise 5.2 for a description of the</w:t>
       </w:r>
@@ -23198,21 +23066,15 @@
       </w:r>
       <m:oMath>
         <m:r>
-          <m:rPr>
-            <m:sty m:val="p"/>
-          </m:rPr>
+          <m:rPr/>
           <m:t>5</m:t>
         </m:r>
         <m:r>
-          <m:rPr>
-            <m:sty m:val="p"/>
-          </m:rPr>
+          <m:rPr/>
           <m:t>×</m:t>
         </m:r>
         <m:r>
-          <m:rPr>
-            <m:sty m:val="p"/>
-          </m:rPr>
+          <m:rPr/>
           <m:t>5</m:t>
         </m:r>
       </m:oMath>
@@ -23271,17 +23133,13 @@
         <m:sSup>
           <m:e>
             <m:r>
-              <m:rPr>
-                <m:sty m:val="p"/>
-              </m:rPr>
+              <m:rPr/>
               <m:t>χ</m:t>
             </m:r>
           </m:e>
           <m:sup>
             <m:r>
-              <m:rPr>
-                <m:sty m:val="p"/>
-              </m:rPr>
+              <m:rPr/>
               <m:t>2</m:t>
             </m:r>
           </m:sup>
@@ -23295,6 +23153,9 @@
       </w:r>
     </w:p>
     <w:p>
+      <w:pPr>
+        <w:pStyle w:val="FirstParagraph"/>
+      </w:pPr>
       <w:r>
         <w:rPr>
           <w:rStyle w:val="VerbatimChar"/>
@@ -23625,6 +23486,9 @@
       </w:r>
     </w:p>
     <w:p>
+      <w:pPr>
+        <w:pStyle w:val="FirstParagraph"/>
+      </w:pPr>
       <w:r>
         <w:drawing>
           <wp:inline>
@@ -23821,6 +23685,9 @@
       </w:r>
     </w:p>
     <w:p>
+      <w:pPr>
+        <w:pStyle w:val="FirstParagraph"/>
+      </w:pPr>
       <w:r>
         <w:drawing>
           <wp:inline>
@@ -23884,6 +23751,9 @@
       </w:r>
     </w:p>
     <w:p>
+      <w:pPr>
+        <w:pStyle w:val="FirstParagraph"/>
+      </w:pPr>
       <w:r>
         <w:t xml:space="preserve">The data set</w:t>
       </w:r>
@@ -24124,6 +23994,9 @@
       </w:r>
     </w:p>
     <w:p>
+      <w:pPr>
+        <w:pStyle w:val="FirstParagraph"/>
+      </w:pPr>
       <w:r>
         <w:t xml:space="preserve">One could argue that a 1D solution is adequate here. The 2D solution is essentially complete.</w:t>
       </w:r>
@@ -24176,6 +24049,9 @@
       </w:r>
     </w:p>
     <w:p>
+      <w:pPr>
+        <w:pStyle w:val="FirstParagraph"/>
+      </w:pPr>
       <w:r>
         <w:drawing>
           <wp:inline>
@@ -24239,6 +24115,9 @@
       </w:r>
     </w:p>
     <w:p>
+      <w:pPr>
+        <w:pStyle w:val="FirstParagraph"/>
+      </w:pPr>
       <w:r>
         <w:t xml:space="preserve">The same data, plus a similar table for Aberdeen, are given as a three-way table as</w:t>
       </w:r>
@@ -24547,6 +24426,9 @@
       </w:r>
     </w:p>
     <w:p>
+      <w:pPr>
+        <w:pStyle w:val="FirstParagraph"/>
+      </w:pPr>
       <w:r>
         <w:drawing>
           <wp:inline>
@@ -24612,99 +24494,67 @@
       </w:r>
       <m:oMath>
         <m:r>
-          <m:rPr>
-            <m:sty m:val="p"/>
-          </m:rPr>
+          <m:rPr/>
           <m:t>[</m:t>
         </m:r>
         <m:r>
-          <m:rPr>
-            <m:sty m:val="p"/>
-          </m:rPr>
+          <m:rPr/>
           <m:t>H</m:t>
         </m:r>
         <m:r>
-          <m:rPr>
-            <m:sty m:val="p"/>
-          </m:rPr>
+          <m:rPr/>
           <m:t>a</m:t>
         </m:r>
         <m:r>
-          <m:rPr>
-            <m:sty m:val="p"/>
-          </m:rPr>
+          <m:rPr/>
           <m:t>i</m:t>
         </m:r>
         <m:r>
-          <m:rPr>
-            <m:sty m:val="p"/>
-          </m:rPr>
+          <m:rPr/>
           <m:t>r</m:t>
         </m:r>
         <m:r>
-          <m:rPr>
-            <m:sty m:val="p"/>
-          </m:rPr>
+          <m:rPr/>
           <m:t>P</m:t>
         </m:r>
         <m:r>
-          <m:rPr>
-            <m:sty m:val="p"/>
-          </m:rPr>
+          <m:rPr/>
           <m:t>l</m:t>
         </m:r>
         <m:r>
-          <m:rPr>
-            <m:sty m:val="p"/>
-          </m:rPr>
+          <m:rPr/>
           <m:t>a</m:t>
         </m:r>
         <m:r>
-          <m:rPr>
-            <m:sty m:val="p"/>
-          </m:rPr>
+          <m:rPr/>
           <m:t>c</m:t>
         </m:r>
         <m:r>
-          <m:rPr>
-            <m:sty m:val="p"/>
-          </m:rPr>
+          <m:rPr/>
           <m:t>e</m:t>
         </m:r>
         <m:r>
-          <m:rPr>
-            <m:sty m:val="p"/>
-          </m:rPr>
+          <m:rPr/>
           <m:t>]</m:t>
         </m:r>
         <m:r>
-          <m:rPr>
-            <m:sty m:val="p"/>
-          </m:rPr>
+          <m:rPr/>
           <m:t>[</m:t>
         </m:r>
         <m:r>
-          <m:rPr>
-            <m:sty m:val="p"/>
-          </m:rPr>
+          <m:rPr/>
           <m:t>E</m:t>
         </m:r>
         <m:r>
-          <m:rPr>
-            <m:sty m:val="p"/>
-          </m:rPr>
+          <m:rPr/>
           <m:t>y</m:t>
         </m:r>
         <m:r>
-          <m:rPr>
-            <m:sty m:val="p"/>
-          </m:rPr>
+          <m:rPr/>
           <m:t>e</m:t>
         </m:r>
         <m:r>
-          <m:rPr>
-            <m:sty m:val="p"/>
-          </m:rPr>
+          <m:rPr/>
           <m:t>]</m:t>
         </m:r>
       </m:oMath>
@@ -24723,6 +24573,9 @@
       </w:r>
     </w:p>
     <w:p>
+      <w:pPr>
+        <w:pStyle w:val="FirstParagraph"/>
+      </w:pPr>
       <w:r>
         <w:t xml:space="preserve">The data set</w:t>
       </w:r>
@@ -24746,21 +24599,15 @@
       </w:r>
       <m:oMath>
         <m:r>
-          <m:rPr>
-            <m:sty m:val="p"/>
-          </m:rPr>
+          <m:rPr/>
           <m:t>6</m:t>
         </m:r>
         <m:r>
-          <m:rPr>
-            <m:sty m:val="p"/>
-          </m:rPr>
+          <m:rPr/>
           <m:t>×</m:t>
         </m:r>
         <m:r>
-          <m:rPr>
-            <m:sty m:val="p"/>
-          </m:rPr>
+          <m:rPr/>
           <m:t>4</m:t>
         </m:r>
       </m:oMath>
@@ -25027,6 +24874,9 @@
       </w:r>
     </w:p>
     <w:p>
+      <w:pPr>
+        <w:pStyle w:val="FirstParagraph"/>
+      </w:pPr>
       <w:r>
         <w:drawing>
           <wp:inline>
@@ -25136,10 +24986,13 @@
       </w:r>
     </w:p>
     <w:p>
+      <w:pPr>
+        <w:pStyle w:val="FirstParagraph"/>
+      </w:pPr>
       <w:r>
         <w:drawing>
           <wp:inline>
-            <wp:extent cx="5440680" cy="3631280"/>
+            <wp:extent cx="5537200" cy="3695700"/>
             <wp:effectExtent b="0" l="0" r="0" t="0"/>
             <wp:docPr descr="" id="1" name="Picture"/>
             <a:graphic>
@@ -25160,7 +25013,7 @@
                   <pic:spPr bwMode="auto">
                     <a:xfrm>
                       <a:off x="0" y="0"/>
-                      <a:ext cx="5440680" cy="3631280"/>
+                      <a:ext cx="5537200" cy="3695700"/>
                     </a:xfrm>
                     <a:prstGeom prst="rect">
                       <a:avLst/>
@@ -25193,6 +25046,9 @@
       </w:r>
     </w:p>
     <w:p>
+      <w:pPr>
+        <w:pStyle w:val="FirstParagraph"/>
+      </w:pPr>
       <w:r>
         <w:t xml:space="preserve">For the mental health data analyzed in Example 6.2, construct a shaded sieve diagram and mosaic plot. Compare these with the correspondence analysis plot shown in Figure 6.2. What features of the data and the association between SES and mental health status are shown in each?</w:t>
       </w:r>
@@ -25341,6 +25197,9 @@
       </w:r>
     </w:p>
     <w:p>
+      <w:pPr>
+        <w:pStyle w:val="FirstParagraph"/>
+      </w:pPr>
       <w:r>
         <w:drawing>
           <wp:inline>
@@ -25423,6 +25282,9 @@
       </w:r>
     </w:p>
     <w:p>
+      <w:pPr>
+        <w:pStyle w:val="FirstParagraph"/>
+      </w:pPr>
       <w:r>
         <w:drawing>
           <wp:inline>
@@ -25543,6 +25405,9 @@
       </w:r>
     </w:p>
     <w:p>
+      <w:pPr>
+        <w:pStyle w:val="FirstParagraph"/>
+      </w:pPr>
       <w:r>
         <w:t xml:space="preserve">Simulated data are often useful to help understand the connections between data, analysis methods, and associated graphic displays. Section 6.3.1 illustrated interactive coding in R, using a simulated 4-way table of counts of pets, classified by age, color, and sex, but with no associations because the counts had a constant Poisson mean,</w:t>
       </w:r>
@@ -25551,21 +25416,15 @@
       </w:r>
       <m:oMath>
         <m:r>
-          <m:rPr>
-            <m:sty m:val="p"/>
-          </m:rPr>
+          <m:rPr/>
           <m:t>λ</m:t>
         </m:r>
         <m:r>
-          <m:rPr>
-            <m:sty m:val="p"/>
-          </m:rPr>
+          <m:rPr/>
           <m:t>=</m:t>
         </m:r>
         <m:r>
-          <m:rPr>
-            <m:sty m:val="p"/>
-          </m:rPr>
+          <m:rPr/>
           <m:t>15</m:t>
         </m:r>
       </m:oMath>
@@ -25618,6 +25477,9 @@
       </w:r>
     </w:p>
     <w:p>
+      <w:pPr>
+        <w:pStyle w:val="FirstParagraph"/>
+      </w:pPr>
       <w:r>
         <w:t xml:space="preserve">The TV data was analyzed using CA in Example 6.4, ignoring the variable Time. Carry out analyses of the 3-way table, reducing the number of levels of Timeto three hourly intervals as shown below.</w:t>
       </w:r>
@@ -26166,6 +26028,9 @@
       </w:r>
     </w:p>
     <w:p>
+      <w:pPr>
+        <w:pStyle w:val="FirstParagraph"/>
+      </w:pPr>
       <w:r>
         <w:t xml:space="preserve">The model is</w:t>
       </w:r>
@@ -26174,111 +26039,75 @@
       </w:r>
       <m:oMath>
         <m:r>
-          <m:rPr>
-            <m:sty m:val="p"/>
-          </m:rPr>
+          <m:rPr/>
           <m:t>[</m:t>
         </m:r>
         <m:r>
-          <m:rPr>
-            <m:sty m:val="p"/>
-          </m:rPr>
+          <m:rPr/>
           <m:t>N</m:t>
         </m:r>
         <m:r>
-          <m:rPr>
-            <m:sty m:val="p"/>
-          </m:rPr>
+          <m:rPr/>
           <m:t>e</m:t>
         </m:r>
         <m:r>
-          <m:rPr>
-            <m:sty m:val="p"/>
-          </m:rPr>
+          <m:rPr/>
           <m:t>t</m:t>
         </m:r>
         <m:r>
-          <m:rPr>
-            <m:sty m:val="p"/>
-          </m:rPr>
+          <m:rPr/>
           <m:t>w</m:t>
         </m:r>
         <m:r>
-          <m:rPr>
-            <m:sty m:val="p"/>
-          </m:rPr>
+          <m:rPr/>
           <m:t>o</m:t>
         </m:r>
         <m:r>
-          <m:rPr>
-            <m:sty m:val="p"/>
-          </m:rPr>
+          <m:rPr/>
           <m:t>r</m:t>
         </m:r>
         <m:r>
-          <m:rPr>
-            <m:sty m:val="p"/>
-          </m:rPr>
+          <m:rPr/>
           <m:t>k</m:t>
         </m:r>
         <m:r>
-          <m:rPr>
-            <m:sty m:val="p"/>
-          </m:rPr>
+          <m:rPr/>
           <m:t>T</m:t>
         </m:r>
         <m:r>
-          <m:rPr>
-            <m:sty m:val="p"/>
-          </m:rPr>
+          <m:rPr/>
           <m:t>i</m:t>
         </m:r>
         <m:r>
-          <m:rPr>
-            <m:sty m:val="p"/>
-          </m:rPr>
+          <m:rPr/>
           <m:t>m</m:t>
         </m:r>
         <m:r>
-          <m:rPr>
-            <m:sty m:val="p"/>
-          </m:rPr>
+          <m:rPr/>
           <m:t>e</m:t>
         </m:r>
         <m:r>
-          <m:rPr>
-            <m:sty m:val="p"/>
-          </m:rPr>
+          <m:rPr/>
           <m:t>]</m:t>
         </m:r>
         <m:r>
-          <m:rPr>
-            <m:sty m:val="p"/>
-          </m:rPr>
+          <m:rPr/>
           <m:t>[</m:t>
         </m:r>
         <m:r>
-          <m:rPr>
-            <m:sty m:val="p"/>
-          </m:rPr>
+          <m:rPr/>
           <m:t>D</m:t>
         </m:r>
         <m:r>
-          <m:rPr>
-            <m:sty m:val="p"/>
-          </m:rPr>
+          <m:rPr/>
           <m:t>a</m:t>
         </m:r>
         <m:r>
-          <m:rPr>
-            <m:sty m:val="p"/>
-          </m:rPr>
+          <m:rPr/>
           <m:t>y</m:t>
         </m:r>
         <m:r>
-          <m:rPr>
-            <m:sty m:val="p"/>
-          </m:rPr>
+          <m:rPr/>
           <m:t>]</m:t>
         </m:r>
       </m:oMath>
@@ -26343,6 +26172,9 @@
       </w:r>
     </w:p>
     <w:p>
+      <w:pPr>
+        <w:pStyle w:val="FirstParagraph"/>
+      </w:pPr>
       <w:r>
         <w:drawing>
           <wp:inline>
@@ -26473,6 +26305,9 @@
       </w:r>
     </w:p>
     <w:p>
+      <w:pPr>
+        <w:pStyle w:val="FirstParagraph"/>
+      </w:pPr>
       <w:r>
         <w:drawing>
           <wp:inline>
@@ -26536,6 +26371,9 @@
       </w:r>
     </w:p>
     <w:p>
+      <w:pPr>
+        <w:pStyle w:val="FirstParagraph"/>
+      </w:pPr>
       <w:r>
         <w:t xml:space="preserve">Refer to the MCA analysis of the</w:t>
       </w:r>
@@ -26614,6 +26452,9 @@
       </w:r>
     </w:p>
     <w:p>
+      <w:pPr>
+        <w:pStyle w:val="FirstParagraph"/>
+      </w:pPr>
       <w:r>
         <w:t xml:space="preserve">Refer to Exercise 5.10 for a description of the</w:t>
       </w:r>
@@ -26692,6 +26533,9 @@
       </w:r>
     </w:p>
     <w:p>
+      <w:pPr>
+        <w:pStyle w:val="FirstParagraph"/>
+      </w:pPr>
       <w:r>
         <w:t xml:space="preserve">Refer to Exercise 5.9 for a description of the</w:t>
       </w:r>
@@ -27033,6 +26877,9 @@
       </w:r>
     </w:p>
     <w:p>
+      <w:pPr>
+        <w:pStyle w:val="FirstParagraph"/>
+      </w:pPr>
       <w:r>
         <w:t xml:space="preserve">There seem to be two substantial dimensions to the association among these variables.</w:t>
       </w:r>
@@ -27050,6 +26897,9 @@
       </w:r>
     </w:p>
     <w:p>
+      <w:pPr>
+        <w:pStyle w:val="FirstParagraph"/>
+      </w:pPr>
       <w:r>
         <w:t xml:space="preserve">The default plot for "mjca" objects is hard to read. Here, we use the method described in the text to create a customized plot.</w:t>
       </w:r>
@@ -27981,10 +27831,13 @@
       </w:r>
     </w:p>
     <w:p>
+      <w:pPr>
+        <w:pStyle w:val="FirstParagraph"/>
+      </w:pPr>
       <w:r>
         <w:drawing>
           <wp:inline>
-            <wp:extent cx="5440680" cy="3110487"/>
+            <wp:extent cx="6299200" cy="3601311"/>
             <wp:effectExtent b="0" l="0" r="0" t="0"/>
             <wp:docPr descr="" id="1" name="Picture"/>
             <a:graphic>
@@ -28005,7 +27858,7 @@
                   <pic:spPr bwMode="auto">
                     <a:xfrm>
                       <a:off x="0" y="0"/>
-                      <a:ext cx="5440680" cy="3110487"/>
+                      <a:ext cx="6299200" cy="3601311"/>
                     </a:xfrm>
                     <a:prstGeom prst="rect">
                       <a:avLst/>
@@ -28038,6 +27891,9 @@
       </w:r>
     </w:p>
     <w:p>
+      <w:pPr>
+        <w:pStyle w:val="FirstParagraph"/>
+      </w:pPr>
       <w:r>
         <w:t xml:space="preserve">The UCBAdmissions data was featured in numerous examples in Chapter 4 (e.g., Example 4.11, Example 4.15) and Chapter 5 (e.g., Example 5.14, Example 5.18).</w:t>
       </w:r>
@@ -28155,7 +28011,22 @@
 </file>
 
 <file path=word/footnotes.xml><?xml version="1.0" encoding="utf-8"?>
-<w:footnotes xmlns:w="http://schemas.openxmlformats.org/wordprocessingml/2006/main" xmlns:m="http://schemas.openxmlformats.org/officeDocument/2006/math" xmlns:r="http://schemas.openxmlformats.org/officeDocument/2006/relationships" xmlns:o="urn:schemas-microsoft-com:office:office" xmlns:v="urn:schemas-microsoft-com:vml" xmlns:w10="urn:schemas-microsoft-com:office:word" xmlns:a="http://schemas.openxmlformats.org/drawingml/2006/main" xmlns:pic="http://schemas.openxmlformats.org/drawingml/2006/picture" xmlns:wp="http://schemas.openxmlformats.org/drawingml/2006/wordprocessingDrawing"/>
+<w:footnotes xmlns:w="http://schemas.openxmlformats.org/wordprocessingml/2006/main" xmlns:m="http://schemas.openxmlformats.org/officeDocument/2006/math" xmlns:r="http://schemas.openxmlformats.org/officeDocument/2006/relationships" xmlns:o="urn:schemas-microsoft-com:office:office" xmlns:v="urn:schemas-microsoft-com:vml" xmlns:w10="urn:schemas-microsoft-com:office:word" xmlns:a="http://schemas.openxmlformats.org/drawingml/2006/main" xmlns:pic="http://schemas.openxmlformats.org/drawingml/2006/picture" xmlns:wp="http://schemas.openxmlformats.org/drawingml/2006/wordprocessingDrawing">
+  <w:footnote w:type="continuationSeparator" w:id="0">
+    <w:p>
+      <w:r>
+        <w:continuationSeparator/>
+      </w:r>
+    </w:p>
+  </w:footnote>
+  <w:footnote w:type="separator" w:id="-1">
+    <w:p>
+      <w:r>
+        <w:separator/>
+      </w:r>
+    </w:p>
+  </w:footnote>
+</w:footnotes>
 </file>
 
 <file path=word/numbering.xml><?xml version="1.0" encoding="utf-8"?>
@@ -28458,7 +28329,7 @@
     </w:lvl>
   </w:abstractNum>
   <w:abstractNum w:abstractNumId="990">
-    <w:nsid w:val="34ec95eb"/>
+    <w:nsid w:val="89a70f53"/>
     <w:multiLevelType w:val="multilevel"/>
     <w:lvl w:ilvl="0">
       <w:numFmt w:val="bullet"/>
@@ -28539,7 +28410,7 @@
     </w:lvl>
   </w:abstractNum>
   <w:abstractNum w:abstractNumId="99731">
-    <w:nsid w:val="45e7cfb1"/>
+    <w:nsid w:val="cf04ac30"/>
     <w:multiLevelType w:val="multilevel"/>
     <w:lvl w:ilvl="0">
       <w:start w:val="1"/>
@@ -28627,7 +28498,7 @@
     </w:lvl>
   </w:abstractNum>
   <w:abstractNum w:abstractNumId="99732">
-    <w:nsid w:val="e3d41e00"/>
+    <w:nsid w:val="f3865670"/>
     <w:multiLevelType w:val="multilevel"/>
     <w:lvl w:ilvl="0">
       <w:start w:val="2"/>
@@ -28715,7 +28586,7 @@
     </w:lvl>
   </w:abstractNum>
   <w:abstractNum w:abstractNumId="99733">
-    <w:nsid w:val="42d98b62"/>
+    <w:nsid w:val="98470f2a"/>
     <w:multiLevelType w:val="multilevel"/>
     <w:lvl w:ilvl="0">
       <w:start w:val="3"/>
@@ -28803,7 +28674,7 @@
     </w:lvl>
   </w:abstractNum>
   <w:abstractNum w:abstractNumId="99734">
-    <w:nsid w:val="bb9b54fc"/>
+    <w:nsid w:val="18be0bc0"/>
     <w:multiLevelType w:val="multilevel"/>
     <w:lvl w:ilvl="0">
       <w:start w:val="4"/>
@@ -28891,7 +28762,7 @@
     </w:lvl>
   </w:abstractNum>
   <w:abstractNum w:abstractNumId="991">
-    <w:nsid w:val="24c128ef"/>
+    <w:nsid w:val="b2b69b0c"/>
     <w:multiLevelType w:val="multilevel"/>
     <w:lvl w:ilvl="0">
       <w:numFmt w:val="bullet"/>
@@ -32187,127 +32058,6 @@
     <w:uiPriority w:val="99"/>
     <w:rsid w:val="00647C80"/>
   </w:style>
-  <w:style w:type="paragraph" w:customStyle="1" w:styleId="SourceCode">
-    <w:name w:val="Source Code"/>
-    <w:basedOn w:val="Normal"/>
-    <w:link w:val="VerbatimChar"/>
-    <w:pPr>
-      <w:wordWrap w:val="off"/>
-      <w:shd w:val="clear" w:fill="f8f8f8"/>
-    </w:pPr>
-  </w:style>
-  <w:style w:type="character" w:customStyle="1" w:styleId="KeywordTok">
-    <w:name w:val="KeywordTok"/>
-    <w:basedOn w:val="VerbatimChar"/>
-    <w:rPr>
-      <w:color w:val="204a87"/>
-      <w:shd w:val="clear" w:fill="f8f8f8"/>
-      <w:b/>
-    </w:rPr>
-  </w:style>
-  <w:style w:type="character" w:customStyle="1" w:styleId="DataTypeTok">
-    <w:name w:val="DataTypeTok"/>
-    <w:basedOn w:val="VerbatimChar"/>
-    <w:rPr>
-      <w:color w:val="204a87"/>
-      <w:shd w:val="clear" w:fill="f8f8f8"/>
-    </w:rPr>
-  </w:style>
-  <w:style w:type="character" w:customStyle="1" w:styleId="DecValTok">
-    <w:name w:val="DecValTok"/>
-    <w:basedOn w:val="VerbatimChar"/>
-    <w:rPr>
-      <w:color w:val="0000cf"/>
-      <w:shd w:val="clear" w:fill="f8f8f8"/>
-    </w:rPr>
-  </w:style>
-  <w:style w:type="character" w:customStyle="1" w:styleId="BaseNTok">
-    <w:name w:val="BaseNTok"/>
-    <w:basedOn w:val="VerbatimChar"/>
-    <w:rPr>
-      <w:color w:val="0000cf"/>
-      <w:shd w:val="clear" w:fill="f8f8f8"/>
-    </w:rPr>
-  </w:style>
-  <w:style w:type="character" w:customStyle="1" w:styleId="FloatTok">
-    <w:name w:val="FloatTok"/>
-    <w:basedOn w:val="VerbatimChar"/>
-    <w:rPr>
-      <w:color w:val="0000cf"/>
-      <w:shd w:val="clear" w:fill="f8f8f8"/>
-    </w:rPr>
-  </w:style>
-  <w:style w:type="character" w:customStyle="1" w:styleId="CharTok">
-    <w:name w:val="CharTok"/>
-    <w:basedOn w:val="VerbatimChar"/>
-    <w:rPr>
-      <w:color w:val="4e9a06"/>
-      <w:shd w:val="clear" w:fill="f8f8f8"/>
-    </w:rPr>
-  </w:style>
-  <w:style w:type="character" w:customStyle="1" w:styleId="StringTok">
-    <w:name w:val="StringTok"/>
-    <w:basedOn w:val="VerbatimChar"/>
-    <w:rPr>
-      <w:color w:val="4e9a06"/>
-      <w:shd w:val="clear" w:fill="f8f8f8"/>
-    </w:rPr>
-  </w:style>
-  <w:style w:type="character" w:customStyle="1" w:styleId="CommentTok">
-    <w:name w:val="CommentTok"/>
-    <w:basedOn w:val="VerbatimChar"/>
-    <w:rPr>
-      <w:color w:val="8f5902"/>
-      <w:shd w:val="clear" w:fill="f8f8f8"/>
-      <w:i/>
-    </w:rPr>
-  </w:style>
-  <w:style w:type="character" w:customStyle="1" w:styleId="OtherTok">
-    <w:name w:val="OtherTok"/>
-    <w:basedOn w:val="VerbatimChar"/>
-    <w:rPr>
-      <w:color w:val="8f5902"/>
-      <w:shd w:val="clear" w:fill="f8f8f8"/>
-    </w:rPr>
-  </w:style>
-  <w:style w:type="character" w:customStyle="1" w:styleId="AlertTok">
-    <w:name w:val="AlertTok"/>
-    <w:basedOn w:val="VerbatimChar"/>
-    <w:rPr>
-      <w:color w:val="ef2929"/>
-      <w:shd w:val="clear" w:fill="f8f8f8"/>
-    </w:rPr>
-  </w:style>
-  <w:style w:type="character" w:customStyle="1" w:styleId="FunctionTok">
-    <w:name w:val="FunctionTok"/>
-    <w:basedOn w:val="VerbatimChar"/>
-    <w:rPr>
-      <w:color w:val="000000"/>
-      <w:shd w:val="clear" w:fill="f8f8f8"/>
-    </w:rPr>
-  </w:style>
-  <w:style w:type="character" w:customStyle="1" w:styleId="RegionMarkerTok">
-    <w:name w:val="RegionMarkerTok"/>
-    <w:basedOn w:val="VerbatimChar"/>
-    <w:rPr>
-      <w:shd w:val="clear" w:fill="f8f8f8"/>
-    </w:rPr>
-  </w:style>
-  <w:style w:type="character" w:customStyle="1" w:styleId="ErrorTok">
-    <w:name w:val="ErrorTok"/>
-    <w:basedOn w:val="VerbatimChar"/>
-    <w:rPr>
-      <w:shd w:val="clear" w:fill="f8f8f8"/>
-      <w:b/>
-    </w:rPr>
-  </w:style>
-  <w:style w:type="character" w:customStyle="1" w:styleId="NormalTok">
-    <w:name w:val="NormalTok"/>
-    <w:basedOn w:val="VerbatimChar"/>
-    <w:rPr>
-      <w:shd w:val="clear" w:fill="f8f8f8"/>
-    </w:rPr>
-  </w:style>
 </w:styles>
 </file>
 

</xml_diff>